<commit_message>
lec 26 complete draft
</commit_message>
<xml_diff>
--- a/lectures/ch-3/26.docx
+++ b/lectures/ch-3/26.docx
@@ -9,19 +9,11 @@
           <w:rFonts w:eastAsia="Calibri"/>
         </w:rPr>
       </w:pPr>
-      <w:bookmarkStart w:id="0" w:name="_GoBack"/>
-      <w:bookmarkEnd w:id="0"/>
       <w:r>
         <w:rPr>
           <w:rFonts w:eastAsia="Calibri"/>
         </w:rPr>
-        <w:t>Лекція</w:t>
-      </w:r>
-      <w:r>
-        <w:rPr>
-          <w:rFonts w:eastAsia="Calibri"/>
-        </w:rPr>
-        <w:t xml:space="preserve"> 2</w:t>
+        <w:t>Лекція 2</w:t>
       </w:r>
       <w:r>
         <w:rPr>
@@ -96,7 +88,7 @@
           <v:shape id="_x0000_i1025" type="#_x0000_t75" style="width:14.25pt;height:14.25pt" o:ole="">
             <v:imagedata r:id="rId8" o:title=""/>
           </v:shape>
-          <o:OLEObject Type="Embed" ProgID="Equation.3" ShapeID="_x0000_i1025" DrawAspect="Content" ObjectID="_1618042573" r:id="rId9"/>
+          <o:OLEObject Type="Embed" ProgID="Equation.3" ShapeID="_x0000_i1025" DrawAspect="Content" ObjectID="_1629307616" r:id="rId9"/>
         </w:object>
       </w:r>
       <w:r>
@@ -110,7 +102,7 @@
           <v:shape id="_x0000_i1026" type="#_x0000_t75" style="width:15.75pt;height:17.25pt" o:ole="">
             <v:imagedata r:id="rId10" o:title=""/>
           </v:shape>
-          <o:OLEObject Type="Embed" ProgID="Equation.3" ShapeID="_x0000_i1026" DrawAspect="Content" ObjectID="_1618042574" r:id="rId11"/>
+          <o:OLEObject Type="Embed" ProgID="Equation.3" ShapeID="_x0000_i1026" DrawAspect="Content" ObjectID="_1629307617" r:id="rId11"/>
         </w:object>
       </w:r>
       <w:r>
@@ -124,7 +116,7 @@
           <v:shape id="_x0000_i1027" type="#_x0000_t75" style="width:14.25pt;height:14.25pt" o:ole="">
             <v:imagedata r:id="rId12" o:title=""/>
           </v:shape>
-          <o:OLEObject Type="Embed" ProgID="Equation.3" ShapeID="_x0000_i1027" DrawAspect="Content" ObjectID="_1618042575" r:id="rId13"/>
+          <o:OLEObject Type="Embed" ProgID="Equation.3" ShapeID="_x0000_i1027" DrawAspect="Content" ObjectID="_1629307618" r:id="rId13"/>
         </w:object>
       </w:r>
       <w:r>
@@ -137,21 +129,17 @@
         <w:ind w:firstLine="0"/>
       </w:pPr>
       <w:r>
-        <w:object w:dxaOrig="2040" w:dyaOrig="900">
-          <v:shape id="_x0000_i1028" type="#_x0000_t75" style="width:102pt;height:45pt" o:ole="">
+        <w:pict>
+          <v:shape id="_x0000_i1028" type="#_x0000_t75" style="width:102pt;height:45pt">
             <v:imagedata r:id="rId14" o:title=""/>
           </v:shape>
-          <o:OLEObject Type="Embed" ProgID="Equation.3" ShapeID="_x0000_i1028" DrawAspect="Content" ObjectID="_1618042576" r:id="rId15"/>
-        </w:object>
+        </w:pict>
       </w:r>
       <w:r>
         <w:tab/>
         <w:t>(9.1)</w:t>
       </w:r>
       <w:r>
-        <w:rPr>
-          <w:lang w:val="en-US"/>
-        </w:rPr>
         <w:t>,</w:t>
       </w:r>
       <w:r>
@@ -161,12 +149,11 @@
         <w:tab/>
       </w:r>
       <w:r>
-        <w:object w:dxaOrig="4300" w:dyaOrig="1100">
-          <v:shape id="_x0000_i1029" type="#_x0000_t75" style="width:215.25pt;height:54.75pt" o:ole="">
-            <v:imagedata r:id="rId16" o:title=""/>
-          </v:shape>
-          <o:OLEObject Type="Embed" ProgID="Equation.3" ShapeID="_x0000_i1029" DrawAspect="Content" ObjectID="_1618042577" r:id="rId17"/>
-        </w:object>
+        <w:pict>
+          <v:shape id="_x0000_i1029" type="#_x0000_t75" style="width:215.25pt;height:54.75pt">
+            <v:imagedata r:id="rId15" o:title=""/>
+          </v:shape>
+        </w:pict>
       </w:r>
       <w:r>
         <w:tab/>
@@ -196,12 +183,11 @@
         <w:ind w:firstLine="0"/>
       </w:pPr>
       <w:r>
-        <w:object w:dxaOrig="2040" w:dyaOrig="1260">
-          <v:shape id="_x0000_i1030" type="#_x0000_t75" style="width:102pt;height:63pt" o:ole="">
-            <v:imagedata r:id="rId18" o:title=""/>
-          </v:shape>
-          <o:OLEObject Type="Embed" ProgID="Equation.3" ShapeID="_x0000_i1030" DrawAspect="Content" ObjectID="_1618042578" r:id="rId19"/>
-        </w:object>
+        <w:pict>
+          <v:shape id="_x0000_i1030" type="#_x0000_t75" style="width:102pt;height:63pt">
+            <v:imagedata r:id="rId16" o:title=""/>
+          </v:shape>
+        </w:pict>
       </w:r>
       <w:r>
         <w:tab/>
@@ -217,12 +203,11 @@
         <w:tab/>
       </w:r>
       <w:r>
-        <w:object w:dxaOrig="4480" w:dyaOrig="1300">
-          <v:shape id="_x0000_i1031" type="#_x0000_t75" style="width:224.25pt;height:65.25pt" o:ole="">
-            <v:imagedata r:id="rId20" o:title=""/>
-          </v:shape>
-          <o:OLEObject Type="Embed" ProgID="Equation.3" ShapeID="_x0000_i1031" DrawAspect="Content" ObjectID="_1618042579" r:id="rId21"/>
-        </w:object>
+        <w:pict>
+          <v:shape id="_x0000_i1031" type="#_x0000_t75" style="width:224.25pt;height:65.25pt">
+            <v:imagedata r:id="rId17" o:title=""/>
+          </v:shape>
+        </w:pict>
       </w:r>
       <w:r>
         <w:tab/>
@@ -257,14 +242,17 @@
           <w:attr w:name="ProductID" w:val="9.1’"/>
         </w:smartTagPr>
         <w:r>
-          <w:t>9.1</w:t>
-        </w:r>
-        <w:r>
-          <w:t>’</w:t>
+          <w:t>9.1’</w:t>
         </w:r>
       </w:smartTag>
       <w:r>
-        <w:t xml:space="preserve">) внутрішньою та зовнішньою граничними задачами Дірихле і позначати </w:t>
+        <w:t xml:space="preserve">) внутрішньою та зовнішньою граничними задачами </w:t>
+      </w:r>
+      <w:r>
+        <w:t>Діріхле</w:t>
+      </w:r>
+      <w:r>
+        <w:t xml:space="preserve"> і позначати </w:t>
       </w:r>
       <w:r>
         <w:rPr>
@@ -309,1232 +297,6 @@
       </w:r>
       <w:r>
         <w:t>відповідно. Граничні задачі  (9.2) та (</w:t>
-      </w:r>
-      <w:smartTag w:uri="urn:schemas-microsoft-com:office:smarttags" w:element="metricconverter">
-        <w:smartTagPr>
-          <w:attr w:name="ProductID" w:val="9.2’"/>
-        </w:smartTagPr>
-        <w:r>
-          <w:t>9.2</w:t>
-        </w:r>
-        <w:r>
-          <w:t>’</w:t>
-        </w:r>
-      </w:smartTag>
-      <w:r>
-        <w:t>) будемо називати внутрішньою та зовнішнь</w:t>
-      </w:r>
-      <w:r>
-        <w:t xml:space="preserve">ою граничними задачами Неймана </w:t>
-      </w:r>
-      <w:r>
-        <w:t xml:space="preserve">та позначати </w:t>
-      </w:r>
-      <w:r>
-        <w:rPr>
-          <w:lang w:val="en-US"/>
-        </w:rPr>
-        <w:t>N</w:t>
-      </w:r>
-      <w:r>
-        <w:rPr>
-          <w:vertAlign w:val="subscript"/>
-          <w:lang w:val="en-US"/>
-        </w:rPr>
-        <w:t>i</w:t>
-      </w:r>
-      <w:r>
-        <w:rPr>
-          <w:vertAlign w:val="subscript"/>
-        </w:rPr>
-        <w:t xml:space="preserve"> </w:t>
-      </w:r>
-      <w:r>
-        <w:t xml:space="preserve">та </w:t>
-      </w:r>
-      <w:r>
-        <w:rPr>
-          <w:lang w:val="en-US"/>
-        </w:rPr>
-        <w:t>N</w:t>
-      </w:r>
-      <w:r>
-        <w:rPr>
-          <w:vertAlign w:val="subscript"/>
-          <w:lang w:val="en-US"/>
-        </w:rPr>
-        <w:t>e</w:t>
-      </w:r>
-      <w:r>
-        <w:rPr>
-          <w:vertAlign w:val="subscript"/>
-        </w:rPr>
-        <w:t xml:space="preserve">  </w:t>
-      </w:r>
-      <w:r>
-        <w:t>відповідно.</w:t>
-      </w:r>
-      <w:r>
-        <w:rPr>
-          <w:vertAlign w:val="subscript"/>
-        </w:rPr>
-        <w:t xml:space="preserve">  </w:t>
-      </w:r>
-    </w:p>
-    <w:p>
-      <w:pPr>
-        <w:pStyle w:val="dtext"/>
-      </w:pPr>
-      <w:r>
-        <w:t xml:space="preserve">Функцію </w:t>
-      </w:r>
-      <w:r>
-        <w:rPr>
-          <w:position w:val="-12"/>
-        </w:rPr>
-        <w:object w:dxaOrig="620" w:dyaOrig="360">
-          <v:shape id="_x0000_i1032" type="#_x0000_t75" style="width:30.75pt;height:18pt" o:ole="">
-            <v:imagedata r:id="rId22" o:title=""/>
-          </v:shape>
-          <o:OLEObject Type="Embed" ProgID="Equation.3" ShapeID="_x0000_i1032" DrawAspect="Content" ObjectID="_1618042580" r:id="rId23"/>
-        </w:object>
-      </w:r>
-      <w:r>
-        <w:t xml:space="preserve"> будемо вважати неперервною на поверхні Ляпунова </w:t>
-      </w:r>
-      <w:r>
-        <w:rPr>
-          <w:position w:val="-6"/>
-        </w:rPr>
-        <w:object w:dxaOrig="240" w:dyaOrig="300">
-          <v:shape id="_x0000_i1033" type="#_x0000_t75" style="width:12pt;height:15pt" o:ole="">
-            <v:imagedata r:id="rId24" o:title=""/>
-          </v:shape>
-          <o:OLEObject Type="Embed" ProgID="Equation.3" ShapeID="_x0000_i1033" DrawAspect="Content" ObjectID="_1618042581" r:id="rId25"/>
-        </w:object>
-      </w:r>
-      <w:r>
-        <w:t xml:space="preserve">. </w:t>
-      </w:r>
-    </w:p>
-    <w:p>
-      <w:pPr>
-        <w:pStyle w:val="dtext"/>
-      </w:pPr>
-      <w:r>
-        <w:t>Враховуючи властивості потенціалів, будемо шукати розв’язки граничних задач Діріхле у вигляді потенціалу подвійного шару, а задач Неймана у вигляді потенціалу простого шару з невідомими щільностями:</w:t>
-      </w:r>
-    </w:p>
-    <w:p>
-      <w:pPr>
-        <w:pStyle w:val="dtext"/>
-        <w:ind w:firstLine="0"/>
-      </w:pPr>
-      <w:r>
-        <w:rPr>
-          <w:position w:val="-38"/>
-        </w:rPr>
-        <w:object w:dxaOrig="3580" w:dyaOrig="820">
-          <v:shape id="_x0000_i1034" type="#_x0000_t75" style="width:179.25pt;height:41.25pt" o:ole="">
-            <v:imagedata r:id="rId26" o:title=""/>
-          </v:shape>
-          <o:OLEObject Type="Embed" ProgID="Equation.3" ShapeID="_x0000_i1034" DrawAspect="Content" ObjectID="_1618042582" r:id="rId27"/>
-        </w:object>
-      </w:r>
-      <w:r>
-        <w:t xml:space="preserve"> </w:t>
-      </w:r>
-      <w:r>
-        <w:tab/>
-      </w:r>
-      <w:r>
-        <w:tab/>
-      </w:r>
-      <w:r>
-        <w:rPr>
-          <w:lang w:val="en-US"/>
-        </w:rPr>
-        <w:t>D</w:t>
-      </w:r>
-      <w:r>
-        <w:rPr>
-          <w:vertAlign w:val="subscript"/>
-          <w:lang w:val="en-US"/>
-        </w:rPr>
-        <w:t>i</w:t>
-      </w:r>
-      <w:r>
-        <w:rPr>
-          <w:vertAlign w:val="subscript"/>
-        </w:rPr>
-        <w:t xml:space="preserve"> </w:t>
-      </w:r>
-      <w:r>
-        <w:t xml:space="preserve"> та </w:t>
-      </w:r>
-      <w:r>
-        <w:rPr>
-          <w:lang w:val="en-US"/>
-        </w:rPr>
-        <w:t>D</w:t>
-      </w:r>
-      <w:r>
-        <w:rPr>
-          <w:vertAlign w:val="subscript"/>
-          <w:lang w:val="en-US"/>
-        </w:rPr>
-        <w:t>e</w:t>
-      </w:r>
-      <w:r>
-        <w:rPr>
-          <w:vertAlign w:val="subscript"/>
-        </w:rPr>
-        <w:t xml:space="preserve">  </w:t>
-      </w:r>
-      <w:r>
-        <w:rPr>
-          <w:vertAlign w:val="subscript"/>
-        </w:rPr>
-        <w:tab/>
-      </w:r>
-      <w:r>
-        <w:rPr>
-          <w:vertAlign w:val="subscript"/>
-        </w:rPr>
-        <w:tab/>
-      </w:r>
-      <w:r>
-        <w:rPr>
-          <w:vertAlign w:val="subscript"/>
-        </w:rPr>
-        <w:tab/>
-      </w:r>
-      <w:r>
-        <w:rPr>
-          <w:vertAlign w:val="subscript"/>
-        </w:rPr>
-        <w:tab/>
-      </w:r>
-      <w:r>
-        <w:t>(</w:t>
-      </w:r>
-      <w:r>
-        <w:t>9.</w:t>
-      </w:r>
-      <w:r>
-        <w:t>3)</w:t>
-      </w:r>
-    </w:p>
-    <w:p>
-      <w:pPr>
-        <w:pStyle w:val="dtext"/>
-        <w:ind w:firstLine="0"/>
-      </w:pPr>
-      <w:r>
-        <w:rPr>
-          <w:position w:val="-36"/>
-        </w:rPr>
-        <w:object w:dxaOrig="3100" w:dyaOrig="800">
-          <v:shape id="_x0000_i1035" type="#_x0000_t75" style="width:155.25pt;height:39.75pt" o:ole="">
-            <v:imagedata r:id="rId28" o:title=""/>
-          </v:shape>
-          <o:OLEObject Type="Embed" ProgID="Equation.3" ShapeID="_x0000_i1035" DrawAspect="Content" ObjectID="_1618042583" r:id="rId29"/>
-        </w:object>
-      </w:r>
-      <w:r>
-        <w:tab/>
-      </w:r>
-      <w:r>
-        <w:tab/>
-      </w:r>
-      <w:r>
-        <w:tab/>
-      </w:r>
-      <w:r>
-        <w:rPr>
-          <w:lang w:val="en-US"/>
-        </w:rPr>
-        <w:t>N</w:t>
-      </w:r>
-      <w:r>
-        <w:rPr>
-          <w:vertAlign w:val="subscript"/>
-          <w:lang w:val="en-US"/>
-        </w:rPr>
-        <w:t>i</w:t>
-      </w:r>
-      <w:r>
-        <w:rPr>
-          <w:vertAlign w:val="subscript"/>
-        </w:rPr>
-        <w:t xml:space="preserve"> </w:t>
-      </w:r>
-      <w:r>
-        <w:t>та</w:t>
-      </w:r>
-      <w:r>
-        <w:rPr>
-          <w:lang w:val="en-US"/>
-        </w:rPr>
-        <w:t>N</w:t>
-      </w:r>
-      <w:r>
-        <w:rPr>
-          <w:vertAlign w:val="subscript"/>
-          <w:lang w:val="en-US"/>
-        </w:rPr>
-        <w:t>e</w:t>
-      </w:r>
-      <w:r>
-        <w:rPr>
-          <w:vertAlign w:val="subscript"/>
-        </w:rPr>
-        <w:tab/>
-      </w:r>
-      <w:r>
-        <w:rPr>
-          <w:vertAlign w:val="subscript"/>
-        </w:rPr>
-        <w:tab/>
-      </w:r>
-      <w:r>
-        <w:rPr>
-          <w:vertAlign w:val="subscript"/>
-        </w:rPr>
-        <w:tab/>
-      </w:r>
-      <w:r>
-        <w:rPr>
-          <w:vertAlign w:val="subscript"/>
-        </w:rPr>
-        <w:tab/>
-      </w:r>
-      <w:r>
-        <w:t>(</w:t>
-      </w:r>
-      <w:r>
-        <w:t>9.4)</w:t>
-      </w:r>
-    </w:p>
-    <w:p>
-      <w:pPr>
-        <w:pStyle w:val="dtext"/>
-      </w:pPr>
-      <w:r>
-        <w:t xml:space="preserve">В області </w:t>
-      </w:r>
-      <w:r>
-        <w:rPr>
-          <w:position w:val="-4"/>
-        </w:rPr>
-        <w:object w:dxaOrig="279" w:dyaOrig="279">
-          <v:shape id="_x0000_i1036" type="#_x0000_t75" style="width:14.25pt;height:14.25pt" o:ole="">
-            <v:imagedata r:id="rId30" o:title=""/>
-          </v:shape>
-          <o:OLEObject Type="Embed" ProgID="Equation.3" ShapeID="_x0000_i1036" DrawAspect="Content" ObjectID="_1618042584" r:id="rId31"/>
-        </w:object>
-      </w:r>
-      <w:r>
-        <w:t xml:space="preserve"> та </w:t>
-      </w:r>
-      <w:r>
-        <w:rPr>
-          <w:position w:val="-4"/>
-        </w:rPr>
-        <w:object w:dxaOrig="320" w:dyaOrig="340">
-          <v:shape id="_x0000_i1037" type="#_x0000_t75" style="width:15.75pt;height:17.25pt" o:ole="">
-            <v:imagedata r:id="rId32" o:title=""/>
-          </v:shape>
-          <o:OLEObject Type="Embed" ProgID="Equation.3" ShapeID="_x0000_i1037" DrawAspect="Content" ObjectID="_1618042585" r:id="rId33"/>
-        </w:object>
-      </w:r>
-      <w:r>
-        <w:t xml:space="preserve"> потенціали простого шару та подвійного шару задовольняють рівняння Лапласа.</w:t>
-      </w:r>
-    </w:p>
-    <w:p>
-      <w:pPr>
-        <w:pStyle w:val="dtext"/>
-      </w:pPr>
-      <w:r>
-        <w:lastRenderedPageBreak/>
-        <w:t xml:space="preserve">Для знаходження розв’язків відповідних граничних задач необхідно задовільними граничним умовам на поверхні </w:t>
-      </w:r>
-      <w:r>
-        <w:rPr>
-          <w:position w:val="-6"/>
-        </w:rPr>
-        <w:object w:dxaOrig="240" w:dyaOrig="300">
-          <v:shape id="_x0000_i1038" type="#_x0000_t75" style="width:12pt;height:15pt" o:ole="">
-            <v:imagedata r:id="rId34" o:title=""/>
-          </v:shape>
-          <o:OLEObject Type="Embed" ProgID="Equation.3" ShapeID="_x0000_i1038" DrawAspect="Content" ObjectID="_1618042586" r:id="rId35"/>
-        </w:object>
-      </w:r>
-      <w:r>
-        <w:t xml:space="preserve"> та для зовнішніх задач умовам регулярності на нескінченості.</w:t>
-      </w:r>
-    </w:p>
-    <w:p>
-      <w:pPr>
-        <w:pStyle w:val="dtext"/>
-      </w:pPr>
-      <w:r>
-        <w:t>Запишемо інтегральні співвідношення, які дозволять задовольнити граничні умови та визначити невідомі щільності потенціалів.</w:t>
-      </w:r>
-    </w:p>
-    <w:p>
-      <w:pPr>
-        <w:pStyle w:val="dtext"/>
-      </w:pPr>
-      <w:r>
-        <w:t>Для запису інтегральних співвідношень використаємо теореми про граничні значення потенціалу подвійного шару та граничні значення нормальної похідної  потенціалу простого шару.</w:t>
-      </w:r>
-    </w:p>
-    <w:p>
-      <w:pPr>
-        <w:pStyle w:val="dtext"/>
-      </w:pPr>
-      <w:r>
-        <w:rPr>
-          <w:position w:val="-38"/>
-        </w:rPr>
-        <w:object w:dxaOrig="5679" w:dyaOrig="820">
-          <v:shape id="_x0000_i1039" type="#_x0000_t75" style="width:284.25pt;height:41.25pt" o:ole="">
-            <v:imagedata r:id="rId36" o:title=""/>
-          </v:shape>
-          <o:OLEObject Type="Embed" ProgID="Equation.3" ShapeID="_x0000_i1039" DrawAspect="Content" ObjectID="_1618042587" r:id="rId37"/>
-        </w:object>
-      </w:r>
-      <w:r>
-        <w:tab/>
-      </w:r>
-      <w:r>
-        <w:tab/>
-      </w:r>
-      <w:r>
-        <w:tab/>
-      </w:r>
-      <w:r>
-        <w:tab/>
-      </w:r>
-      <w:r>
-        <w:t>(9.5)</w:t>
-      </w:r>
-    </w:p>
-    <w:p>
-      <w:pPr>
-        <w:pStyle w:val="dtext"/>
-      </w:pPr>
-      <w:r>
-        <w:rPr>
-          <w:position w:val="-38"/>
-        </w:rPr>
-        <w:object w:dxaOrig="5700" w:dyaOrig="820">
-          <v:shape id="_x0000_i1040" type="#_x0000_t75" style="width:285pt;height:41.25pt" o:ole="">
-            <v:imagedata r:id="rId38" o:title=""/>
-          </v:shape>
-          <o:OLEObject Type="Embed" ProgID="Equation.3" ShapeID="_x0000_i1040" DrawAspect="Content" ObjectID="_1618042588" r:id="rId39"/>
-        </w:object>
-      </w:r>
-      <w:r>
-        <w:tab/>
-      </w:r>
-      <w:r>
-        <w:tab/>
-      </w:r>
-      <w:r>
-        <w:tab/>
-      </w:r>
-      <w:r>
-        <w:tab/>
-      </w:r>
-      <w:r>
-        <w:t>(9.6)</w:t>
-      </w:r>
-    </w:p>
-    <w:p>
-      <w:pPr>
-        <w:pStyle w:val="dtext"/>
-      </w:pPr>
-      <w:r>
-        <w:rPr>
-          <w:position w:val="-36"/>
-        </w:rPr>
-        <w:object w:dxaOrig="5679" w:dyaOrig="800">
-          <v:shape id="_x0000_i1041" type="#_x0000_t75" style="width:284.25pt;height:39.75pt" o:ole="">
-            <v:imagedata r:id="rId40" o:title=""/>
-          </v:shape>
-          <o:OLEObject Type="Embed" ProgID="Equation.3" ShapeID="_x0000_i1041" DrawAspect="Content" ObjectID="_1618042589" r:id="rId41"/>
-        </w:object>
-      </w:r>
-      <w:r>
-        <w:tab/>
-      </w:r>
-      <w:r>
-        <w:tab/>
-      </w:r>
-      <w:r>
-        <w:tab/>
-      </w:r>
-      <w:r>
-        <w:tab/>
-      </w:r>
-      <w:r>
-        <w:t>(9.7)</w:t>
-      </w:r>
-    </w:p>
-    <w:p>
-      <w:pPr>
-        <w:pStyle w:val="dtext"/>
-      </w:pPr>
-      <w:r>
-        <w:rPr>
-          <w:position w:val="-36"/>
-        </w:rPr>
-        <w:object w:dxaOrig="5700" w:dyaOrig="800">
-          <v:shape id="_x0000_i1042" type="#_x0000_t75" style="width:285pt;height:39.75pt" o:ole="">
-            <v:imagedata r:id="rId42" o:title=""/>
-          </v:shape>
-          <o:OLEObject Type="Embed" ProgID="Equation.3" ShapeID="_x0000_i1042" DrawAspect="Content" ObjectID="_1618042590" r:id="rId43"/>
-        </w:object>
-      </w:r>
-      <w:r>
-        <w:tab/>
-      </w:r>
-      <w:r>
-        <w:tab/>
-      </w:r>
-      <w:r>
-        <w:tab/>
-      </w:r>
-      <w:r>
-        <w:tab/>
-      </w:r>
-      <w:r>
-        <w:t>(9.8)</w:t>
-      </w:r>
-    </w:p>
-    <w:p>
-      <w:pPr>
-        <w:pStyle w:val="dtext"/>
-      </w:pPr>
-      <w:r>
-        <w:t xml:space="preserve">Неважко бачити, що рівняння (9.5) – (9.8) є інтегральними рівняннями Фредгольма другого роду і розпадаються на дві пари союзних (спряжених): </w:t>
-      </w:r>
-      <w:r>
-        <w:rPr>
-          <w:position w:val="-12"/>
-        </w:rPr>
-        <w:object w:dxaOrig="800" w:dyaOrig="380">
-          <v:shape id="_x0000_i1043" type="#_x0000_t75" style="width:39.75pt;height:18.75pt" o:ole="">
-            <v:imagedata r:id="rId44" o:title=""/>
-          </v:shape>
-          <o:OLEObject Type="Embed" ProgID="Equation.3" ShapeID="_x0000_i1043" DrawAspect="Content" ObjectID="_1618042591" r:id="rId45"/>
-        </w:object>
-      </w:r>
-      <w:r>
-        <w:t xml:space="preserve"> та </w:t>
-      </w:r>
-      <w:r>
-        <w:rPr>
-          <w:position w:val="-12"/>
-        </w:rPr>
-        <w:object w:dxaOrig="800" w:dyaOrig="380">
-          <v:shape id="_x0000_i1044" type="#_x0000_t75" style="width:39.75pt;height:18.75pt" o:ole="">
-            <v:imagedata r:id="rId46" o:title=""/>
-          </v:shape>
-          <o:OLEObject Type="Embed" ProgID="Equation.3" ShapeID="_x0000_i1044" DrawAspect="Content" ObjectID="_1618042592" r:id="rId47"/>
-        </w:object>
-      </w:r>
-      <w:r>
-        <w:t xml:space="preserve">. З теорем Фредгольма відомо, що існування і єдність </w:t>
-      </w:r>
-      <w:r>
-        <w:t xml:space="preserve">розв’язків </w:t>
-      </w:r>
-      <w:r>
-        <w:t xml:space="preserve">інтегрального рівняння і спряженого до нього виконується одночасно. Тому ми будемо досліджувати одночасно пари рівнянь </w:t>
-      </w:r>
-      <w:r>
-        <w:rPr>
-          <w:position w:val="-12"/>
-        </w:rPr>
-        <w:object w:dxaOrig="800" w:dyaOrig="380">
-          <v:shape id="_x0000_i1045" type="#_x0000_t75" style="width:39.75pt;height:18.75pt" o:ole="">
-            <v:imagedata r:id="rId44" o:title=""/>
-          </v:shape>
-          <o:OLEObject Type="Embed" ProgID="Equation.3" ShapeID="_x0000_i1045" DrawAspect="Content" ObjectID="_1618042593" r:id="rId48"/>
-        </w:object>
-      </w:r>
-      <w:r>
-        <w:t xml:space="preserve"> </w:t>
-      </w:r>
-      <w:r>
-        <w:t xml:space="preserve">та </w:t>
-      </w:r>
-      <w:r>
-        <w:rPr>
-          <w:position w:val="-12"/>
-        </w:rPr>
-        <w:object w:dxaOrig="800" w:dyaOrig="380">
-          <v:shape id="_x0000_i1046" type="#_x0000_t75" style="width:39.75pt;height:18.75pt" o:ole="">
-            <v:imagedata r:id="rId46" o:title=""/>
-          </v:shape>
-          <o:OLEObject Type="Embed" ProgID="Equation.3" ShapeID="_x0000_i1046" DrawAspect="Content" ObjectID="_1618042594" r:id="rId49"/>
-        </w:object>
-      </w:r>
-      <w:r>
-        <w:t>.</w:t>
-      </w:r>
-    </w:p>
-    <w:p>
-      <w:pPr>
-        <w:pStyle w:val="dtext"/>
-      </w:pPr>
-      <w:r>
-        <w:t xml:space="preserve">Ядро інтегрального рівняння (9.6) має вигляд </w:t>
-      </w:r>
-      <w:r>
-        <w:rPr>
-          <w:position w:val="-40"/>
-        </w:rPr>
-        <w:object w:dxaOrig="4660" w:dyaOrig="880">
-          <v:shape id="_x0000_i1047" type="#_x0000_t75" style="width:233.25pt;height:44.25pt" o:ole="">
-            <v:imagedata r:id="rId50" o:title=""/>
-          </v:shape>
-          <o:OLEObject Type="Embed" ProgID="Equation.3" ShapeID="_x0000_i1047" DrawAspect="Content" ObjectID="_1618042595" r:id="rId51"/>
-        </w:object>
-      </w:r>
-      <w:r>
-        <w:tab/>
-      </w:r>
-      <w:r>
-        <w:tab/>
-      </w:r>
-      <w:r>
-        <w:tab/>
-      </w:r>
-      <w:r>
-        <w:tab/>
-      </w:r>
-      <w:r>
-        <w:tab/>
-      </w:r>
-      <w:r>
-        <w:tab/>
-        <w:t xml:space="preserve">(9.9), відповідно спряженого до нього рівняння (9.8) </w:t>
-      </w:r>
-      <w:r>
-        <w:rPr>
-          <w:position w:val="-40"/>
-        </w:rPr>
-        <w:object w:dxaOrig="4760" w:dyaOrig="840">
-          <v:shape id="_x0000_i1048" type="#_x0000_t75" style="width:237.75pt;height:42pt" o:ole="">
-            <v:imagedata r:id="rId52" o:title=""/>
-          </v:shape>
-          <o:OLEObject Type="Embed" ProgID="Equation.3" ShapeID="_x0000_i1048" DrawAspect="Content" ObjectID="_1618042596" r:id="rId53"/>
-        </w:object>
-      </w:r>
-      <w:r>
-        <w:tab/>
-      </w:r>
-      <w:r>
-        <w:tab/>
-      </w:r>
-      <w:r>
-        <w:tab/>
-      </w:r>
-      <w:r>
-        <w:tab/>
-      </w:r>
-      <w:r>
-        <w:tab/>
-      </w:r>
-      <w:r>
-        <w:tab/>
-        <w:t>(9.10)</w:t>
-      </w:r>
-    </w:p>
-    <w:p>
-      <w:pPr>
-        <w:pStyle w:val="dtext"/>
-      </w:pPr>
-      <w:r>
-        <w:t xml:space="preserve">Враховуючи властивості поверхні Ляпунова і оцінки </w:t>
-      </w:r>
-      <w:r>
-        <w:rPr>
-          <w:position w:val="-16"/>
-        </w:rPr>
-        <w:object w:dxaOrig="2820" w:dyaOrig="499">
-          <v:shape id="_x0000_i1049" type="#_x0000_t75" style="width:141pt;height:24.75pt" o:ole="">
-            <v:imagedata r:id="rId54" o:title=""/>
-          </v:shape>
-          <o:OLEObject Type="Embed" ProgID="Equation.3" ShapeID="_x0000_i1049" DrawAspect="Content" ObjectID="_1618042597" r:id="rId55"/>
-        </w:object>
-      </w:r>
-      <w:r>
-        <w:t xml:space="preserve">, </w:t>
-      </w:r>
-      <w:r>
-        <w:lastRenderedPageBreak/>
-        <w:t xml:space="preserve">можна встановити, що ядра </w:t>
-      </w:r>
-      <w:r>
-        <w:rPr>
-          <w:position w:val="-12"/>
-        </w:rPr>
-        <w:object w:dxaOrig="1980" w:dyaOrig="420">
-          <v:shape id="_x0000_i1050" type="#_x0000_t75" style="width:99pt;height:21pt" o:ole="">
-            <v:imagedata r:id="rId56" o:title=""/>
-          </v:shape>
-          <o:OLEObject Type="Embed" ProgID="Equation.3" ShapeID="_x0000_i1050" DrawAspect="Content" ObjectID="_1618042598" r:id="rId57"/>
-        </w:object>
-      </w:r>
-      <w:r>
-        <w:t xml:space="preserve"> є полярними і для таких інтегральних рівнянь можна застосовувати теореми Фредгольма.</w:t>
-      </w:r>
-    </w:p>
-    <w:p>
-      <w:pPr>
-        <w:pStyle w:val="dheader3"/>
-      </w:pPr>
-      <w:r>
-        <w:t>Дослідження внутрішньої задачі Дірихле та зовнішньої задачі Неймана.</w:t>
-      </w:r>
-    </w:p>
-    <w:p>
-      <w:pPr>
-        <w:pStyle w:val="dtext"/>
-      </w:pPr>
-      <w:r>
-        <w:t>Покажемо, що інтегральні рівняння Фредгольма (9.5) з полярним ядром (9.9) та спряжене до нього рівняння (9.8) мають єдиний розв’язок для будь – якого неперервного вільного члена.</w:t>
-      </w:r>
-    </w:p>
-    <w:p>
-      <w:pPr>
-        <w:pStyle w:val="dtext"/>
-      </w:pPr>
-      <w:r>
-        <w:t xml:space="preserve">Розглянемо однорідне рівняння для рівняння (9.8) </w:t>
-      </w:r>
-    </w:p>
-    <w:p>
-      <w:pPr>
-        <w:pStyle w:val="dtext"/>
-      </w:pPr>
-      <w:r>
-        <w:rPr>
-          <w:position w:val="-36"/>
-        </w:rPr>
-        <w:object w:dxaOrig="4860" w:dyaOrig="800">
-          <v:shape id="_x0000_i1051" type="#_x0000_t75" style="width:243pt;height:39.75pt" o:ole="">
-            <v:imagedata r:id="rId58" o:title=""/>
-          </v:shape>
-          <o:OLEObject Type="Embed" ProgID="Equation.3" ShapeID="_x0000_i1051" DrawAspect="Content" ObjectID="_1618042599" r:id="rId59"/>
-        </w:object>
-      </w:r>
-      <w:r>
-        <w:tab/>
-      </w:r>
-      <w:r>
-        <w:tab/>
-      </w:r>
-      <w:r>
-        <w:tab/>
-      </w:r>
-      <w:r>
-        <w:tab/>
-      </w:r>
-      <w:r>
-        <w:tab/>
-      </w:r>
-      <w:r>
-        <w:t>(</w:t>
-      </w:r>
-      <w:smartTag w:uri="urn:schemas-microsoft-com:office:smarttags" w:element="metricconverter">
-        <w:smartTagPr>
-          <w:attr w:name="ProductID" w:val="9.8’"/>
-        </w:smartTagPr>
-        <w:r>
-          <w:t>9.8</w:t>
-        </w:r>
-        <w:r>
-          <w:t>’</w:t>
-        </w:r>
-      </w:smartTag>
-      <w:r>
-        <w:t>)</w:t>
-      </w:r>
-    </w:p>
-    <w:p>
-      <w:pPr>
-        <w:pStyle w:val="dtext"/>
-      </w:pPr>
-      <w:r>
-        <w:t xml:space="preserve">Нехай </w:t>
-      </w:r>
-      <w:r>
-        <w:rPr>
-          <w:position w:val="-12"/>
-        </w:rPr>
-        <w:object w:dxaOrig="1640" w:dyaOrig="380">
-          <v:shape id="_x0000_i1052" type="#_x0000_t75" style="width:81.75pt;height:18.75pt" o:ole="">
-            <v:imagedata r:id="rId60" o:title=""/>
-          </v:shape>
-          <o:OLEObject Type="Embed" ProgID="Equation.3" ShapeID="_x0000_i1052" DrawAspect="Content" ObjectID="_1618042600" r:id="rId61"/>
-        </w:object>
-      </w:r>
-      <w:r>
-        <w:t xml:space="preserve"> розв’язок однорідного рівняння (</w:t>
-      </w:r>
-      <w:smartTag w:uri="urn:schemas-microsoft-com:office:smarttags" w:element="metricconverter">
-        <w:smartTagPr>
-          <w:attr w:name="ProductID" w:val="9.8’"/>
-        </w:smartTagPr>
-        <w:r>
-          <w:t>9.8</w:t>
-        </w:r>
-        <w:r>
-          <w:t>’</w:t>
-        </w:r>
-      </w:smartTag>
-      <w:r>
-        <w:t xml:space="preserve">), зрозуміло, що в цьому випадку функція </w:t>
-      </w:r>
-      <w:r>
-        <w:rPr>
-          <w:position w:val="-12"/>
-        </w:rPr>
-        <w:object w:dxaOrig="1560" w:dyaOrig="380">
-          <v:shape id="_x0000_i1053" type="#_x0000_t75" style="width:78pt;height:18.75pt" o:ole="">
-            <v:imagedata r:id="rId62" o:title=""/>
-          </v:shape>
-          <o:OLEObject Type="Embed" ProgID="Equation.3" ShapeID="_x0000_i1053" DrawAspect="Content" ObjectID="_1618042601" r:id="rId63"/>
-        </w:object>
-      </w:r>
-      <w:r>
-        <w:t xml:space="preserve"> і задовольняє рівняння</w:t>
-      </w:r>
-    </w:p>
-    <w:p>
-      <w:pPr>
-        <w:pStyle w:val="dtext"/>
-      </w:pPr>
-      <w:r>
-        <w:rPr>
-          <w:position w:val="-36"/>
-        </w:rPr>
-        <w:object w:dxaOrig="5100" w:dyaOrig="800">
-          <v:shape id="_x0000_i1054" type="#_x0000_t75" style="width:255pt;height:39.75pt" o:ole="">
-            <v:imagedata r:id="rId64" o:title=""/>
-          </v:shape>
-          <o:OLEObject Type="Embed" ProgID="Equation.3" ShapeID="_x0000_i1054" DrawAspect="Content" ObjectID="_1618042602" r:id="rId65"/>
-        </w:object>
-      </w:r>
-      <w:r>
-        <w:tab/>
-      </w:r>
-      <w:r>
-        <w:tab/>
-      </w:r>
-      <w:r>
-        <w:tab/>
-      </w:r>
-      <w:r>
-        <w:tab/>
-      </w:r>
-      <w:r>
-        <w:t>(9.8</w:t>
-      </w:r>
-      <w:r>
-        <w:t>’’</w:t>
-      </w:r>
-      <w:r>
-        <w:t>)</w:t>
-      </w:r>
-    </w:p>
-    <w:p>
-      <w:pPr>
-        <w:pStyle w:val="dtext"/>
-      </w:pPr>
-      <w:r>
-        <w:t xml:space="preserve">Побудуємо потенціал простого шару з щільністю </w:t>
-      </w:r>
-      <w:r>
-        <w:rPr>
-          <w:position w:val="-12"/>
-        </w:rPr>
-        <w:object w:dxaOrig="300" w:dyaOrig="360">
-          <v:shape id="_x0000_i1055" type="#_x0000_t75" style="width:15pt;height:18pt" o:ole="">
-            <v:imagedata r:id="rId66" o:title=""/>
-          </v:shape>
-          <o:OLEObject Type="Embed" ProgID="Equation.3" ShapeID="_x0000_i1055" DrawAspect="Content" ObjectID="_1618042603" r:id="rId67"/>
-        </w:object>
-      </w:r>
-      <w:r>
-        <w:t xml:space="preserve"> і позначимо його </w:t>
-      </w:r>
-      <w:r>
-        <w:rPr>
-          <w:position w:val="-36"/>
-        </w:rPr>
-        <w:object w:dxaOrig="3240" w:dyaOrig="800">
-          <v:shape id="_x0000_i1056" type="#_x0000_t75" style="width:162pt;height:39.75pt" o:ole="">
-            <v:imagedata r:id="rId68" o:title=""/>
-          </v:shape>
-          <o:OLEObject Type="Embed" ProgID="Equation.3" ShapeID="_x0000_i1056" DrawAspect="Content" ObjectID="_1618042604" r:id="rId69"/>
-        </w:object>
-      </w:r>
-      <w:r>
-        <w:t>.</w:t>
-      </w:r>
-      <w:r>
-        <w:tab/>
-      </w:r>
-      <w:r>
-        <w:tab/>
-      </w:r>
-      <w:r>
-        <w:tab/>
-      </w:r>
-      <w:r>
-        <w:tab/>
-      </w:r>
-      <w:r>
-        <w:tab/>
-      </w:r>
-      <w:r>
-        <w:tab/>
-      </w:r>
-      <w:r>
-        <w:tab/>
-      </w:r>
-      <w:r>
-        <w:tab/>
-      </w:r>
-      <w:r>
-        <w:t>(9.11)</w:t>
-      </w:r>
-      <w:r>
-        <w:t>.</w:t>
-      </w:r>
-    </w:p>
-    <w:p>
-      <w:pPr>
-        <w:pStyle w:val="dtext"/>
-      </w:pPr>
-      <w:r>
-        <w:t xml:space="preserve">Потенціал (9.11) має правильну нормальну похідну при підході до поверхні </w:t>
-      </w:r>
-      <w:r>
-        <w:rPr>
-          <w:position w:val="-6"/>
-        </w:rPr>
-        <w:object w:dxaOrig="260" w:dyaOrig="300">
-          <v:shape id="_x0000_i1057" type="#_x0000_t75" style="width:12.75pt;height:15pt" o:ole="">
-            <v:imagedata r:id="rId70" o:title=""/>
-          </v:shape>
-          <o:OLEObject Type="Embed" ProgID="Equation.3" ShapeID="_x0000_i1057" DrawAspect="Content" ObjectID="_1618042605" r:id="rId71"/>
-        </w:object>
-      </w:r>
-      <w:r>
-        <w:t xml:space="preserve"> з зовні, а рівняння (9.8</w:t>
-      </w:r>
-      <w:r>
-        <w:t>’’</w:t>
-      </w:r>
-      <w:r>
-        <w:t xml:space="preserve">) означає, що </w:t>
-      </w:r>
-      <w:r>
-        <w:rPr>
-          <w:position w:val="-34"/>
-        </w:rPr>
-        <w:object w:dxaOrig="1260" w:dyaOrig="780">
-          <v:shape id="_x0000_i1058" type="#_x0000_t75" style="width:63pt;height:39pt" o:ole="">
-            <v:imagedata r:id="rId72" o:title=""/>
-          </v:shape>
-          <o:OLEObject Type="Embed" ProgID="Equation.3" ShapeID="_x0000_i1058" DrawAspect="Content" ObjectID="_1618042606" r:id="rId73"/>
-        </w:object>
-      </w:r>
-      <w:r>
-        <w:tab/>
-      </w:r>
-      <w:r>
-        <w:tab/>
-      </w:r>
-      <w:r>
-        <w:tab/>
-      </w:r>
-      <w:r>
-        <w:tab/>
-      </w:r>
-      <w:r>
-        <w:t>(9.12)</w:t>
-      </w:r>
-      <w:r>
-        <w:t>.</w:t>
-      </w:r>
-    </w:p>
-    <w:p>
-      <w:pPr>
-        <w:pStyle w:val="dtext"/>
-      </w:pPr>
-      <w:r>
-        <w:t xml:space="preserve">Зрозуміло, що для </w:t>
-      </w:r>
-      <w:r>
-        <w:rPr>
-          <w:position w:val="-12"/>
-        </w:rPr>
-        <w:object w:dxaOrig="700" w:dyaOrig="380">
-          <v:shape id="_x0000_i1059" type="#_x0000_t75" style="width:35.25pt;height:18.75pt" o:ole="">
-            <v:imagedata r:id="rId74" o:title=""/>
-          </v:shape>
-          <o:OLEObject Type="Embed" ProgID="Equation.3" ShapeID="_x0000_i1059" DrawAspect="Content" ObjectID="_1618042607" r:id="rId75"/>
-        </w:object>
-      </w:r>
-      <w:r>
-        <w:t xml:space="preserve"> задовольняє граничній задачі</w:t>
-      </w:r>
-    </w:p>
-    <w:p>
-      <w:pPr>
-        <w:pStyle w:val="dtext"/>
-      </w:pPr>
-      <w:r>
-        <w:rPr>
-          <w:position w:val="-56"/>
-        </w:rPr>
-        <w:object w:dxaOrig="2220" w:dyaOrig="1260">
-          <v:shape id="_x0000_i1060" type="#_x0000_t75" style="width:111pt;height:63pt" o:ole="">
-            <v:imagedata r:id="rId76" o:title=""/>
-          </v:shape>
-          <o:OLEObject Type="Embed" ProgID="Equation.3" ShapeID="_x0000_i1060" DrawAspect="Content" ObjectID="_1618042608" r:id="rId77"/>
-        </w:object>
-      </w:r>
-      <w:r>
-        <w:tab/>
-      </w:r>
-      <w:r>
-        <w:tab/>
-      </w:r>
-      <w:r>
-        <w:tab/>
-      </w:r>
-      <w:r>
-        <w:tab/>
-      </w:r>
-      <w:r>
-        <w:tab/>
-      </w:r>
-      <w:r>
-        <w:tab/>
-      </w:r>
-      <w:r>
-        <w:tab/>
-      </w:r>
-      <w:r>
-        <w:tab/>
-      </w:r>
-      <w:r>
-        <w:t>(9.13),</w:t>
-      </w:r>
-      <w:r>
-        <w:rPr>
-          <w:lang w:val="ru-RU"/>
-        </w:rPr>
-        <w:t xml:space="preserve"> </w:t>
-      </w:r>
-      <w:r>
-        <w:rPr>
-          <w:lang w:val="ru-RU"/>
-        </w:rPr>
-        <w:t xml:space="preserve">  </w:t>
-      </w:r>
-      <w:r>
-        <w:t xml:space="preserve">яка має лише тривіальний розв’язок, тобто </w:t>
-      </w:r>
-      <w:r>
-        <w:rPr>
-          <w:position w:val="-12"/>
-        </w:rPr>
-        <w:object w:dxaOrig="1960" w:dyaOrig="380">
-          <v:shape id="_x0000_i1061" type="#_x0000_t75" style="width:98.25pt;height:18.75pt" o:ole="">
-            <v:imagedata r:id="rId78" o:title=""/>
-          </v:shape>
-          <o:OLEObject Type="Embed" ProgID="Equation.3" ShapeID="_x0000_i1061" DrawAspect="Content" ObjectID="_1618042609" r:id="rId79"/>
-        </w:object>
-      </w:r>
-      <w:r>
-        <w:t xml:space="preserve">. Оскільки потенціал простого шару є неперервною функцією в усьому </w:t>
-      </w:r>
-      <w:r>
-        <w:t>е</w:t>
-      </w:r>
-      <w:r>
-        <w:t xml:space="preserve">вклідовому просторі, то </w:t>
-      </w:r>
-      <w:r>
-        <w:rPr>
-          <w:position w:val="-12"/>
-        </w:rPr>
-        <w:object w:dxaOrig="1820" w:dyaOrig="380">
-          <v:shape id="_x0000_i1062" type="#_x0000_t75" style="width:90.75pt;height:18.75pt" o:ole="">
-            <v:imagedata r:id="rId80" o:title=""/>
-          </v:shape>
-          <o:OLEObject Type="Embed" ProgID="Equation.3" ShapeID="_x0000_i1062" DrawAspect="Content" ObjectID="_1618042610" r:id="rId81"/>
-        </w:object>
-      </w:r>
-      <w:r>
-        <w:t xml:space="preserve">, таким чином </w:t>
-      </w:r>
-      <w:r>
-        <w:rPr>
-          <w:position w:val="-12"/>
-        </w:rPr>
-        <w:object w:dxaOrig="660" w:dyaOrig="380">
-          <v:shape id="_x0000_i1063" type="#_x0000_t75" style="width:33pt;height:18.75pt" o:ole="">
-            <v:imagedata r:id="rId82" o:title=""/>
-          </v:shape>
-          <o:OLEObject Type="Embed" ProgID="Equation.3" ShapeID="_x0000_i1063" DrawAspect="Content" ObjectID="_1618042611" r:id="rId83"/>
-        </w:object>
-      </w:r>
-      <w:r>
-        <w:t xml:space="preserve"> задовольняє граничній задачі Дірихле </w:t>
-      </w:r>
-      <w:r>
-        <w:rPr>
-          <w:position w:val="-40"/>
-        </w:rPr>
-        <w:object w:dxaOrig="2160" w:dyaOrig="940">
-          <v:shape id="_x0000_i1064" type="#_x0000_t75" style="width:108pt;height:47.25pt" o:ole="">
-            <v:imagedata r:id="rId84" o:title=""/>
-          </v:shape>
-          <o:OLEObject Type="Embed" ProgID="Equation.3" ShapeID="_x0000_i1064" DrawAspect="Content" ObjectID="_1618042612" r:id="rId85"/>
-        </w:object>
-      </w:r>
-      <w:r>
-        <w:t xml:space="preserve">, яка має лише тривіальний розв’язок </w:t>
-      </w:r>
-      <w:r>
-        <w:rPr>
-          <w:position w:val="-12"/>
-        </w:rPr>
-        <w:object w:dxaOrig="1780" w:dyaOrig="380">
-          <v:shape id="_x0000_i1065" type="#_x0000_t75" style="width:89.25pt;height:18.75pt" o:ole="">
-            <v:imagedata r:id="rId86" o:title=""/>
-          </v:shape>
-          <o:OLEObject Type="Embed" ProgID="Equation.3" ShapeID="_x0000_i1065" DrawAspect="Content" ObjectID="_1618042613" r:id="rId87"/>
-        </w:object>
-      </w:r>
-      <w:r>
-        <w:t xml:space="preserve">. </w:t>
-      </w:r>
-      <w:r>
-        <w:t xml:space="preserve">Таким чином маємо, що </w:t>
-      </w:r>
-      <w:r>
-        <w:rPr>
-          <w:position w:val="-12"/>
-        </w:rPr>
-        <w:object w:dxaOrig="1939" w:dyaOrig="400">
-          <v:shape id="_x0000_i1066" type="#_x0000_t75" style="width:96.75pt;height:20.25pt" o:ole="">
-            <v:imagedata r:id="rId88" o:title=""/>
-          </v:shape>
-          <o:OLEObject Type="Embed" ProgID="Equation.3" ShapeID="_x0000_i1066" DrawAspect="Content" ObjectID="_1618042614" r:id="rId89"/>
-        </w:object>
-      </w:r>
-      <w:r>
-        <w:t>, а це означає, враховуючи (9.11), що</w:t>
-      </w:r>
-      <w:r>
-        <w:tab/>
-        <w:t xml:space="preserve"> </w:t>
-      </w:r>
-      <w:r>
-        <w:rPr>
-          <w:position w:val="-12"/>
-        </w:rPr>
-        <w:object w:dxaOrig="1840" w:dyaOrig="380">
-          <v:shape id="_x0000_i1067" type="#_x0000_t75" style="width:92.25pt;height:18.75pt" o:ole="">
-            <v:imagedata r:id="rId90" o:title=""/>
-          </v:shape>
-          <o:OLEObject Type="Embed" ProgID="Equation.3" ShapeID="_x0000_i1067" DrawAspect="Content" ObjectID="_1618042615" r:id="rId91"/>
-        </w:object>
-      </w:r>
-      <w:r>
-        <w:t>. Таким чином однорідне рівняння (</w:t>
-      </w:r>
-      <w:smartTag w:uri="urn:schemas-microsoft-com:office:smarttags" w:element="metricconverter">
-        <w:smartTagPr>
-          <w:attr w:name="ProductID" w:val="9.8’"/>
-        </w:smartTagPr>
-        <w:r>
-          <w:t>9.8</w:t>
-        </w:r>
-        <w:r>
-          <w:t>’</w:t>
-        </w:r>
-      </w:smartTag>
-      <w:r>
-        <w:t xml:space="preserve">) має лише тривіальний розв’язок, </w:t>
-      </w:r>
-      <w:r>
-        <w:t>а</w:t>
-      </w:r>
-      <w:r>
-        <w:t xml:space="preserve"> відповідне неоднорідне рівняння (9.8) і спряжене до нього неоднорідне рівняння (9.5) має єдиний розв’язок для будь – якого неперервного вільного члену </w:t>
-      </w:r>
-      <w:r>
-        <w:rPr>
-          <w:position w:val="-12"/>
-        </w:rPr>
-        <w:object w:dxaOrig="620" w:dyaOrig="360">
-          <v:shape id="_x0000_i1068" type="#_x0000_t75" style="width:30.75pt;height:18pt" o:ole="">
-            <v:imagedata r:id="rId92" o:title=""/>
-          </v:shape>
-          <o:OLEObject Type="Embed" ProgID="Equation.3" ShapeID="_x0000_i1068" DrawAspect="Content" ObjectID="_1618042616" r:id="rId93"/>
-        </w:object>
-      </w:r>
-      <w:r>
-        <w:t>.  З наведених міркувань має місце теорема.</w:t>
-      </w:r>
-    </w:p>
-    <w:p>
-      <w:pPr>
-        <w:pStyle w:val="dtext"/>
-      </w:pPr>
-      <w:r>
-        <w:t>Теорема 1 (</w:t>
-      </w:r>
-      <w:r>
-        <w:rPr>
-          <w:szCs w:val="22"/>
-        </w:rPr>
-        <w:t>про існування розв’язку внутрішньої задачі Дірихле та зовнішньої задачі Неймана</w:t>
-      </w:r>
-      <w:r>
-        <w:t xml:space="preserve">) Нехай </w:t>
-      </w:r>
-      <w:r>
-        <w:object w:dxaOrig="260" w:dyaOrig="300">
-          <v:shape id="_x0000_i1069" type="#_x0000_t75" style="width:12.75pt;height:15pt" o:ole="">
-            <v:imagedata r:id="rId94" o:title=""/>
-          </v:shape>
-          <o:OLEObject Type="Embed" ProgID="Equation.3" ShapeID="_x0000_i1069" DrawAspect="Content" ObjectID="_1618042617" r:id="rId95"/>
-        </w:object>
-      </w:r>
-      <w:r>
-        <w:t xml:space="preserve"> за</w:t>
-      </w:r>
-      <w:r>
-        <w:t xml:space="preserve">мкнена поверхня Ляпунова, тоді внутрішня задача Дірихле (9.1) </w:t>
-      </w:r>
-      <w:r>
-        <w:t>та зовнішня задача Неймана (</w:t>
       </w:r>
       <w:smartTag w:uri="urn:schemas-microsoft-com:office:smarttags" w:element="metricconverter">
         <w:smartTagPr>
@@ -1545,26 +307,99 @@
         </w:r>
       </w:smartTag>
       <w:r>
-        <w:t xml:space="preserve">) мають єдині розв’язки для будь – яких неперервних функцій </w:t>
-      </w:r>
-      <w:r>
-        <w:object w:dxaOrig="620" w:dyaOrig="360">
-          <v:shape id="_x0000_i1070" type="#_x0000_t75" style="width:30.75pt;height:18pt" o:ole="">
-            <v:imagedata r:id="rId96" o:title=""/>
-          </v:shape>
-          <o:OLEObject Type="Embed" ProgID="Equation.3" ShapeID="_x0000_i1070" DrawAspect="Content" ObjectID="_1618042618" r:id="rId97"/>
-        </w:object>
-      </w:r>
-      <w:r>
-        <w:t xml:space="preserve"> і розв’язки цих задач можна представити у вигляді потенціалу подвійного шару (9.3) та простого шару (9.4) відповідно.</w:t>
+        <w:t>) будемо називати внутрішньою та зовнішнь</w:t>
+      </w:r>
+      <w:r>
+        <w:t xml:space="preserve">ою граничними задачами Неймана </w:t>
+      </w:r>
+      <w:r>
+        <w:t xml:space="preserve">та позначати </w:t>
+      </w:r>
+      <w:r>
+        <w:rPr>
+          <w:lang w:val="en-US"/>
+        </w:rPr>
+        <w:t>N</w:t>
+      </w:r>
+      <w:r>
+        <w:rPr>
+          <w:vertAlign w:val="subscript"/>
+          <w:lang w:val="en-US"/>
+        </w:rPr>
+        <w:t>i</w:t>
+      </w:r>
+      <w:r>
+        <w:rPr>
+          <w:vertAlign w:val="subscript"/>
+        </w:rPr>
+        <w:t xml:space="preserve"> </w:t>
+      </w:r>
+      <w:r>
+        <w:t xml:space="preserve">та </w:t>
+      </w:r>
+      <w:r>
+        <w:rPr>
+          <w:lang w:val="en-US"/>
+        </w:rPr>
+        <w:t>N</w:t>
+      </w:r>
+      <w:r>
+        <w:rPr>
+          <w:vertAlign w:val="subscript"/>
+          <w:lang w:val="en-US"/>
+        </w:rPr>
+        <w:t>e</w:t>
+      </w:r>
+      <w:r>
+        <w:rPr>
+          <w:vertAlign w:val="subscript"/>
+        </w:rPr>
+        <w:t xml:space="preserve">  </w:t>
+      </w:r>
+      <w:r>
+        <w:t>відповідно.</w:t>
+      </w:r>
+      <w:r>
+        <w:rPr>
+          <w:vertAlign w:val="subscript"/>
+        </w:rPr>
+        <w:t xml:space="preserve">  </w:t>
       </w:r>
     </w:p>
     <w:p>
       <w:pPr>
-        <w:pStyle w:val="dheader3"/>
-      </w:pPr>
-      <w:r>
-        <w:t>Дослідження зовнішньої задачі Дірихле та внутрішньої задачі Неймана.</w:t>
+        <w:pStyle w:val="dtext"/>
+      </w:pPr>
+      <w:r>
+        <w:t xml:space="preserve">Функцію </w:t>
+      </w:r>
+      <w:r>
+        <w:rPr>
+          <w:position w:val="-12"/>
+        </w:rPr>
+        <w:object w:dxaOrig="620" w:dyaOrig="360">
+          <v:shape id="_x0000_i1032" type="#_x0000_t75" style="width:30.75pt;height:18pt" o:ole="">
+            <v:imagedata r:id="rId18" o:title=""/>
+          </v:shape>
+          <o:OLEObject Type="Embed" ProgID="Equation.3" ShapeID="_x0000_i1032" DrawAspect="Content" ObjectID="_1629307619" r:id="rId19"/>
+        </w:object>
+      </w:r>
+      <w:r>
+        <w:t xml:space="preserve"> будемо вважати неперервною на поверхні Ляпунова </w:t>
+      </w:r>
+      <w:r>
+        <w:rPr>
+          <w:position w:val="-6"/>
+        </w:rPr>
+        <w:object w:dxaOrig="240" w:dyaOrig="300">
+          <v:shape id="_x0000_i1033" type="#_x0000_t75" style="width:12pt;height:15pt" o:ole="">
+            <v:imagedata r:id="rId20" o:title=""/>
+          </v:shape>
+          <o:OLEObject Type="Embed" ProgID="Equation.3" ShapeID="_x0000_i1033" DrawAspect="Content" ObjectID="_1629307620" r:id="rId21"/>
+        </w:object>
+      </w:r>
+      <w:r>
+        <w:t xml:space="preserve">. </w:t>
       </w:r>
     </w:p>
     <w:p>
@@ -1572,6 +407,1164 @@
         <w:pStyle w:val="dtext"/>
       </w:pPr>
       <w:r>
+        <w:t>Враховуючи властивості потенціалів, будемо шукати розв’язки граничних задач Діріхле у вигляді потенціалу подвійного шару, а задач Неймана у вигляді потенціалу простого шару з невідомими щільностями:</w:t>
+      </w:r>
+    </w:p>
+    <w:p>
+      <w:pPr>
+        <w:pStyle w:val="dtext"/>
+        <w:ind w:firstLine="0"/>
+      </w:pPr>
+      <w:r>
+        <w:rPr>
+          <w:position w:val="-38"/>
+        </w:rPr>
+        <w:object w:dxaOrig="3580" w:dyaOrig="820">
+          <v:shape id="_x0000_i1034" type="#_x0000_t75" style="width:179.25pt;height:41.25pt" o:ole="">
+            <v:imagedata r:id="rId22" o:title=""/>
+          </v:shape>
+          <o:OLEObject Type="Embed" ProgID="Equation.3" ShapeID="_x0000_i1034" DrawAspect="Content" ObjectID="_1629307621" r:id="rId23"/>
+        </w:object>
+      </w:r>
+      <w:r>
+        <w:t xml:space="preserve"> </w:t>
+      </w:r>
+      <w:r>
+        <w:tab/>
+      </w:r>
+      <w:r>
+        <w:tab/>
+      </w:r>
+      <w:r>
+        <w:rPr>
+          <w:lang w:val="en-US"/>
+        </w:rPr>
+        <w:t>D</w:t>
+      </w:r>
+      <w:r>
+        <w:rPr>
+          <w:vertAlign w:val="subscript"/>
+          <w:lang w:val="en-US"/>
+        </w:rPr>
+        <w:t>i</w:t>
+      </w:r>
+      <w:r>
+        <w:rPr>
+          <w:vertAlign w:val="subscript"/>
+        </w:rPr>
+        <w:t xml:space="preserve"> </w:t>
+      </w:r>
+      <w:r>
+        <w:t xml:space="preserve"> та </w:t>
+      </w:r>
+      <w:r>
+        <w:rPr>
+          <w:lang w:val="en-US"/>
+        </w:rPr>
+        <w:t>D</w:t>
+      </w:r>
+      <w:r>
+        <w:rPr>
+          <w:vertAlign w:val="subscript"/>
+          <w:lang w:val="en-US"/>
+        </w:rPr>
+        <w:t>e</w:t>
+      </w:r>
+      <w:r>
+        <w:rPr>
+          <w:vertAlign w:val="subscript"/>
+        </w:rPr>
+        <w:t xml:space="preserve">  </w:t>
+      </w:r>
+      <w:r>
+        <w:rPr>
+          <w:vertAlign w:val="subscript"/>
+        </w:rPr>
+        <w:tab/>
+      </w:r>
+      <w:r>
+        <w:rPr>
+          <w:vertAlign w:val="subscript"/>
+        </w:rPr>
+        <w:tab/>
+      </w:r>
+      <w:r>
+        <w:rPr>
+          <w:vertAlign w:val="subscript"/>
+        </w:rPr>
+        <w:tab/>
+      </w:r>
+      <w:r>
+        <w:rPr>
+          <w:vertAlign w:val="subscript"/>
+        </w:rPr>
+        <w:tab/>
+      </w:r>
+      <w:r>
+        <w:t>(9.3)</w:t>
+      </w:r>
+    </w:p>
+    <w:p>
+      <w:pPr>
+        <w:pStyle w:val="dtext"/>
+        <w:ind w:firstLine="0"/>
+      </w:pPr>
+      <w:r>
+        <w:rPr>
+          <w:position w:val="-36"/>
+        </w:rPr>
+        <w:object w:dxaOrig="3100" w:dyaOrig="800">
+          <v:shape id="_x0000_i1035" type="#_x0000_t75" style="width:155.25pt;height:39.75pt" o:ole="">
+            <v:imagedata r:id="rId24" o:title=""/>
+          </v:shape>
+          <o:OLEObject Type="Embed" ProgID="Equation.3" ShapeID="_x0000_i1035" DrawAspect="Content" ObjectID="_1629307622" r:id="rId25"/>
+        </w:object>
+      </w:r>
+      <w:r>
+        <w:tab/>
+      </w:r>
+      <w:r>
+        <w:tab/>
+      </w:r>
+      <w:r>
+        <w:tab/>
+      </w:r>
+      <w:r>
+        <w:rPr>
+          <w:lang w:val="en-US"/>
+        </w:rPr>
+        <w:t>N</w:t>
+      </w:r>
+      <w:r>
+        <w:rPr>
+          <w:vertAlign w:val="subscript"/>
+          <w:lang w:val="en-US"/>
+        </w:rPr>
+        <w:t>i</w:t>
+      </w:r>
+      <w:r>
+        <w:rPr>
+          <w:vertAlign w:val="subscript"/>
+        </w:rPr>
+        <w:t xml:space="preserve"> </w:t>
+      </w:r>
+      <w:r>
+        <w:t>та</w:t>
+      </w:r>
+      <w:r>
+        <w:rPr>
+          <w:lang w:val="en-US"/>
+        </w:rPr>
+        <w:t>N</w:t>
+      </w:r>
+      <w:r>
+        <w:rPr>
+          <w:vertAlign w:val="subscript"/>
+          <w:lang w:val="en-US"/>
+        </w:rPr>
+        <w:t>e</w:t>
+      </w:r>
+      <w:r>
+        <w:rPr>
+          <w:vertAlign w:val="subscript"/>
+        </w:rPr>
+        <w:tab/>
+      </w:r>
+      <w:r>
+        <w:rPr>
+          <w:vertAlign w:val="subscript"/>
+        </w:rPr>
+        <w:tab/>
+      </w:r>
+      <w:r>
+        <w:rPr>
+          <w:vertAlign w:val="subscript"/>
+        </w:rPr>
+        <w:tab/>
+      </w:r>
+      <w:r>
+        <w:rPr>
+          <w:vertAlign w:val="subscript"/>
+        </w:rPr>
+        <w:tab/>
+      </w:r>
+      <w:r>
+        <w:t>(9.4)</w:t>
+      </w:r>
+    </w:p>
+    <w:p>
+      <w:pPr>
+        <w:pStyle w:val="dtext"/>
+      </w:pPr>
+      <w:r>
+        <w:t xml:space="preserve">В області </w:t>
+      </w:r>
+      <w:r>
+        <w:rPr>
+          <w:position w:val="-4"/>
+        </w:rPr>
+        <w:object w:dxaOrig="279" w:dyaOrig="279">
+          <v:shape id="_x0000_i1036" type="#_x0000_t75" style="width:14.25pt;height:14.25pt" o:ole="">
+            <v:imagedata r:id="rId26" o:title=""/>
+          </v:shape>
+          <o:OLEObject Type="Embed" ProgID="Equation.3" ShapeID="_x0000_i1036" DrawAspect="Content" ObjectID="_1629307623" r:id="rId27"/>
+        </w:object>
+      </w:r>
+      <w:r>
+        <w:t xml:space="preserve"> та </w:t>
+      </w:r>
+      <w:r>
+        <w:rPr>
+          <w:position w:val="-4"/>
+        </w:rPr>
+        <w:object w:dxaOrig="320" w:dyaOrig="340">
+          <v:shape id="_x0000_i1037" type="#_x0000_t75" style="width:15.75pt;height:17.25pt" o:ole="">
+            <v:imagedata r:id="rId28" o:title=""/>
+          </v:shape>
+          <o:OLEObject Type="Embed" ProgID="Equation.3" ShapeID="_x0000_i1037" DrawAspect="Content" ObjectID="_1629307624" r:id="rId29"/>
+        </w:object>
+      </w:r>
+      <w:r>
+        <w:t xml:space="preserve"> потенціали простого шару та подвійного шару задовольняють рівняння Лапласа.</w:t>
+      </w:r>
+    </w:p>
+    <w:p>
+      <w:pPr>
+        <w:pStyle w:val="dtext"/>
+      </w:pPr>
+      <w:r>
+        <w:t xml:space="preserve">Для знаходження розв’язків відповідних граничних задач необхідно задовільними граничним умовам на поверхні </w:t>
+      </w:r>
+      <w:r>
+        <w:rPr>
+          <w:position w:val="-6"/>
+        </w:rPr>
+        <w:object w:dxaOrig="240" w:dyaOrig="300">
+          <v:shape id="_x0000_i1038" type="#_x0000_t75" style="width:12pt;height:15pt" o:ole="">
+            <v:imagedata r:id="rId30" o:title=""/>
+          </v:shape>
+          <o:OLEObject Type="Embed" ProgID="Equation.3" ShapeID="_x0000_i1038" DrawAspect="Content" ObjectID="_1629307625" r:id="rId31"/>
+        </w:object>
+      </w:r>
+      <w:r>
+        <w:t xml:space="preserve"> та для зовнішніх задач умовам </w:t>
+      </w:r>
+      <w:r>
+        <w:lastRenderedPageBreak/>
+        <w:t>регулярності на нескінченості.</w:t>
+      </w:r>
+    </w:p>
+    <w:p>
+      <w:pPr>
+        <w:pStyle w:val="dtext"/>
+      </w:pPr>
+      <w:r>
+        <w:t>Запишемо інтегральні співвідношення, які дозволять задовольнити граничні умови та визначити невідомі щільності потенціалів.</w:t>
+      </w:r>
+    </w:p>
+    <w:p>
+      <w:pPr>
+        <w:pStyle w:val="dtext"/>
+      </w:pPr>
+      <w:r>
+        <w:t>Для запису інтегральних співвідношень використаємо теореми про граничні значення потенціалу подвійного шару та граничні значення нормальної похідної  потенціалу простого шару.</w:t>
+      </w:r>
+    </w:p>
+    <w:p>
+      <w:pPr>
+        <w:pStyle w:val="dtext"/>
+      </w:pPr>
+      <w:r>
+        <w:rPr>
+          <w:position w:val="-38"/>
+        </w:rPr>
+        <w:object w:dxaOrig="5679" w:dyaOrig="820">
+          <v:shape id="_x0000_i1039" type="#_x0000_t75" style="width:284.25pt;height:41.25pt" o:ole="">
+            <v:imagedata r:id="rId32" o:title=""/>
+          </v:shape>
+          <o:OLEObject Type="Embed" ProgID="Equation.3" ShapeID="_x0000_i1039" DrawAspect="Content" ObjectID="_1629307626" r:id="rId33"/>
+        </w:object>
+      </w:r>
+      <w:r>
+        <w:tab/>
+      </w:r>
+      <w:r>
+        <w:tab/>
+      </w:r>
+      <w:r>
+        <w:tab/>
+      </w:r>
+      <w:r>
+        <w:tab/>
+      </w:r>
+      <w:r>
+        <w:t>(9.5)</w:t>
+      </w:r>
+    </w:p>
+    <w:p>
+      <w:pPr>
+        <w:pStyle w:val="dtext"/>
+      </w:pPr>
+      <w:r>
+        <w:rPr>
+          <w:position w:val="-38"/>
+        </w:rPr>
+        <w:object w:dxaOrig="5700" w:dyaOrig="820">
+          <v:shape id="_x0000_i1040" type="#_x0000_t75" style="width:285pt;height:41.25pt" o:ole="">
+            <v:imagedata r:id="rId34" o:title=""/>
+          </v:shape>
+          <o:OLEObject Type="Embed" ProgID="Equation.3" ShapeID="_x0000_i1040" DrawAspect="Content" ObjectID="_1629307627" r:id="rId35"/>
+        </w:object>
+      </w:r>
+      <w:r>
+        <w:tab/>
+      </w:r>
+      <w:r>
+        <w:tab/>
+      </w:r>
+      <w:r>
+        <w:tab/>
+      </w:r>
+      <w:r>
+        <w:tab/>
+      </w:r>
+      <w:r>
+        <w:t>(9.6)</w:t>
+      </w:r>
+    </w:p>
+    <w:p>
+      <w:pPr>
+        <w:pStyle w:val="dtext"/>
+      </w:pPr>
+      <w:r>
+        <w:rPr>
+          <w:position w:val="-36"/>
+        </w:rPr>
+        <w:object w:dxaOrig="5679" w:dyaOrig="800">
+          <v:shape id="_x0000_i1041" type="#_x0000_t75" style="width:284.25pt;height:39.75pt" o:ole="">
+            <v:imagedata r:id="rId36" o:title=""/>
+          </v:shape>
+          <o:OLEObject Type="Embed" ProgID="Equation.3" ShapeID="_x0000_i1041" DrawAspect="Content" ObjectID="_1629307628" r:id="rId37"/>
+        </w:object>
+      </w:r>
+      <w:r>
+        <w:tab/>
+      </w:r>
+      <w:r>
+        <w:tab/>
+      </w:r>
+      <w:r>
+        <w:tab/>
+      </w:r>
+      <w:r>
+        <w:tab/>
+      </w:r>
+      <w:r>
+        <w:t>(9.7)</w:t>
+      </w:r>
+    </w:p>
+    <w:p>
+      <w:pPr>
+        <w:pStyle w:val="dtext"/>
+      </w:pPr>
+      <w:r>
+        <w:rPr>
+          <w:position w:val="-36"/>
+        </w:rPr>
+        <w:object w:dxaOrig="5700" w:dyaOrig="800">
+          <v:shape id="_x0000_i1042" type="#_x0000_t75" style="width:285pt;height:39.75pt" o:ole="">
+            <v:imagedata r:id="rId38" o:title=""/>
+          </v:shape>
+          <o:OLEObject Type="Embed" ProgID="Equation.3" ShapeID="_x0000_i1042" DrawAspect="Content" ObjectID="_1629307629" r:id="rId39"/>
+        </w:object>
+      </w:r>
+      <w:r>
+        <w:tab/>
+      </w:r>
+      <w:r>
+        <w:tab/>
+      </w:r>
+      <w:r>
+        <w:tab/>
+      </w:r>
+      <w:r>
+        <w:tab/>
+      </w:r>
+      <w:r>
+        <w:t>(9.8)</w:t>
+      </w:r>
+    </w:p>
+    <w:p>
+      <w:pPr>
+        <w:pStyle w:val="dtext"/>
+      </w:pPr>
+      <w:r>
+        <w:t xml:space="preserve">Неважко бачити, що рівняння (9.5) – (9.8) є інтегральними рівняннями Фредгольма другого роду і розпадаються на дві пари союзних (спряжених): </w:t>
+      </w:r>
+      <w:r>
+        <w:rPr>
+          <w:position w:val="-12"/>
+        </w:rPr>
+        <w:object w:dxaOrig="800" w:dyaOrig="380">
+          <v:shape id="_x0000_i1043" type="#_x0000_t75" style="width:39.75pt;height:18.75pt" o:ole="">
+            <v:imagedata r:id="rId40" o:title=""/>
+          </v:shape>
+          <o:OLEObject Type="Embed" ProgID="Equation.3" ShapeID="_x0000_i1043" DrawAspect="Content" ObjectID="_1629307630" r:id="rId41"/>
+        </w:object>
+      </w:r>
+      <w:r>
+        <w:t xml:space="preserve"> та </w:t>
+      </w:r>
+      <w:r>
+        <w:rPr>
+          <w:position w:val="-12"/>
+        </w:rPr>
+        <w:object w:dxaOrig="800" w:dyaOrig="380">
+          <v:shape id="_x0000_i1044" type="#_x0000_t75" style="width:39.75pt;height:18.75pt" o:ole="">
+            <v:imagedata r:id="rId42" o:title=""/>
+          </v:shape>
+          <o:OLEObject Type="Embed" ProgID="Equation.3" ShapeID="_x0000_i1044" DrawAspect="Content" ObjectID="_1629307631" r:id="rId43"/>
+        </w:object>
+      </w:r>
+      <w:r>
+        <w:t xml:space="preserve">. З теорем Фредгольма відомо, що існування і єдність </w:t>
+      </w:r>
+      <w:r>
+        <w:t xml:space="preserve">розв’язків </w:t>
+      </w:r>
+      <w:r>
+        <w:t xml:space="preserve">інтегрального рівняння і спряженого до нього виконується одночасно. Тому ми будемо досліджувати одночасно пари рівнянь </w:t>
+      </w:r>
+      <w:r>
+        <w:rPr>
+          <w:position w:val="-12"/>
+        </w:rPr>
+        <w:object w:dxaOrig="800" w:dyaOrig="380">
+          <v:shape id="_x0000_i1045" type="#_x0000_t75" style="width:39.75pt;height:18.75pt" o:ole="">
+            <v:imagedata r:id="rId40" o:title=""/>
+          </v:shape>
+          <o:OLEObject Type="Embed" ProgID="Equation.3" ShapeID="_x0000_i1045" DrawAspect="Content" ObjectID="_1629307632" r:id="rId44"/>
+        </w:object>
+      </w:r>
+      <w:r>
+        <w:t xml:space="preserve"> </w:t>
+      </w:r>
+      <w:r>
+        <w:t xml:space="preserve">та </w:t>
+      </w:r>
+      <w:r>
+        <w:rPr>
+          <w:position w:val="-12"/>
+        </w:rPr>
+        <w:object w:dxaOrig="800" w:dyaOrig="380">
+          <v:shape id="_x0000_i1046" type="#_x0000_t75" style="width:39.75pt;height:18.75pt" o:ole="">
+            <v:imagedata r:id="rId42" o:title=""/>
+          </v:shape>
+          <o:OLEObject Type="Embed" ProgID="Equation.3" ShapeID="_x0000_i1046" DrawAspect="Content" ObjectID="_1629307633" r:id="rId45"/>
+        </w:object>
+      </w:r>
+      <w:r>
+        <w:t>.</w:t>
+      </w:r>
+    </w:p>
+    <w:p>
+      <w:pPr>
+        <w:pStyle w:val="dtext"/>
+      </w:pPr>
+      <w:r>
+        <w:t xml:space="preserve">Ядро інтегрального рівняння (9.6) має вигляд </w:t>
+      </w:r>
+      <w:r>
+        <w:rPr>
+          <w:position w:val="-40"/>
+        </w:rPr>
+        <w:object w:dxaOrig="4660" w:dyaOrig="880">
+          <v:shape id="_x0000_i1047" type="#_x0000_t75" style="width:233.25pt;height:44.25pt" o:ole="">
+            <v:imagedata r:id="rId46" o:title=""/>
+          </v:shape>
+          <o:OLEObject Type="Embed" ProgID="Equation.3" ShapeID="_x0000_i1047" DrawAspect="Content" ObjectID="_1629307634" r:id="rId47"/>
+        </w:object>
+      </w:r>
+      <w:r>
+        <w:tab/>
+      </w:r>
+      <w:r>
+        <w:tab/>
+      </w:r>
+      <w:r>
+        <w:tab/>
+      </w:r>
+      <w:r>
+        <w:tab/>
+      </w:r>
+      <w:r>
+        <w:tab/>
+      </w:r>
+      <w:r>
+        <w:tab/>
+        <w:t xml:space="preserve">(9.9), відповідно спряженого до нього рівняння (9.8) </w:t>
+      </w:r>
+      <w:r>
+        <w:rPr>
+          <w:position w:val="-40"/>
+        </w:rPr>
+        <w:object w:dxaOrig="4760" w:dyaOrig="840">
+          <v:shape id="_x0000_i1048" type="#_x0000_t75" style="width:237.75pt;height:42pt" o:ole="">
+            <v:imagedata r:id="rId48" o:title=""/>
+          </v:shape>
+          <o:OLEObject Type="Embed" ProgID="Equation.3" ShapeID="_x0000_i1048" DrawAspect="Content" ObjectID="_1629307635" r:id="rId49"/>
+        </w:object>
+      </w:r>
+      <w:r>
+        <w:tab/>
+      </w:r>
+      <w:r>
+        <w:tab/>
+      </w:r>
+      <w:r>
+        <w:tab/>
+      </w:r>
+      <w:r>
+        <w:tab/>
+      </w:r>
+      <w:r>
+        <w:tab/>
+      </w:r>
+      <w:r>
+        <w:tab/>
+        <w:t>(9.10)</w:t>
+      </w:r>
+    </w:p>
+    <w:p>
+      <w:pPr>
+        <w:pStyle w:val="dtext"/>
+      </w:pPr>
+      <w:r>
+        <w:t xml:space="preserve">Враховуючи властивості поверхні Ляпунова і оцінки </w:t>
+      </w:r>
+      <w:r>
+        <w:rPr>
+          <w:position w:val="-16"/>
+        </w:rPr>
+        <w:object w:dxaOrig="2820" w:dyaOrig="499">
+          <v:shape id="_x0000_i1049" type="#_x0000_t75" style="width:141pt;height:24.75pt" o:ole="">
+            <v:imagedata r:id="rId50" o:title=""/>
+          </v:shape>
+          <o:OLEObject Type="Embed" ProgID="Equation.3" ShapeID="_x0000_i1049" DrawAspect="Content" ObjectID="_1629307636" r:id="rId51"/>
+        </w:object>
+      </w:r>
+      <w:r>
+        <w:t xml:space="preserve">, можна встановити, що ядра </w:t>
+      </w:r>
+      <w:r>
+        <w:rPr>
+          <w:position w:val="-12"/>
+        </w:rPr>
+        <w:object w:dxaOrig="1980" w:dyaOrig="420">
+          <v:shape id="_x0000_i1050" type="#_x0000_t75" style="width:99pt;height:21pt" o:ole="">
+            <v:imagedata r:id="rId52" o:title=""/>
+          </v:shape>
+          <o:OLEObject Type="Embed" ProgID="Equation.3" ShapeID="_x0000_i1050" DrawAspect="Content" ObjectID="_1629307637" r:id="rId53"/>
+        </w:object>
+      </w:r>
+      <w:r>
+        <w:t xml:space="preserve"> є полярними і для таких інтегральних рівнянь можна застосовувати теореми Фредгольма.</w:t>
+      </w:r>
+    </w:p>
+    <w:p>
+      <w:pPr>
+        <w:pStyle w:val="dheader3"/>
+      </w:pPr>
+      <w:r>
+        <w:lastRenderedPageBreak/>
+        <w:t xml:space="preserve">Дослідження внутрішньої задачі </w:t>
+      </w:r>
+      <w:r>
+        <w:t>Діріхле</w:t>
+      </w:r>
+      <w:r>
+        <w:t xml:space="preserve"> та зовнішньої задачі Неймана.</w:t>
+      </w:r>
+    </w:p>
+    <w:p>
+      <w:pPr>
+        <w:pStyle w:val="dtext"/>
+      </w:pPr>
+      <w:r>
+        <w:t>Покажемо, що інтегральні рівняння Фредгольма (9.5) з полярним ядром (9.9) та спряжене до нього рівняння (9.8) мають єдиний розв’язок для будь – якого неперервного вільного члена.</w:t>
+      </w:r>
+    </w:p>
+    <w:p>
+      <w:pPr>
+        <w:pStyle w:val="dtext"/>
+      </w:pPr>
+      <w:r>
+        <w:t xml:space="preserve">Розглянемо однорідне рівняння для рівняння (9.8) </w:t>
+      </w:r>
+    </w:p>
+    <w:p>
+      <w:pPr>
+        <w:pStyle w:val="dtext"/>
+      </w:pPr>
+      <w:r>
+        <w:rPr>
+          <w:position w:val="-36"/>
+        </w:rPr>
+        <w:object w:dxaOrig="4860" w:dyaOrig="800">
+          <v:shape id="_x0000_i1051" type="#_x0000_t75" style="width:243pt;height:39.75pt" o:ole="">
+            <v:imagedata r:id="rId54" o:title=""/>
+          </v:shape>
+          <o:OLEObject Type="Embed" ProgID="Equation.3" ShapeID="_x0000_i1051" DrawAspect="Content" ObjectID="_1629307638" r:id="rId55"/>
+        </w:object>
+      </w:r>
+      <w:r>
+        <w:tab/>
+      </w:r>
+      <w:r>
+        <w:tab/>
+      </w:r>
+      <w:r>
+        <w:tab/>
+      </w:r>
+      <w:r>
+        <w:tab/>
+      </w:r>
+      <w:r>
+        <w:tab/>
+      </w:r>
+      <w:r>
+        <w:t>(</w:t>
+      </w:r>
+      <w:smartTag w:uri="urn:schemas-microsoft-com:office:smarttags" w:element="metricconverter">
+        <w:smartTagPr>
+          <w:attr w:name="ProductID" w:val="9.8’"/>
+        </w:smartTagPr>
+        <w:r>
+          <w:t>9.8’</w:t>
+        </w:r>
+      </w:smartTag>
+      <w:r>
+        <w:t>)</w:t>
+      </w:r>
+    </w:p>
+    <w:p>
+      <w:pPr>
+        <w:pStyle w:val="dtext"/>
+      </w:pPr>
+      <w:r>
+        <w:t xml:space="preserve">Нехай </w:t>
+      </w:r>
+      <w:r>
+        <w:rPr>
+          <w:position w:val="-12"/>
+        </w:rPr>
+        <w:object w:dxaOrig="1640" w:dyaOrig="380">
+          <v:shape id="_x0000_i1052" type="#_x0000_t75" style="width:81.75pt;height:18.75pt" o:ole="">
+            <v:imagedata r:id="rId56" o:title=""/>
+          </v:shape>
+          <o:OLEObject Type="Embed" ProgID="Equation.3" ShapeID="_x0000_i1052" DrawAspect="Content" ObjectID="_1629307639" r:id="rId57"/>
+        </w:object>
+      </w:r>
+      <w:r>
+        <w:t xml:space="preserve"> розв’язок однорідного рівняння (</w:t>
+      </w:r>
+      <w:smartTag w:uri="urn:schemas-microsoft-com:office:smarttags" w:element="metricconverter">
+        <w:smartTagPr>
+          <w:attr w:name="ProductID" w:val="9.8’"/>
+        </w:smartTagPr>
+        <w:r>
+          <w:t>9.8’</w:t>
+        </w:r>
+      </w:smartTag>
+      <w:r>
+        <w:t xml:space="preserve">), зрозуміло, що в цьому випадку функція </w:t>
+      </w:r>
+      <w:r>
+        <w:rPr>
+          <w:position w:val="-12"/>
+        </w:rPr>
+        <w:object w:dxaOrig="1560" w:dyaOrig="380">
+          <v:shape id="_x0000_i1053" type="#_x0000_t75" style="width:78pt;height:18.75pt" o:ole="">
+            <v:imagedata r:id="rId58" o:title=""/>
+          </v:shape>
+          <o:OLEObject Type="Embed" ProgID="Equation.3" ShapeID="_x0000_i1053" DrawAspect="Content" ObjectID="_1629307640" r:id="rId59"/>
+        </w:object>
+      </w:r>
+      <w:r>
+        <w:t xml:space="preserve"> і задовольняє рівняння</w:t>
+      </w:r>
+    </w:p>
+    <w:p>
+      <w:pPr>
+        <w:pStyle w:val="dtext"/>
+      </w:pPr>
+      <w:r>
+        <w:rPr>
+          <w:position w:val="-36"/>
+        </w:rPr>
+        <w:object w:dxaOrig="5100" w:dyaOrig="800">
+          <v:shape id="_x0000_i1054" type="#_x0000_t75" style="width:255pt;height:39.75pt" o:ole="">
+            <v:imagedata r:id="rId60" o:title=""/>
+          </v:shape>
+          <o:OLEObject Type="Embed" ProgID="Equation.3" ShapeID="_x0000_i1054" DrawAspect="Content" ObjectID="_1629307641" r:id="rId61"/>
+        </w:object>
+      </w:r>
+      <w:r>
+        <w:tab/>
+      </w:r>
+      <w:r>
+        <w:tab/>
+      </w:r>
+      <w:r>
+        <w:tab/>
+      </w:r>
+      <w:r>
+        <w:tab/>
+      </w:r>
+      <w:r>
+        <w:t>(9.8’’)</w:t>
+      </w:r>
+    </w:p>
+    <w:p>
+      <w:pPr>
+        <w:pStyle w:val="dtext"/>
+      </w:pPr>
+      <w:r>
+        <w:t xml:space="preserve">Побудуємо потенціал простого шару з щільністю </w:t>
+      </w:r>
+      <w:r>
+        <w:rPr>
+          <w:position w:val="-12"/>
+        </w:rPr>
+        <w:object w:dxaOrig="300" w:dyaOrig="360">
+          <v:shape id="_x0000_i1055" type="#_x0000_t75" style="width:15pt;height:18pt" o:ole="">
+            <v:imagedata r:id="rId62" o:title=""/>
+          </v:shape>
+          <o:OLEObject Type="Embed" ProgID="Equation.3" ShapeID="_x0000_i1055" DrawAspect="Content" ObjectID="_1629307642" r:id="rId63"/>
+        </w:object>
+      </w:r>
+      <w:r>
+        <w:t xml:space="preserve"> і позначимо його </w:t>
+      </w:r>
+      <w:r>
+        <w:rPr>
+          <w:position w:val="-36"/>
+        </w:rPr>
+        <w:object w:dxaOrig="3240" w:dyaOrig="800">
+          <v:shape id="_x0000_i1056" type="#_x0000_t75" style="width:162pt;height:39.75pt" o:ole="">
+            <v:imagedata r:id="rId64" o:title=""/>
+          </v:shape>
+          <o:OLEObject Type="Embed" ProgID="Equation.3" ShapeID="_x0000_i1056" DrawAspect="Content" ObjectID="_1629307643" r:id="rId65"/>
+        </w:object>
+      </w:r>
+      <w:r>
+        <w:t>.</w:t>
+      </w:r>
+      <w:r>
+        <w:tab/>
+      </w:r>
+      <w:r>
+        <w:tab/>
+      </w:r>
+      <w:r>
+        <w:tab/>
+      </w:r>
+      <w:r>
+        <w:tab/>
+      </w:r>
+      <w:r>
+        <w:tab/>
+      </w:r>
+      <w:r>
+        <w:tab/>
+      </w:r>
+      <w:r>
+        <w:tab/>
+      </w:r>
+      <w:r>
+        <w:tab/>
+      </w:r>
+      <w:r>
+        <w:t>(9.11)</w:t>
+      </w:r>
+      <w:r>
+        <w:t>.</w:t>
+      </w:r>
+    </w:p>
+    <w:p>
+      <w:pPr>
+        <w:pStyle w:val="dtext"/>
+      </w:pPr>
+      <w:r>
+        <w:t xml:space="preserve">Потенціал (9.11) має правильну нормальну похідну при підході до поверхні </w:t>
+      </w:r>
+      <w:r>
+        <w:rPr>
+          <w:position w:val="-6"/>
+        </w:rPr>
+        <w:object w:dxaOrig="260" w:dyaOrig="300">
+          <v:shape id="_x0000_i1057" type="#_x0000_t75" style="width:12.75pt;height:15pt" o:ole="">
+            <v:imagedata r:id="rId66" o:title=""/>
+          </v:shape>
+          <o:OLEObject Type="Embed" ProgID="Equation.3" ShapeID="_x0000_i1057" DrawAspect="Content" ObjectID="_1629307644" r:id="rId67"/>
+        </w:object>
+      </w:r>
+      <w:r>
+        <w:t xml:space="preserve"> з зовні, а рівняння (9.8’’) означає, що </w:t>
+      </w:r>
+      <w:r>
+        <w:rPr>
+          <w:position w:val="-34"/>
+        </w:rPr>
+        <w:object w:dxaOrig="1260" w:dyaOrig="780">
+          <v:shape id="_x0000_i1058" type="#_x0000_t75" style="width:63pt;height:39pt" o:ole="">
+            <v:imagedata r:id="rId68" o:title=""/>
+          </v:shape>
+          <o:OLEObject Type="Embed" ProgID="Equation.3" ShapeID="_x0000_i1058" DrawAspect="Content" ObjectID="_1629307645" r:id="rId69"/>
+        </w:object>
+      </w:r>
+      <w:r>
+        <w:tab/>
+      </w:r>
+      <w:r>
+        <w:tab/>
+      </w:r>
+      <w:r>
+        <w:tab/>
+      </w:r>
+      <w:r>
+        <w:tab/>
+      </w:r>
+      <w:r>
+        <w:t>(9.12)</w:t>
+      </w:r>
+      <w:r>
+        <w:t>.</w:t>
+      </w:r>
+    </w:p>
+    <w:p>
+      <w:pPr>
+        <w:pStyle w:val="dtext"/>
+      </w:pPr>
+      <w:r>
+        <w:t xml:space="preserve">Зрозуміло, що для </w:t>
+      </w:r>
+      <w:r>
+        <w:rPr>
+          <w:position w:val="-12"/>
+        </w:rPr>
+        <w:object w:dxaOrig="700" w:dyaOrig="380">
+          <v:shape id="_x0000_i1059" type="#_x0000_t75" style="width:35.25pt;height:18.75pt" o:ole="">
+            <v:imagedata r:id="rId70" o:title=""/>
+          </v:shape>
+          <o:OLEObject Type="Embed" ProgID="Equation.3" ShapeID="_x0000_i1059" DrawAspect="Content" ObjectID="_1629307646" r:id="rId71"/>
+        </w:object>
+      </w:r>
+      <w:r>
+        <w:t xml:space="preserve"> задовольняє граничній задачі</w:t>
+      </w:r>
+    </w:p>
+    <w:p>
+      <w:pPr>
+        <w:pStyle w:val="dtext"/>
+      </w:pPr>
+      <w:r>
+        <w:rPr>
+          <w:position w:val="-56"/>
+        </w:rPr>
+        <w:object w:dxaOrig="2220" w:dyaOrig="1260">
+          <v:shape id="_x0000_i1060" type="#_x0000_t75" style="width:111pt;height:63pt" o:ole="">
+            <v:imagedata r:id="rId72" o:title=""/>
+          </v:shape>
+          <o:OLEObject Type="Embed" ProgID="Equation.3" ShapeID="_x0000_i1060" DrawAspect="Content" ObjectID="_1629307647" r:id="rId73"/>
+        </w:object>
+      </w:r>
+      <w:r>
+        <w:tab/>
+      </w:r>
+      <w:r>
+        <w:tab/>
+      </w:r>
+      <w:r>
+        <w:tab/>
+      </w:r>
+      <w:r>
+        <w:tab/>
+      </w:r>
+      <w:r>
+        <w:tab/>
+      </w:r>
+      <w:r>
+        <w:tab/>
+      </w:r>
+      <w:r>
+        <w:tab/>
+      </w:r>
+      <w:r>
+        <w:tab/>
+      </w:r>
+      <w:r>
+        <w:t>(9.13),</w:t>
+      </w:r>
+      <w:r>
+        <w:rPr>
+          <w:lang w:val="ru-RU"/>
+        </w:rPr>
+        <w:t xml:space="preserve"> </w:t>
+      </w:r>
+      <w:r>
+        <w:rPr>
+          <w:lang w:val="ru-RU"/>
+        </w:rPr>
+        <w:t xml:space="preserve">  </w:t>
+      </w:r>
+      <w:r>
+        <w:t xml:space="preserve">яка має лише тривіальний розв’язок, тобто </w:t>
+      </w:r>
+      <w:r>
+        <w:rPr>
+          <w:position w:val="-12"/>
+        </w:rPr>
+        <w:object w:dxaOrig="1960" w:dyaOrig="380">
+          <v:shape id="_x0000_i1061" type="#_x0000_t75" style="width:98.25pt;height:18.75pt" o:ole="">
+            <v:imagedata r:id="rId74" o:title=""/>
+          </v:shape>
+          <o:OLEObject Type="Embed" ProgID="Equation.3" ShapeID="_x0000_i1061" DrawAspect="Content" ObjectID="_1629307648" r:id="rId75"/>
+        </w:object>
+      </w:r>
+      <w:r>
+        <w:t xml:space="preserve">. Оскільки потенціал простого шару є неперервною функцією в усьому </w:t>
+      </w:r>
+      <w:r>
+        <w:t>е</w:t>
+      </w:r>
+      <w:r>
+        <w:t xml:space="preserve">вклідовому просторі, то </w:t>
+      </w:r>
+      <w:r>
+        <w:rPr>
+          <w:position w:val="-12"/>
+        </w:rPr>
+        <w:object w:dxaOrig="1820" w:dyaOrig="380">
+          <v:shape id="_x0000_i1062" type="#_x0000_t75" style="width:90.75pt;height:18.75pt" o:ole="">
+            <v:imagedata r:id="rId76" o:title=""/>
+          </v:shape>
+          <o:OLEObject Type="Embed" ProgID="Equation.3" ShapeID="_x0000_i1062" DrawAspect="Content" ObjectID="_1629307649" r:id="rId77"/>
+        </w:object>
+      </w:r>
+      <w:r>
+        <w:t xml:space="preserve">, таким чином </w:t>
+      </w:r>
+      <w:r>
+        <w:rPr>
+          <w:position w:val="-12"/>
+        </w:rPr>
+        <w:object w:dxaOrig="660" w:dyaOrig="380">
+          <v:shape id="_x0000_i1063" type="#_x0000_t75" style="width:33pt;height:18.75pt" o:ole="">
+            <v:imagedata r:id="rId78" o:title=""/>
+          </v:shape>
+          <o:OLEObject Type="Embed" ProgID="Equation.3" ShapeID="_x0000_i1063" DrawAspect="Content" ObjectID="_1629307650" r:id="rId79"/>
+        </w:object>
+      </w:r>
+      <w:r>
+        <w:t xml:space="preserve"> задовольняє граничній задачі </w:t>
+      </w:r>
+      <w:r>
+        <w:t>Діріхле</w:t>
+      </w:r>
+      <w:r>
+        <w:t xml:space="preserve"> </w:t>
+      </w:r>
+      <w:r>
+        <w:rPr>
+          <w:position w:val="-40"/>
+        </w:rPr>
+        <w:object w:dxaOrig="2160" w:dyaOrig="940">
+          <v:shape id="_x0000_i1064" type="#_x0000_t75" style="width:108pt;height:47.25pt" o:ole="">
+            <v:imagedata r:id="rId80" o:title=""/>
+          </v:shape>
+          <o:OLEObject Type="Embed" ProgID="Equation.3" ShapeID="_x0000_i1064" DrawAspect="Content" ObjectID="_1629307651" r:id="rId81"/>
+        </w:object>
+      </w:r>
+      <w:r>
+        <w:t xml:space="preserve">, яка має лише тривіальний розв’язок </w:t>
+      </w:r>
+      <w:r>
+        <w:rPr>
+          <w:position w:val="-12"/>
+        </w:rPr>
+        <w:object w:dxaOrig="1780" w:dyaOrig="380">
+          <v:shape id="_x0000_i1065" type="#_x0000_t75" style="width:89.25pt;height:18.75pt" o:ole="">
+            <v:imagedata r:id="rId82" o:title=""/>
+          </v:shape>
+          <o:OLEObject Type="Embed" ProgID="Equation.3" ShapeID="_x0000_i1065" DrawAspect="Content" ObjectID="_1629307652" r:id="rId83"/>
+        </w:object>
+      </w:r>
+      <w:r>
+        <w:t xml:space="preserve">. </w:t>
+      </w:r>
+      <w:r>
+        <w:t xml:space="preserve">Таким чином маємо, що </w:t>
+      </w:r>
+      <w:r>
+        <w:rPr>
+          <w:position w:val="-12"/>
+        </w:rPr>
+        <w:object w:dxaOrig="1939" w:dyaOrig="400">
+          <v:shape id="_x0000_i1066" type="#_x0000_t75" style="width:96.75pt;height:20.25pt" o:ole="">
+            <v:imagedata r:id="rId84" o:title=""/>
+          </v:shape>
+          <o:OLEObject Type="Embed" ProgID="Equation.3" ShapeID="_x0000_i1066" DrawAspect="Content" ObjectID="_1629307653" r:id="rId85"/>
+        </w:object>
+      </w:r>
+      <w:r>
+        <w:t>, а це означає, враховуючи (9.11), що</w:t>
+      </w:r>
+      <w:r>
+        <w:tab/>
+        <w:t xml:space="preserve"> </w:t>
+      </w:r>
+      <w:r>
+        <w:rPr>
+          <w:position w:val="-12"/>
+        </w:rPr>
+        <w:object w:dxaOrig="1840" w:dyaOrig="380">
+          <v:shape id="_x0000_i1067" type="#_x0000_t75" style="width:92.25pt;height:18.75pt" o:ole="">
+            <v:imagedata r:id="rId86" o:title=""/>
+          </v:shape>
+          <o:OLEObject Type="Embed" ProgID="Equation.3" ShapeID="_x0000_i1067" DrawAspect="Content" ObjectID="_1629307654" r:id="rId87"/>
+        </w:object>
+      </w:r>
+      <w:r>
+        <w:t>. Таким чином однорідне рівняння (</w:t>
+      </w:r>
+      <w:smartTag w:uri="urn:schemas-microsoft-com:office:smarttags" w:element="metricconverter">
+        <w:smartTagPr>
+          <w:attr w:name="ProductID" w:val="9.8’"/>
+        </w:smartTagPr>
+        <w:r>
+          <w:t>9.8’</w:t>
+        </w:r>
+      </w:smartTag>
+      <w:r>
+        <w:t xml:space="preserve">) має лише тривіальний розв’язок, </w:t>
+      </w:r>
+      <w:r>
+        <w:t>а</w:t>
+      </w:r>
+      <w:r>
+        <w:t xml:space="preserve"> відповідне неоднорідне рівняння (9.8) і </w:t>
+      </w:r>
+      <w:r>
+        <w:lastRenderedPageBreak/>
+        <w:t xml:space="preserve">спряжене до нього неоднорідне рівняння (9.5) має єдиний розв’язок для будь – якого неперервного вільного члену </w:t>
+      </w:r>
+      <w:r>
+        <w:rPr>
+          <w:position w:val="-12"/>
+        </w:rPr>
+        <w:object w:dxaOrig="620" w:dyaOrig="360">
+          <v:shape id="_x0000_i1068" type="#_x0000_t75" style="width:30.75pt;height:18pt" o:ole="">
+            <v:imagedata r:id="rId88" o:title=""/>
+          </v:shape>
+          <o:OLEObject Type="Embed" ProgID="Equation.3" ShapeID="_x0000_i1068" DrawAspect="Content" ObjectID="_1629307655" r:id="rId89"/>
+        </w:object>
+      </w:r>
+      <w:r>
+        <w:t>.  З наведених міркувань має місце теорема.</w:t>
+      </w:r>
+    </w:p>
+    <w:p>
+      <w:pPr>
+        <w:pStyle w:val="dtext"/>
+      </w:pPr>
+      <w:r>
+        <w:t>Теорема 1 (</w:t>
+      </w:r>
+      <w:r>
+        <w:rPr>
+          <w:szCs w:val="22"/>
+        </w:rPr>
+        <w:t xml:space="preserve">про існування розв’язку внутрішньої задачі </w:t>
+      </w:r>
+      <w:r>
+        <w:rPr>
+          <w:szCs w:val="22"/>
+        </w:rPr>
+        <w:t>Діріхле</w:t>
+      </w:r>
+      <w:r>
+        <w:rPr>
+          <w:szCs w:val="22"/>
+        </w:rPr>
+        <w:t xml:space="preserve"> та зовнішньої задачі Неймана</w:t>
+      </w:r>
+      <w:r>
+        <w:t xml:space="preserve">) Нехай </w:t>
+      </w:r>
+      <w:r>
+        <w:pict>
+          <v:shape id="_x0000_i1069" type="#_x0000_t75" style="width:12.75pt;height:15pt">
+            <v:imagedata r:id="rId90" o:title=""/>
+          </v:shape>
+        </w:pict>
+      </w:r>
+      <w:r>
+        <w:t xml:space="preserve"> за</w:t>
+      </w:r>
+      <w:r>
+        <w:t xml:space="preserve">мкнена поверхня Ляпунова, тоді внутрішня задача </w:t>
+      </w:r>
+      <w:r>
+        <w:t>Діріхле</w:t>
+      </w:r>
+      <w:r>
+        <w:t xml:space="preserve"> (9.1) </w:t>
+      </w:r>
+      <w:r>
+        <w:t>та зовнішня задача Неймана (</w:t>
+      </w:r>
+      <w:smartTag w:uri="urn:schemas-microsoft-com:office:smarttags" w:element="metricconverter">
+        <w:smartTagPr>
+          <w:attr w:name="ProductID" w:val="9.2’"/>
+        </w:smartTagPr>
+        <w:r>
+          <w:t>9.2’</w:t>
+        </w:r>
+      </w:smartTag>
+      <w:r>
+        <w:t xml:space="preserve">) мають єдині розв’язки для будь – яких неперервних функцій </w:t>
+      </w:r>
+      <w:r>
+        <w:pict>
+          <v:shape id="_x0000_i1070" type="#_x0000_t75" style="width:30.75pt;height:18pt">
+            <v:imagedata r:id="rId91" o:title=""/>
+          </v:shape>
+        </w:pict>
+      </w:r>
+      <w:r>
+        <w:t xml:space="preserve"> і розв’язки цих задач можна представити у вигляді потенціалу подвійного шару (9.3) та простого шару (9.4) відповідно.</w:t>
+      </w:r>
+    </w:p>
+    <w:p>
+      <w:pPr>
+        <w:pStyle w:val="dheader3"/>
+      </w:pPr>
+      <w:r>
+        <w:t xml:space="preserve">Дослідження зовнішньої задачі </w:t>
+      </w:r>
+      <w:r>
+        <w:t>Діріхле</w:t>
+      </w:r>
+      <w:r>
+        <w:t xml:space="preserve"> та внутрішньої задачі Неймана.</w:t>
+      </w:r>
+    </w:p>
+    <w:p>
+      <w:pPr>
+        <w:pStyle w:val="dtext"/>
+      </w:pPr>
+      <w:r>
         <w:t xml:space="preserve">Розглянемо однорідне рівняння, яке відповідає рівнянню Фредгольма (9.6) </w:t>
       </w:r>
       <w:r>
@@ -1580,9 +1573,9 @@
         </w:rPr>
         <w:object w:dxaOrig="5380" w:dyaOrig="820">
           <v:shape id="_x0000_i1071" type="#_x0000_t75" style="width:269.25pt;height:41.25pt" o:ole="">
-            <v:imagedata r:id="rId98" o:title=""/>
-          </v:shape>
-          <o:OLEObject Type="Embed" ProgID="Equation.3" ShapeID="_x0000_i1071" DrawAspect="Content" ObjectID="_1618042619" r:id="rId99"/>
+            <v:imagedata r:id="rId92" o:title=""/>
+          </v:shape>
+          <o:OLEObject Type="Embed" ProgID="Equation.3" ShapeID="_x0000_i1071" DrawAspect="Content" ObjectID="_1629307656" r:id="rId93"/>
         </w:object>
       </w:r>
       <w:r>
@@ -1608,10 +1601,7 @@
           <w:attr w:name="ProductID" w:val="9.6’"/>
         </w:smartTagPr>
         <w:r>
-          <w:t>9.6</w:t>
-        </w:r>
-        <w:r>
-          <w:t>’</w:t>
+          <w:t>9.6’</w:t>
         </w:r>
       </w:smartTag>
       <w:r>
@@ -1634,9 +1624,9 @@
         </w:rPr>
         <w:object w:dxaOrig="720" w:dyaOrig="380">
           <v:shape id="_x0000_i1072" type="#_x0000_t75" style="width:36pt;height:18.75pt" o:ole="">
-            <v:imagedata r:id="rId100" o:title=""/>
-          </v:shape>
-          <o:OLEObject Type="Embed" ProgID="Equation.3" ShapeID="_x0000_i1072" DrawAspect="Content" ObjectID="_1618042620" r:id="rId101"/>
+            <v:imagedata r:id="rId94" o:title=""/>
+          </v:shape>
+          <o:OLEObject Type="Embed" ProgID="Equation.3" ShapeID="_x0000_i1072" DrawAspect="Content" ObjectID="_1629307657" r:id="rId95"/>
         </w:object>
       </w:r>
       <w:r>
@@ -1647,10 +1637,7 @@
           <w:attr w:name="ProductID" w:val="9.6’"/>
         </w:smartTagPr>
         <w:r>
-          <w:t>9.6</w:t>
-        </w:r>
-        <w:r>
-          <w:t>’</w:t>
+          <w:t>9.6’</w:t>
         </w:r>
       </w:smartTag>
       <w:r>
@@ -1662,9 +1649,9 @@
         </w:rPr>
         <w:object w:dxaOrig="1060" w:dyaOrig="380">
           <v:shape id="_x0000_i1073" type="#_x0000_t75" style="width:53.25pt;height:18.75pt" o:ole="">
-            <v:imagedata r:id="rId102" o:title=""/>
-          </v:shape>
-          <o:OLEObject Type="Embed" ProgID="Equation.3" ShapeID="_x0000_i1073" DrawAspect="Content" ObjectID="_1618042621" r:id="rId103"/>
+            <v:imagedata r:id="rId96" o:title=""/>
+          </v:shape>
+          <o:OLEObject Type="Embed" ProgID="Equation.3" ShapeID="_x0000_i1073" DrawAspect="Content" ObjectID="_1629307658" r:id="rId97"/>
         </w:object>
       </w:r>
       <w:r>
@@ -1676,9 +1663,9 @@
         </w:rPr>
         <w:object w:dxaOrig="620" w:dyaOrig="360">
           <v:shape id="_x0000_i1074" type="#_x0000_t75" style="width:30.75pt;height:18pt" o:ole="">
-            <v:imagedata r:id="rId104" o:title=""/>
-          </v:shape>
-          <o:OLEObject Type="Embed" ProgID="Equation.3" ShapeID="_x0000_i1074" DrawAspect="Content" ObjectID="_1618042622" r:id="rId105"/>
+            <v:imagedata r:id="rId98" o:title=""/>
+          </v:shape>
+          <o:OLEObject Type="Embed" ProgID="Equation.3" ShapeID="_x0000_i1074" DrawAspect="Content" ObjectID="_1629307659" r:id="rId99"/>
         </w:object>
       </w:r>
       <w:r>
@@ -1690,9 +1677,9 @@
         </w:rPr>
         <w:object w:dxaOrig="1060" w:dyaOrig="380">
           <v:shape id="_x0000_i1075" type="#_x0000_t75" style="width:54pt;height:18.75pt" o:ole="">
-            <v:imagedata r:id="rId106" o:title=""/>
-          </v:shape>
-          <o:OLEObject Type="Embed" ProgID="Equation.3" ShapeID="_x0000_i1075" DrawAspect="Content" ObjectID="_1618042623" r:id="rId107"/>
+            <v:imagedata r:id="rId100" o:title=""/>
+          </v:shape>
+          <o:OLEObject Type="Embed" ProgID="Equation.3" ShapeID="_x0000_i1075" DrawAspect="Content" ObjectID="_1629307660" r:id="rId101"/>
         </w:object>
       </w:r>
       <w:r>
@@ -1707,9 +1694,9 @@
         </w:rPr>
         <w:object w:dxaOrig="1560" w:dyaOrig="620">
           <v:shape id="_x0000_i1076" type="#_x0000_t75" style="width:78pt;height:30.75pt" o:ole="">
-            <v:imagedata r:id="rId108" o:title=""/>
-          </v:shape>
-          <o:OLEObject Type="Embed" ProgID="Equation.3" ShapeID="_x0000_i1076" DrawAspect="Content" ObjectID="_1618042624" r:id="rId109"/>
+            <v:imagedata r:id="rId102" o:title=""/>
+          </v:shape>
+          <o:OLEObject Type="Embed" ProgID="Equation.3" ShapeID="_x0000_i1076" DrawAspect="Content" ObjectID="_1629307661" r:id="rId103"/>
         </w:object>
       </w:r>
       <w:r>
@@ -1816,23 +1803,21 @@
         <w:t xml:space="preserve">) Нехай </w:t>
       </w:r>
       <w:r>
-        <w:object w:dxaOrig="260" w:dyaOrig="300">
-          <v:shape id="_x0000_i1077" type="#_x0000_t75" style="width:12.75pt;height:15pt" o:ole="">
-            <v:imagedata r:id="rId110" o:title=""/>
-          </v:shape>
-          <o:OLEObject Type="Embed" ProgID="Equation.3" ShapeID="_x0000_i1077" DrawAspect="Content" ObjectID="_1618042625" r:id="rId111"/>
-        </w:object>
+        <w:pict>
+          <v:shape id="_x0000_i1077" type="#_x0000_t75" style="width:12.75pt;height:15pt">
+            <v:imagedata r:id="rId104" o:title=""/>
+          </v:shape>
+        </w:pict>
       </w:r>
       <w:r>
         <w:t xml:space="preserve">. Замкнута поверхня Ляпунова, а </w:t>
       </w:r>
       <w:r>
-        <w:object w:dxaOrig="1100" w:dyaOrig="360">
-          <v:shape id="_x0000_i1078" type="#_x0000_t75" style="width:54.75pt;height:18pt" o:ole="">
-            <v:imagedata r:id="rId112" o:title=""/>
-          </v:shape>
-          <o:OLEObject Type="Embed" ProgID="Equation.3" ShapeID="_x0000_i1078" DrawAspect="Content" ObjectID="_1618042626" r:id="rId113"/>
-        </w:object>
+        <w:pict>
+          <v:shape id="_x0000_i1078" type="#_x0000_t75" style="width:54.75pt;height:18pt">
+            <v:imagedata r:id="rId105" o:title=""/>
+          </v:shape>
+        </w:pict>
       </w:r>
       <w:r>
         <w:t xml:space="preserve">, тоді внутрішня задача Неймана (9.2) має розв’язок тоді і лише тоді, коли </w:t>
@@ -1855,7 +1840,10 @@
         <w:pStyle w:val="dtext"/>
       </w:pPr>
       <w:r>
-        <w:t>Розглянемо випадок зовнішньої задачі Дірихле</w:t>
+        <w:t xml:space="preserve">Розглянемо випадок зовнішньої задачі </w:t>
+      </w:r>
+      <w:r>
+        <w:t>Діріхле</w:t>
       </w:r>
       <w:r>
         <w:t>. Згідно до того, що однорідне рівняння (</w:t>
@@ -1865,10 +1853,7 @@
           <w:attr w:name="ProductID" w:val="9.6’"/>
         </w:smartTagPr>
         <w:r>
-          <w:t>9.6</w:t>
-        </w:r>
-        <w:r>
-          <w:t>’</w:t>
+          <w:t>9.6’</w:t>
         </w:r>
       </w:smartTag>
       <w:r>
@@ -1880,6 +1865,7 @@
         <w:pStyle w:val="dtext"/>
       </w:pPr>
       <w:r>
+        <w:lastRenderedPageBreak/>
         <w:t xml:space="preserve"> </w:t>
       </w:r>
       <w:r>
@@ -1888,9 +1874,9 @@
         </w:rPr>
         <w:object w:dxaOrig="5360" w:dyaOrig="800">
           <v:shape id="_x0000_i1079" type="#_x0000_t75" style="width:267.75pt;height:39.75pt" o:ole="">
-            <v:imagedata r:id="rId114" o:title=""/>
-          </v:shape>
-          <o:OLEObject Type="Embed" ProgID="Equation.3" ShapeID="_x0000_i1079" DrawAspect="Content" ObjectID="_1618042627" r:id="rId115"/>
+            <v:imagedata r:id="rId106" o:title=""/>
+          </v:shape>
+          <o:OLEObject Type="Embed" ProgID="Equation.3" ShapeID="_x0000_i1079" DrawAspect="Content" ObjectID="_1629307662" r:id="rId107"/>
         </w:object>
       </w:r>
       <w:r>
@@ -1916,10 +1902,7 @@
           <w:attr w:name="ProductID" w:val="9.7’"/>
         </w:smartTagPr>
         <w:r>
-          <w:t>9.7</w:t>
-        </w:r>
-        <w:r>
-          <w:t>’</w:t>
+          <w:t>9.7’</w:t>
         </w:r>
       </w:smartTag>
       <w:r>
@@ -1931,9 +1914,9 @@
         </w:rPr>
         <w:object w:dxaOrig="660" w:dyaOrig="380">
           <v:shape id="_x0000_i1080" type="#_x0000_t75" style="width:33pt;height:18.75pt" o:ole="">
-            <v:imagedata r:id="rId116" o:title=""/>
-          </v:shape>
-          <o:OLEObject Type="Embed" ProgID="Equation.3" ShapeID="_x0000_i1080" DrawAspect="Content" ObjectID="_1618042628" r:id="rId117"/>
+            <v:imagedata r:id="rId108" o:title=""/>
+          </v:shape>
+          <o:OLEObject Type="Embed" ProgID="Equation.3" ShapeID="_x0000_i1080" DrawAspect="Content" ObjectID="_1629307663" r:id="rId109"/>
         </w:object>
       </w:r>
       <w:r>
@@ -1945,9 +1928,9 @@
         </w:rPr>
         <w:object w:dxaOrig="780" w:dyaOrig="620">
           <v:shape id="_x0000_i1081" type="#_x0000_t75" style="width:39pt;height:30.75pt" o:ole="">
-            <v:imagedata r:id="rId118" o:title=""/>
-          </v:shape>
-          <o:OLEObject Type="Embed" ProgID="Equation.3" ShapeID="_x0000_i1081" DrawAspect="Content" ObjectID="_1618042629" r:id="rId119"/>
+            <v:imagedata r:id="rId110" o:title=""/>
+          </v:shape>
+          <o:OLEObject Type="Embed" ProgID="Equation.3" ShapeID="_x0000_i1081" DrawAspect="Content" ObjectID="_1629307664" r:id="rId111"/>
         </w:object>
       </w:r>
       <w:r>
@@ -1959,9 +1942,9 @@
         </w:rPr>
         <w:object w:dxaOrig="2140" w:dyaOrig="620">
           <v:shape id="_x0000_i1082" type="#_x0000_t75" style="width:107.25pt;height:30.75pt" o:ole="">
-            <v:imagedata r:id="rId120" o:title=""/>
-          </v:shape>
-          <o:OLEObject Type="Embed" ProgID="Equation.3" ShapeID="_x0000_i1082" DrawAspect="Content" ObjectID="_1618042630" r:id="rId121"/>
+            <v:imagedata r:id="rId112" o:title=""/>
+          </v:shape>
+          <o:OLEObject Type="Embed" ProgID="Equation.3" ShapeID="_x0000_i1082" DrawAspect="Content" ObjectID="_1629307665" r:id="rId113"/>
         </w:object>
       </w:r>
       <w:r>
@@ -1973,7 +1956,13 @@
         <w:pStyle w:val="dtext"/>
       </w:pPr>
       <w:r>
-        <w:t>В той же час відомо, що зовнішня задача Дірихле має єдиний розв’язок (друга теорема єд</w:t>
+        <w:t xml:space="preserve">В той же час відомо, що зовнішня задача </w:t>
+      </w:r>
+      <w:r>
+        <w:t>Діріхле</w:t>
+      </w:r>
+      <w:r>
+        <w:t xml:space="preserve"> має єдиний розв’язок (друга теорема єд</w:t>
       </w:r>
       <w:r>
         <w:t>и</w:t>
@@ -2011,7 +2000,7 @@
                     </pic:cNvPicPr>
                   </pic:nvPicPr>
                   <pic:blipFill>
-                    <a:blip r:embed="rId122" cstate="print">
+                    <a:blip r:embed="rId114" cstate="print">
                       <a:extLst>
                         <a:ext uri="{28A0092B-C50C-407E-A947-70E740481C1C}">
                           <a14:useLocalDpi xmlns:a14="http://schemas.microsoft.com/office/drawing/2010/main" val="0"/>
@@ -2043,7 +2032,13 @@
         </w:drawing>
       </w:r>
       <w:r>
-        <w:t xml:space="preserve"> у вигляді якого ми шукаємо розв’язок зовнішньої задачі Дірихле не є гармонічною функцією регулярною на нескінченості. Дійсно цей потенціал веде себе </w:t>
+        <w:t xml:space="preserve"> у вигляді якого ми шукаємо розв’язок зовнішньої задачі </w:t>
+      </w:r>
+      <w:r>
+        <w:t>Діріхле</w:t>
+      </w:r>
+      <w:r>
+        <w:t xml:space="preserve"> не є гармонічною функцією регулярною на нескінченості. Дійсно цей потенціал веде себе </w:t>
       </w:r>
       <w:r>
         <w:t xml:space="preserve">як </w:t>
@@ -2053,10 +2048,10 @@
           <w:position w:val="-42"/>
         </w:rPr>
         <w:object w:dxaOrig="4920" w:dyaOrig="980">
-          <v:shape id="_x0000_i1084" type="#_x0000_t75" style="width:246pt;height:48.75pt" o:ole="">
-            <v:imagedata r:id="rId123" o:title=""/>
-          </v:shape>
-          <o:OLEObject Type="Embed" ProgID="Equation.3" ShapeID="_x0000_i1084" DrawAspect="Content" ObjectID="_1618042631" r:id="rId124"/>
+          <v:shape id="_x0000_i1083" type="#_x0000_t75" style="width:246pt;height:48.75pt" o:ole="">
+            <v:imagedata r:id="rId115" o:title=""/>
+          </v:shape>
+          <o:OLEObject Type="Embed" ProgID="Equation.3" ShapeID="_x0000_i1083" DrawAspect="Content" ObjectID="_1629307666" r:id="rId116"/>
         </w:object>
       </w:r>
       <w:r>
@@ -2068,17 +2063,23 @@
         <w:pStyle w:val="dtext"/>
       </w:pPr>
       <w:r>
-        <w:t xml:space="preserve">Для виправлення цієї ситуації будемо шукати розв’язок зовнішньої задачі Дірихле </w:t>
+        <w:t xml:space="preserve">Для виправлення цієї ситуації будемо шукати розв’язок зовнішньої задачі </w:t>
+      </w:r>
+      <w:r>
+        <w:t>Діріхле</w:t>
+      </w:r>
+      <w:r>
+        <w:t xml:space="preserve"> </w:t>
       </w:r>
       <w:r>
         <w:rPr>
           <w:position w:val="-12"/>
         </w:rPr>
         <w:object w:dxaOrig="340" w:dyaOrig="380">
-          <v:shape id="_x0000_i1085" type="#_x0000_t75" style="width:17.25pt;height:18.75pt" o:ole="">
-            <v:imagedata r:id="rId125" o:title=""/>
-          </v:shape>
-          <o:OLEObject Type="Embed" ProgID="Equation.3" ShapeID="_x0000_i1085" DrawAspect="Content" ObjectID="_1618042632" r:id="rId126"/>
+          <v:shape id="_x0000_i1084" type="#_x0000_t75" style="width:17.25pt;height:18.75pt" o:ole="">
+            <v:imagedata r:id="rId117" o:title=""/>
+          </v:shape>
+          <o:OLEObject Type="Embed" ProgID="Equation.3" ShapeID="_x0000_i1084" DrawAspect="Content" ObjectID="_1629307667" r:id="rId118"/>
         </w:object>
       </w:r>
       <w:r>
@@ -2094,10 +2095,10 @@
           <w:position w:val="-38"/>
         </w:rPr>
         <w:object w:dxaOrig="5220" w:dyaOrig="820">
-          <v:shape id="_x0000_i1086" type="#_x0000_t75" style="width:261pt;height:41.25pt" o:ole="">
-            <v:imagedata r:id="rId127" o:title=""/>
-          </v:shape>
-          <o:OLEObject Type="Embed" ProgID="Equation.3" ShapeID="_x0000_i1086" DrawAspect="Content" ObjectID="_1618042633" r:id="rId128"/>
+          <v:shape id="_x0000_i1085" type="#_x0000_t75" style="width:261pt;height:41.25pt" o:ole="">
+            <v:imagedata r:id="rId119" o:title=""/>
+          </v:shape>
+          <o:OLEObject Type="Embed" ProgID="Equation.3" ShapeID="_x0000_i1085" DrawAspect="Content" ObjectID="_1629307668" r:id="rId120"/>
         </w:object>
       </w:r>
       <w:r>
@@ -2124,10 +2125,10 @@
           <w:position w:val="-6"/>
         </w:rPr>
         <w:object w:dxaOrig="1100" w:dyaOrig="300">
-          <v:shape id="_x0000_i1087" type="#_x0000_t75" style="width:54.75pt;height:15pt" o:ole="">
-            <v:imagedata r:id="rId129" o:title=""/>
-          </v:shape>
-          <o:OLEObject Type="Embed" ProgID="Equation.3" ShapeID="_x0000_i1087" DrawAspect="Content" ObjectID="_1618042634" r:id="rId130"/>
+          <v:shape id="_x0000_i1086" type="#_x0000_t75" style="width:54.75pt;height:15pt" o:ole="">
+            <v:imagedata r:id="rId121" o:title=""/>
+          </v:shape>
+          <o:OLEObject Type="Embed" ProgID="Equation.3" ShapeID="_x0000_i1086" DrawAspect="Content" ObjectID="_1629307669" r:id="rId122"/>
         </w:object>
       </w:r>
       <w:r>
@@ -2146,10 +2147,10 @@
           <w:position w:val="-6"/>
         </w:rPr>
         <w:object w:dxaOrig="220" w:dyaOrig="240">
-          <v:shape id="_x0000_i1088" type="#_x0000_t75" style="width:11.25pt;height:12pt" o:ole="">
-            <v:imagedata r:id="rId131" o:title=""/>
-          </v:shape>
-          <o:OLEObject Type="Embed" ProgID="Equation.3" ShapeID="_x0000_i1088" DrawAspect="Content" ObjectID="_1618042635" r:id="rId132"/>
+          <v:shape id="_x0000_i1087" type="#_x0000_t75" style="width:11.25pt;height:12pt" o:ole="">
+            <v:imagedata r:id="rId123" o:title=""/>
+          </v:shape>
+          <o:OLEObject Type="Embed" ProgID="Equation.3" ShapeID="_x0000_i1087" DrawAspect="Content" ObjectID="_1629307670" r:id="rId124"/>
         </w:object>
       </w:r>
       <w:r>
@@ -2160,10 +2161,10 @@
           <w:position w:val="-4"/>
         </w:rPr>
         <w:object w:dxaOrig="360" w:dyaOrig="320">
-          <v:shape id="_x0000_i1089" type="#_x0000_t75" style="width:18pt;height:15.75pt" o:ole="">
-            <v:imagedata r:id="rId133" o:title=""/>
-          </v:shape>
-          <o:OLEObject Type="Embed" ProgID="Equation.3" ShapeID="_x0000_i1089" DrawAspect="Content" ObjectID="_1618042636" r:id="rId134"/>
+          <v:shape id="_x0000_i1088" type="#_x0000_t75" style="width:18pt;height:15.75pt" o:ole="">
+            <v:imagedata r:id="rId125" o:title=""/>
+          </v:shape>
+          <o:OLEObject Type="Embed" ProgID="Equation.3" ShapeID="_x0000_i1088" DrawAspect="Content" ObjectID="_1629307671" r:id="rId126"/>
         </w:object>
       </w:r>
       <w:r>
@@ -2179,10 +2180,10 @@
           <w:position w:val="-40"/>
         </w:rPr>
         <w:object w:dxaOrig="5200" w:dyaOrig="940">
-          <v:shape id="_x0000_i1090" type="#_x0000_t75" style="width:260.25pt;height:47.25pt" o:ole="">
-            <v:imagedata r:id="rId135" o:title=""/>
-          </v:shape>
-          <o:OLEObject Type="Embed" ProgID="Equation.3" ShapeID="_x0000_i1090" DrawAspect="Content" ObjectID="_1618042637" r:id="rId136"/>
+          <v:shape id="_x0000_i1089" type="#_x0000_t75" style="width:260.25pt;height:47.25pt" o:ole="">
+            <v:imagedata r:id="rId127" o:title=""/>
+          </v:shape>
+          <o:OLEObject Type="Embed" ProgID="Equation.3" ShapeID="_x0000_i1089" DrawAspect="Content" ObjectID="_1629307672" r:id="rId128"/>
         </w:object>
       </w:r>
       <w:r>
@@ -2216,10 +2217,10 @@
           <w:position w:val="-40"/>
         </w:rPr>
         <w:object w:dxaOrig="3460" w:dyaOrig="940">
-          <v:shape id="_x0000_i1091" type="#_x0000_t75" style="width:173.25pt;height:47.25pt" o:ole="">
-            <v:imagedata r:id="rId137" o:title=""/>
-          </v:shape>
-          <o:OLEObject Type="Embed" ProgID="Equation.3" ShapeID="_x0000_i1091" DrawAspect="Content" ObjectID="_1618042638" r:id="rId138"/>
+          <v:shape id="_x0000_i1090" type="#_x0000_t75" style="width:173.25pt;height:47.25pt" o:ole="">
+            <v:imagedata r:id="rId129" o:title=""/>
+          </v:shape>
+          <o:OLEObject Type="Embed" ProgID="Equation.3" ShapeID="_x0000_i1090" DrawAspect="Content" ObjectID="_1629307673" r:id="rId130"/>
         </w:object>
       </w:r>
       <w:r>
@@ -2244,10 +2245,10 @@
           <w:position w:val="-40"/>
         </w:rPr>
         <w:object w:dxaOrig="5020" w:dyaOrig="940">
-          <v:shape id="_x0000_i1092" type="#_x0000_t75" style="width:251.25pt;height:47.25pt" o:ole="">
-            <v:imagedata r:id="rId139" o:title=""/>
-          </v:shape>
-          <o:OLEObject Type="Embed" ProgID="Equation.3" ShapeID="_x0000_i1092" DrawAspect="Content" ObjectID="_1618042639" r:id="rId140"/>
+          <v:shape id="_x0000_i1091" type="#_x0000_t75" style="width:251.25pt;height:47.25pt" o:ole="">
+            <v:imagedata r:id="rId131" o:title=""/>
+          </v:shape>
+          <o:OLEObject Type="Embed" ProgID="Equation.3" ShapeID="_x0000_i1091" DrawAspect="Content" ObjectID="_1629307674" r:id="rId132"/>
         </w:object>
       </w:r>
       <w:r>
@@ -2264,10 +2265,7 @@
           <w:attr w:name="ProductID" w:val="9.16’"/>
         </w:smartTagPr>
         <w:r>
-          <w:t>9.16</w:t>
-        </w:r>
-        <w:r>
-          <w:t>’</w:t>
+          <w:t>9.16’</w:t>
         </w:r>
       </w:smartTag>
       <w:r>
@@ -2285,10 +2283,10 @@
           <w:position w:val="-12"/>
         </w:rPr>
         <w:object w:dxaOrig="320" w:dyaOrig="380">
-          <v:shape id="_x0000_i1093" type="#_x0000_t75" style="width:15.75pt;height:18.75pt" o:ole="">
-            <v:imagedata r:id="rId141" o:title=""/>
-          </v:shape>
-          <o:OLEObject Type="Embed" ProgID="Equation.DSMT4" ShapeID="_x0000_i1093" DrawAspect="Content" ObjectID="_1618042640" r:id="rId142"/>
+          <v:shape id="_x0000_i1092" type="#_x0000_t75" style="width:15.75pt;height:18.75pt" o:ole="">
+            <v:imagedata r:id="rId133" o:title=""/>
+          </v:shape>
+          <o:OLEObject Type="Embed" ProgID="Equation.DSMT4" ShapeID="_x0000_i1092" DrawAspect="Content" ObjectID="_1629307675" r:id="rId134"/>
         </w:object>
       </w:r>
       <w:r>
@@ -2299,10 +2297,7 @@
           <w:attr w:name="ProductID" w:val="9.16’"/>
         </w:smartTagPr>
         <w:r>
-          <w:t>9.16</w:t>
-        </w:r>
-        <w:r>
-          <w:t>’</w:t>
+          <w:t>9.16’</w:t>
         </w:r>
       </w:smartTag>
       <w:r>
@@ -2319,10 +2314,10 @@
           <w:position w:val="-12"/>
         </w:rPr>
         <w:object w:dxaOrig="320" w:dyaOrig="380">
-          <v:shape id="_x0000_i1094" type="#_x0000_t75" style="width:15.75pt;height:18.75pt" o:ole="">
-            <v:imagedata r:id="rId141" o:title=""/>
-          </v:shape>
-          <o:OLEObject Type="Embed" ProgID="Equation.DSMT4" ShapeID="_x0000_i1094" DrawAspect="Content" ObjectID="_1618042641" r:id="rId143"/>
+          <v:shape id="_x0000_i1093" type="#_x0000_t75" style="width:15.75pt;height:18.75pt" o:ole="">
+            <v:imagedata r:id="rId133" o:title=""/>
+          </v:shape>
+          <o:OLEObject Type="Embed" ProgID="Equation.DSMT4" ShapeID="_x0000_i1093" DrawAspect="Content" ObjectID="_1629307676" r:id="rId135"/>
         </w:object>
       </w:r>
     </w:p>
@@ -2335,10 +2330,10 @@
           <w:position w:val="-38"/>
         </w:rPr>
         <w:object w:dxaOrig="5600" w:dyaOrig="820">
-          <v:shape id="_x0000_i1095" type="#_x0000_t75" style="width:279.75pt;height:41.25pt" o:ole="">
-            <v:imagedata r:id="rId144" o:title=""/>
-          </v:shape>
-          <o:OLEObject Type="Embed" ProgID="Equation.3" ShapeID="_x0000_i1095" DrawAspect="Content" ObjectID="_1618042642" r:id="rId145"/>
+          <v:shape id="_x0000_i1094" type="#_x0000_t75" style="width:279.75pt;height:41.25pt" o:ole="">
+            <v:imagedata r:id="rId136" o:title=""/>
+          </v:shape>
+          <o:OLEObject Type="Embed" ProgID="Equation.3" ShapeID="_x0000_i1094" DrawAspect="Content" ObjectID="_1629307677" r:id="rId137"/>
         </w:object>
       </w:r>
       <w:r>
@@ -2368,10 +2363,10 @@
           <w:position w:val="-6"/>
         </w:rPr>
         <w:object w:dxaOrig="740" w:dyaOrig="320">
-          <v:shape id="_x0000_i1096" type="#_x0000_t75" style="width:36.75pt;height:15.75pt" o:ole="">
-            <v:imagedata r:id="rId146" o:title=""/>
-          </v:shape>
-          <o:OLEObject Type="Embed" ProgID="Equation.3" ShapeID="_x0000_i1096" DrawAspect="Content" ObjectID="_1618042643" r:id="rId147"/>
+          <v:shape id="_x0000_i1095" type="#_x0000_t75" style="width:36.75pt;height:15.75pt" o:ole="">
+            <v:imagedata r:id="rId138" o:title=""/>
+          </v:shape>
+          <o:OLEObject Type="Embed" ProgID="Equation.3" ShapeID="_x0000_i1095" DrawAspect="Content" ObjectID="_1629307678" r:id="rId139"/>
         </w:object>
       </w:r>
       <w:r>
@@ -2382,10 +2377,7 @@
           <w:attr w:name="ProductID" w:val="9.16’"/>
         </w:smartTagPr>
         <w:r>
-          <w:t>9.16</w:t>
-        </w:r>
-        <w:r>
-          <w:t>’</w:t>
+          <w:t>9.16’</w:t>
         </w:r>
       </w:smartTag>
       <w:r>
@@ -2396,114 +2388,114 @@
           <w:position w:val="-12"/>
         </w:rPr>
         <w:object w:dxaOrig="360" w:dyaOrig="380">
-          <v:shape id="_x0000_i1097" type="#_x0000_t75" style="width:18pt;height:18.75pt" o:ole="">
+          <v:shape id="_x0000_i1096" type="#_x0000_t75" style="width:18pt;height:18.75pt" o:ole="">
+            <v:imagedata r:id="rId140" o:title=""/>
+          </v:shape>
+          <o:OLEObject Type="Embed" ProgID="Equation.3" ShapeID="_x0000_i1096" DrawAspect="Content" ObjectID="_1629307679" r:id="rId141"/>
+        </w:object>
+      </w:r>
+      <w:r>
+        <w:t xml:space="preserve">при підході до поверхні </w:t>
+      </w:r>
+      <w:r>
+        <w:rPr>
+          <w:position w:val="-6"/>
+        </w:rPr>
+        <w:object w:dxaOrig="260" w:dyaOrig="300">
+          <v:shape id="_x0000_i1097" type="#_x0000_t75" style="width:12.75pt;height:15pt" o:ole="">
+            <v:imagedata r:id="rId142" o:title=""/>
+          </v:shape>
+          <o:OLEObject Type="Embed" ProgID="Equation.3" ShapeID="_x0000_i1097" DrawAspect="Content" ObjectID="_1629307680" r:id="rId143"/>
+        </w:object>
+      </w:r>
+      <w:r>
+        <w:t xml:space="preserve"> з зовні дорівнює нулю, тобто функція </w:t>
+      </w:r>
+      <w:r>
+        <w:rPr>
+          <w:position w:val="-12"/>
+        </w:rPr>
+        <w:object w:dxaOrig="360" w:dyaOrig="380">
+          <v:shape id="_x0000_i1098" type="#_x0000_t75" style="width:18pt;height:18.75pt" o:ole="">
+            <v:imagedata r:id="rId144" o:title=""/>
+          </v:shape>
+          <o:OLEObject Type="Embed" ProgID="Equation.3" ShapeID="_x0000_i1098" DrawAspect="Content" ObjectID="_1629307681" r:id="rId145"/>
+        </w:object>
+      </w:r>
+      <w:r>
+        <w:t xml:space="preserve"> є розв’язком граничної задачі </w:t>
+      </w:r>
+      <w:r>
+        <w:rPr>
+          <w:position w:val="-56"/>
+        </w:rPr>
+        <w:object w:dxaOrig="3560" w:dyaOrig="1260">
+          <v:shape id="_x0000_i1099" type="#_x0000_t75" style="width:177.75pt;height:63pt" o:ole="">
+            <v:imagedata r:id="rId146" o:title=""/>
+          </v:shape>
+          <o:OLEObject Type="Embed" ProgID="Equation.3" ShapeID="_x0000_i1099" DrawAspect="Content" ObjectID="_1629307682" r:id="rId147"/>
+        </w:object>
+      </w:r>
+      <w:r>
+        <w:t xml:space="preserve">, ця задача має лише тривіальний розв’язок, тобто </w:t>
+      </w:r>
+      <w:r>
+        <w:rPr>
+          <w:position w:val="-12"/>
+        </w:rPr>
+        <w:object w:dxaOrig="1900" w:dyaOrig="380">
+          <v:shape id="_x0000_i1100" type="#_x0000_t75" style="width:95.25pt;height:18.75pt" o:ole="">
             <v:imagedata r:id="rId148" o:title=""/>
           </v:shape>
-          <o:OLEObject Type="Embed" ProgID="Equation.3" ShapeID="_x0000_i1097" DrawAspect="Content" ObjectID="_1618042644" r:id="rId149"/>
-        </w:object>
-      </w:r>
-      <w:r>
-        <w:t xml:space="preserve">при підході до поверхні </w:t>
+          <o:OLEObject Type="Embed" ProgID="Equation.3" ShapeID="_x0000_i1100" DrawAspect="Content" ObjectID="_1629307683" r:id="rId149"/>
+        </w:object>
+      </w:r>
+      <w:r>
+        <w:t xml:space="preserve">.  Помножимо (9.17) на </w:t>
+      </w:r>
+      <w:r>
+        <w:rPr>
+          <w:position w:val="-14"/>
+        </w:rPr>
+        <w:object w:dxaOrig="320" w:dyaOrig="420">
+          <v:shape id="_x0000_i1101" type="#_x0000_t75" style="width:15.75pt;height:21pt" o:ole="">
+            <v:imagedata r:id="rId150" o:title=""/>
+          </v:shape>
+          <o:OLEObject Type="Embed" ProgID="Equation.3" ShapeID="_x0000_i1101" DrawAspect="Content" ObjectID="_1629307684" r:id="rId151"/>
+        </w:object>
+      </w:r>
+      <w:r>
+        <w:t xml:space="preserve">, та спрямуємо </w:t>
       </w:r>
       <w:r>
         <w:rPr>
           <w:position w:val="-6"/>
         </w:rPr>
-        <w:object w:dxaOrig="260" w:dyaOrig="300">
-          <v:shape id="_x0000_i1098" type="#_x0000_t75" style="width:12.75pt;height:15pt" o:ole="">
-            <v:imagedata r:id="rId150" o:title=""/>
-          </v:shape>
-          <o:OLEObject Type="Embed" ProgID="Equation.3" ShapeID="_x0000_i1098" DrawAspect="Content" ObjectID="_1618042645" r:id="rId151"/>
-        </w:object>
-      </w:r>
-      <w:r>
-        <w:t xml:space="preserve"> з зовні дорівнює нулю, тобто функція </w:t>
-      </w:r>
-      <w:r>
-        <w:rPr>
-          <w:position w:val="-12"/>
-        </w:rPr>
-        <w:object w:dxaOrig="360" w:dyaOrig="380">
-          <v:shape id="_x0000_i1099" type="#_x0000_t75" style="width:18pt;height:18.75pt" o:ole="">
+        <w:object w:dxaOrig="840" w:dyaOrig="240">
+          <v:shape id="_x0000_i1102" type="#_x0000_t75" style="width:42pt;height:12pt" o:ole="">
             <v:imagedata r:id="rId152" o:title=""/>
           </v:shape>
-          <o:OLEObject Type="Embed" ProgID="Equation.3" ShapeID="_x0000_i1099" DrawAspect="Content" ObjectID="_1618042646" r:id="rId153"/>
-        </w:object>
-      </w:r>
-      <w:r>
-        <w:t xml:space="preserve"> є розв’язком граничної задачі </w:t>
-      </w:r>
-      <w:r>
-        <w:rPr>
-          <w:position w:val="-56"/>
-        </w:rPr>
-        <w:object w:dxaOrig="3560" w:dyaOrig="1260">
-          <v:shape id="_x0000_i1100" type="#_x0000_t75" style="width:177.75pt;height:63pt" o:ole="">
+          <o:OLEObject Type="Embed" ProgID="Equation.3" ShapeID="_x0000_i1102" DrawAspect="Content" ObjectID="_1629307685" r:id="rId153"/>
+        </w:object>
+      </w:r>
+      <w:r>
+        <w:t>.</w:t>
+      </w:r>
+      <w:r>
+        <w:t xml:space="preserve"> </w:t>
+      </w:r>
+      <w:r>
+        <w:t xml:space="preserve">В результаті отримаємо, що </w:t>
+      </w:r>
+      <w:r>
+        <w:rPr>
+          <w:position w:val="-32"/>
+        </w:rPr>
+        <w:object w:dxaOrig="1660" w:dyaOrig="620">
+          <v:shape id="_x0000_i1103" type="#_x0000_t75" style="width:83.25pt;height:30.75pt" o:ole="">
             <v:imagedata r:id="rId154" o:title=""/>
           </v:shape>
-          <o:OLEObject Type="Embed" ProgID="Equation.3" ShapeID="_x0000_i1100" DrawAspect="Content" ObjectID="_1618042647" r:id="rId155"/>
-        </w:object>
-      </w:r>
-      <w:r>
-        <w:t xml:space="preserve">, ця задача має лише тривіальний розв’язок, тобто </w:t>
-      </w:r>
-      <w:r>
-        <w:rPr>
-          <w:position w:val="-12"/>
-        </w:rPr>
-        <w:object w:dxaOrig="1900" w:dyaOrig="380">
-          <v:shape id="_x0000_i1101" type="#_x0000_t75" style="width:95.25pt;height:18.75pt" o:ole="">
-            <v:imagedata r:id="rId156" o:title=""/>
-          </v:shape>
-          <o:OLEObject Type="Embed" ProgID="Equation.3" ShapeID="_x0000_i1101" DrawAspect="Content" ObjectID="_1618042648" r:id="rId157"/>
-        </w:object>
-      </w:r>
-      <w:r>
-        <w:t xml:space="preserve">.  Помножимо (9.17) на </w:t>
-      </w:r>
-      <w:r>
-        <w:rPr>
-          <w:position w:val="-14"/>
-        </w:rPr>
-        <w:object w:dxaOrig="320" w:dyaOrig="420">
-          <v:shape id="_x0000_i1102" type="#_x0000_t75" style="width:15.75pt;height:21pt" o:ole="">
-            <v:imagedata r:id="rId158" o:title=""/>
-          </v:shape>
-          <o:OLEObject Type="Embed" ProgID="Equation.3" ShapeID="_x0000_i1102" DrawAspect="Content" ObjectID="_1618042649" r:id="rId159"/>
-        </w:object>
-      </w:r>
-      <w:r>
-        <w:t xml:space="preserve">, та спрямуємо </w:t>
-      </w:r>
-      <w:r>
-        <w:rPr>
-          <w:position w:val="-6"/>
-        </w:rPr>
-        <w:object w:dxaOrig="840" w:dyaOrig="240">
-          <v:shape id="_x0000_i1103" type="#_x0000_t75" style="width:42pt;height:12pt" o:ole="">
-            <v:imagedata r:id="rId160" o:title=""/>
-          </v:shape>
-          <o:OLEObject Type="Embed" ProgID="Equation.3" ShapeID="_x0000_i1103" DrawAspect="Content" ObjectID="_1618042650" r:id="rId161"/>
-        </w:object>
-      </w:r>
-      <w:r>
-        <w:t>.</w:t>
-      </w:r>
-      <w:r>
-        <w:t xml:space="preserve"> </w:t>
-      </w:r>
-      <w:r>
-        <w:t xml:space="preserve">В результаті отримаємо, що </w:t>
-      </w:r>
-      <w:r>
-        <w:rPr>
-          <w:position w:val="-32"/>
-        </w:rPr>
-        <w:object w:dxaOrig="1660" w:dyaOrig="620">
-          <v:shape id="_x0000_i1104" type="#_x0000_t75" style="width:83.25pt;height:30.75pt" o:ole="">
-            <v:imagedata r:id="rId162" o:title=""/>
-          </v:shape>
-          <o:OLEObject Type="Embed" ProgID="Equation.3" ShapeID="_x0000_i1104" DrawAspect="Content" ObjectID="_1618042651" r:id="rId163"/>
+          <o:OLEObject Type="Embed" ProgID="Equation.3" ShapeID="_x0000_i1103" DrawAspect="Content" ObjectID="_1629307686" r:id="rId155"/>
         </w:object>
       </w:r>
       <w:r>
@@ -2526,10 +2518,7 @@
           <w:attr w:name="ProductID" w:val="9.16’"/>
         </w:smartTagPr>
         <w:r>
-          <w:t>9.16</w:t>
-        </w:r>
-        <w:r>
-          <w:t>’</w:t>
+          <w:t>9.16’</w:t>
         </w:r>
       </w:smartTag>
       <w:r>
@@ -2540,10 +2529,7 @@
           <w:attr w:name="ProductID" w:val="9.16’"/>
         </w:smartTagPr>
         <w:r>
-          <w:t>9.16</w:t>
-        </w:r>
-        <w:r>
-          <w:t>’</w:t>
+          <w:t>9.16’</w:t>
         </w:r>
       </w:smartTag>
       <w:r>
@@ -2554,10 +2540,10 @@
           <w:position w:val="-40"/>
         </w:rPr>
         <w:object w:dxaOrig="4480" w:dyaOrig="940">
-          <v:shape id="_x0000_i1105" type="#_x0000_t75" style="width:224.25pt;height:47.25pt" o:ole="">
-            <v:imagedata r:id="rId164" o:title=""/>
-          </v:shape>
-          <o:OLEObject Type="Embed" ProgID="Equation.3" ShapeID="_x0000_i1105" DrawAspect="Content" ObjectID="_1618042652" r:id="rId165"/>
+          <v:shape id="_x0000_i1104" type="#_x0000_t75" style="width:224.25pt;height:47.25pt" o:ole="">
+            <v:imagedata r:id="rId156" o:title=""/>
+          </v:shape>
+          <o:OLEObject Type="Embed" ProgID="Equation.3" ShapeID="_x0000_i1104" DrawAspect="Content" ObjectID="_1629307687" r:id="rId157"/>
         </w:object>
       </w:r>
       <w:r>
@@ -2568,10 +2554,10 @@
           <w:position w:val="-12"/>
         </w:rPr>
         <w:object w:dxaOrig="1560" w:dyaOrig="380">
-          <v:shape id="_x0000_i1106" type="#_x0000_t75" style="width:78pt;height:18.75pt" o:ole="">
-            <v:imagedata r:id="rId166" o:title=""/>
-          </v:shape>
-          <o:OLEObject Type="Embed" ProgID="Equation.3" ShapeID="_x0000_i1106" DrawAspect="Content" ObjectID="_1618042653" r:id="rId167"/>
+          <v:shape id="_x0000_i1105" type="#_x0000_t75" style="width:78pt;height:18.75pt" o:ole="">
+            <v:imagedata r:id="rId158" o:title=""/>
+          </v:shape>
+          <o:OLEObject Type="Embed" ProgID="Equation.3" ShapeID="_x0000_i1105" DrawAspect="Content" ObjectID="_1629307688" r:id="rId159"/>
         </w:object>
       </w:r>
       <w:r>
@@ -2582,10 +2568,10 @@
           <w:position w:val="-12"/>
         </w:rPr>
         <w:object w:dxaOrig="1100" w:dyaOrig="380">
-          <v:shape id="_x0000_i1107" type="#_x0000_t75" style="width:54.75pt;height:18.75pt" o:ole="">
-            <v:imagedata r:id="rId168" o:title=""/>
-          </v:shape>
-          <o:OLEObject Type="Embed" ProgID="Equation.3" ShapeID="_x0000_i1107" DrawAspect="Content" ObjectID="_1618042654" r:id="rId169"/>
+          <v:shape id="_x0000_i1106" type="#_x0000_t75" style="width:54.75pt;height:18.75pt" o:ole="">
+            <v:imagedata r:id="rId160" o:title=""/>
+          </v:shape>
+          <o:OLEObject Type="Embed" ProgID="Equation.3" ShapeID="_x0000_i1106" DrawAspect="Content" ObjectID="_1629307689" r:id="rId161"/>
         </w:object>
       </w:r>
       <w:r>
@@ -2596,10 +2582,10 @@
           <w:position w:val="-12"/>
         </w:rPr>
         <w:object w:dxaOrig="660" w:dyaOrig="360">
-          <v:shape id="_x0000_i1108" type="#_x0000_t75" style="width:33pt;height:18pt" o:ole="">
-            <v:imagedata r:id="rId170" o:title=""/>
-          </v:shape>
-          <o:OLEObject Type="Embed" ProgID="Equation.3" ShapeID="_x0000_i1108" DrawAspect="Content" ObjectID="_1618042655" r:id="rId171"/>
+          <v:shape id="_x0000_i1107" type="#_x0000_t75" style="width:33pt;height:18pt" o:ole="">
+            <v:imagedata r:id="rId162" o:title=""/>
+          </v:shape>
+          <o:OLEObject Type="Embed" ProgID="Equation.3" ShapeID="_x0000_i1107" DrawAspect="Content" ObjectID="_1629307690" r:id="rId163"/>
         </w:object>
       </w:r>
       <w:r>
@@ -2634,11 +2620,19 @@
           <w:sz w:val="22"/>
           <w:szCs w:val="22"/>
         </w:rPr>
-        <w:t>(про існування розв’язку зовнішньої задачі Дірихле</w:t>
+        <w:t xml:space="preserve">(про існування розв’язку зовнішньої задачі </w:t>
       </w:r>
       <w:r>
         <w:rPr>
           <w:i/>
+          <w:sz w:val="22"/>
+          <w:szCs w:val="22"/>
+        </w:rPr>
+        <w:t>Діріхле</w:t>
+      </w:r>
+      <w:r>
+        <w:rPr>
+          <w:i/>
         </w:rPr>
         <w:t xml:space="preserve">) </w:t>
       </w:r>
@@ -2650,10 +2644,10 @@
           <w:position w:val="-6"/>
         </w:rPr>
         <w:object w:dxaOrig="260" w:dyaOrig="300">
-          <v:shape id="_x0000_i1109" type="#_x0000_t75" style="width:12.75pt;height:15pt" o:ole="">
-            <v:imagedata r:id="rId172" o:title=""/>
-          </v:shape>
-          <o:OLEObject Type="Embed" ProgID="Equation.3" ShapeID="_x0000_i1109" DrawAspect="Content" ObjectID="_1618042656" r:id="rId173"/>
+          <v:shape id="_x0000_i1108" type="#_x0000_t75" style="width:12.75pt;height:15pt" o:ole="">
+            <v:imagedata r:id="rId164" o:title=""/>
+          </v:shape>
+          <o:OLEObject Type="Embed" ProgID="Equation.3" ShapeID="_x0000_i1108" DrawAspect="Content" ObjectID="_1629307691" r:id="rId165"/>
         </w:object>
       </w:r>
       <w:r>
@@ -2664,24 +2658,27 @@
           <w:position w:val="-12"/>
         </w:rPr>
         <w:object w:dxaOrig="1140" w:dyaOrig="360">
-          <v:shape id="_x0000_i1110" type="#_x0000_t75" style="width:57pt;height:18pt" o:ole="">
-            <v:imagedata r:id="rId174" o:title=""/>
-          </v:shape>
-          <o:OLEObject Type="Embed" ProgID="Equation.3" ShapeID="_x0000_i1110" DrawAspect="Content" ObjectID="_1618042657" r:id="rId175"/>
-        </w:object>
-      </w:r>
-      <w:r>
-        <w:t>, тоді зовнішня задача Дірихле (</w:t>
+          <v:shape id="_x0000_i1109" type="#_x0000_t75" style="width:57pt;height:18pt" o:ole="">
+            <v:imagedata r:id="rId166" o:title=""/>
+          </v:shape>
+          <o:OLEObject Type="Embed" ProgID="Equation.3" ShapeID="_x0000_i1109" DrawAspect="Content" ObjectID="_1629307692" r:id="rId167"/>
+        </w:object>
+      </w:r>
+      <w:r>
+        <w:t xml:space="preserve">, тоді зовнішня задача </w:t>
+      </w:r>
+      <w:r>
+        <w:t>Діріхле</w:t>
+      </w:r>
+      <w:r>
+        <w:t xml:space="preserve"> (</w:t>
       </w:r>
       <w:smartTag w:uri="urn:schemas-microsoft-com:office:smarttags" w:element="metricconverter">
         <w:smartTagPr>
           <w:attr w:name="ProductID" w:val="9.1’"/>
         </w:smartTagPr>
         <w:r>
-          <w:t>9.1</w:t>
-        </w:r>
-        <w:r>
-          <w:t>’</w:t>
+          <w:t>9.1’</w:t>
         </w:r>
       </w:smartTag>
       <w:r>
@@ -2692,10 +2689,10 @@
           <w:position w:val="-12"/>
         </w:rPr>
         <w:object w:dxaOrig="279" w:dyaOrig="360">
-          <v:shape id="_x0000_i1111" type="#_x0000_t75" style="width:14.25pt;height:18pt" o:ole="">
-            <v:imagedata r:id="rId176" o:title=""/>
-          </v:shape>
-          <o:OLEObject Type="Embed" ProgID="Equation.3" ShapeID="_x0000_i1111" DrawAspect="Content" ObjectID="_1618042658" r:id="rId177"/>
+          <v:shape id="_x0000_i1110" type="#_x0000_t75" style="width:14.25pt;height:18pt" o:ole="">
+            <v:imagedata r:id="rId168" o:title=""/>
+          </v:shape>
+          <o:OLEObject Type="Embed" ProgID="Equation.3" ShapeID="_x0000_i1110" DrawAspect="Content" ObjectID="_1629307693" r:id="rId169"/>
         </w:object>
       </w:r>
       <w:r>
@@ -2707,6 +2704,7 @@
         <w:pStyle w:val="dheader3"/>
       </w:pPr>
       <w:r>
+        <w:lastRenderedPageBreak/>
         <w:t>Третя  гранична задача для рівняння Лапласа</w:t>
       </w:r>
     </w:p>
@@ -2724,12 +2722,11 @@
         <w:ind w:firstLine="0"/>
       </w:pPr>
       <w:r>
-        <w:object w:dxaOrig="2880" w:dyaOrig="1300">
-          <v:shape id="_x0000_i1112" type="#_x0000_t75" style="width:2in;height:65.25pt" o:ole="">
-            <v:imagedata r:id="rId178" o:title=""/>
-          </v:shape>
-          <o:OLEObject Type="Embed" ProgID="Equation.3" ShapeID="_x0000_i1112" DrawAspect="Content" ObjectID="_1618042659" r:id="rId179"/>
-        </w:object>
+        <w:pict>
+          <v:shape id="_x0000_i1111" type="#_x0000_t75" style="width:2in;height:65.25pt">
+            <v:imagedata r:id="rId170" o:title=""/>
+          </v:shape>
+        </w:pict>
       </w:r>
       <w:r>
         <w:tab/>
@@ -2748,12 +2745,11 @@
         <w:tab/>
       </w:r>
       <w:r>
-        <w:object w:dxaOrig="2960" w:dyaOrig="2140">
-          <v:shape id="_x0000_i1113" type="#_x0000_t75" style="width:147.75pt;height:107.25pt" o:ole="">
-            <v:imagedata r:id="rId180" o:title=""/>
-          </v:shape>
-          <o:OLEObject Type="Embed" ProgID="Equation.3" ShapeID="_x0000_i1113" DrawAspect="Content" ObjectID="_1618042660" r:id="rId181"/>
-        </w:object>
+        <w:pict>
+          <v:shape id="_x0000_i1112" type="#_x0000_t75" style="width:147.75pt;height:107.25pt">
+            <v:imagedata r:id="rId171" o:title=""/>
+          </v:shape>
+        </w:pict>
       </w:r>
       <w:r>
         <w:tab/>
@@ -2791,10 +2787,10 @@
           <w:lang w:val="ru-RU"/>
         </w:rPr>
         <w:object w:dxaOrig="1520" w:dyaOrig="320">
-          <v:shape id="_x0000_i1114" type="#_x0000_t75" style="width:76.5pt;height:20.25pt" o:ole="">
-            <v:imagedata r:id="rId182" o:title=""/>
-          </v:shape>
-          <o:OLEObject Type="Embed" ProgID="Equation.DSMT4" ShapeID="_x0000_i1114" DrawAspect="Content" ObjectID="_1618042661" r:id="rId183"/>
+          <v:shape id="_x0000_i1113" type="#_x0000_t75" style="width:76.5pt;height:20.25pt" o:ole="">
+            <v:imagedata r:id="rId172" o:title=""/>
+          </v:shape>
+          <o:OLEObject Type="Embed" ProgID="Equation.DSMT4" ShapeID="_x0000_i1113" DrawAspect="Content" ObjectID="_1629307694" r:id="rId173"/>
         </w:object>
       </w:r>
       <w:r>
@@ -2828,23 +2824,17 @@
         <w:t>.</w:t>
       </w:r>
       <w:r>
-        <w:t>18</w:t>
-      </w:r>
-      <w:r>
-        <w:t>’)</w:t>
-      </w:r>
-      <w:r>
-        <w:t xml:space="preserve"> будемо шукати у вигляді потенціалів простого шару </w:t>
+        <w:t xml:space="preserve">18’) будемо шукати у вигляді потенціалів простого шару </w:t>
       </w:r>
       <w:r>
         <w:rPr>
           <w:position w:val="-32"/>
         </w:rPr>
         <w:object w:dxaOrig="2700" w:dyaOrig="700">
-          <v:shape id="_x0000_i1115" type="#_x0000_t75" style="width:135pt;height:35.25pt" o:ole="">
-            <v:imagedata r:id="rId184" o:title=""/>
-          </v:shape>
-          <o:OLEObject Type="Embed" ProgID="Equation.3" ShapeID="_x0000_i1115" DrawAspect="Content" ObjectID="_1618042662" r:id="rId185"/>
+          <v:shape id="_x0000_i1114" type="#_x0000_t75" style="width:135pt;height:35.25pt" o:ole="">
+            <v:imagedata r:id="rId174" o:title=""/>
+          </v:shape>
+          <o:OLEObject Type="Embed" ProgID="Equation.3" ShapeID="_x0000_i1114" DrawAspect="Content" ObjectID="_1629307695" r:id="rId175"/>
         </w:object>
       </w:r>
       <w:r>
@@ -2858,10 +2848,10 @@
           <w:position w:val="-12"/>
         </w:rPr>
         <w:object w:dxaOrig="220" w:dyaOrig="300">
-          <v:shape id="_x0000_i1116" type="#_x0000_t75" style="width:11.25pt;height:15pt" o:ole="">
-            <v:imagedata r:id="rId186" o:title=""/>
-          </v:shape>
-          <o:OLEObject Type="Embed" ProgID="Equation.3" ShapeID="_x0000_i1116" DrawAspect="Content" ObjectID="_1618042663" r:id="rId187"/>
+          <v:shape id="_x0000_i1115" type="#_x0000_t75" style="width:11.25pt;height:15pt" o:ole="">
+            <v:imagedata r:id="rId176" o:title=""/>
+          </v:shape>
+          <o:OLEObject Type="Embed" ProgID="Equation.3" ShapeID="_x0000_i1115" DrawAspect="Content" ObjectID="_1629307696" r:id="rId177"/>
         </w:object>
       </w:r>
       <w:r>
@@ -2872,10 +2862,10 @@
           <w:position w:val="-6"/>
         </w:rPr>
         <w:object w:dxaOrig="260" w:dyaOrig="300">
-          <v:shape id="_x0000_i1117" type="#_x0000_t75" style="width:12.75pt;height:15pt" o:ole="">
-            <v:imagedata r:id="rId188" o:title=""/>
-          </v:shape>
-          <o:OLEObject Type="Embed" ProgID="Equation.3" ShapeID="_x0000_i1117" DrawAspect="Content" ObjectID="_1618042664" r:id="rId189"/>
+          <v:shape id="_x0000_i1116" type="#_x0000_t75" style="width:12.75pt;height:15pt" o:ole="">
+            <v:imagedata r:id="rId178" o:title=""/>
+          </v:shape>
+          <o:OLEObject Type="Embed" ProgID="Equation.3" ShapeID="_x0000_i1116" DrawAspect="Content" ObjectID="_1629307697" r:id="rId179"/>
         </w:object>
       </w:r>
       <w:r>
@@ -2892,10 +2882,10 @@
           <w:position w:val="-38"/>
         </w:rPr>
         <w:object w:dxaOrig="7080" w:dyaOrig="900">
-          <v:shape id="_x0000_i1118" type="#_x0000_t75" style="width:354pt;height:45pt" o:ole="">
-            <v:imagedata r:id="rId190" o:title=""/>
-          </v:shape>
-          <o:OLEObject Type="Embed" ProgID="Equation.3" ShapeID="_x0000_i1118" DrawAspect="Content" ObjectID="_1618042665" r:id="rId191"/>
+          <v:shape id="_x0000_i1117" type="#_x0000_t75" style="width:354pt;height:45pt" o:ole="">
+            <v:imagedata r:id="rId180" o:title=""/>
+          </v:shape>
+          <o:OLEObject Type="Embed" ProgID="Equation.3" ShapeID="_x0000_i1117" DrawAspect="Content" ObjectID="_1629307698" r:id="rId181"/>
         </w:object>
       </w:r>
       <w:r>
@@ -2911,10 +2901,7 @@
         <w:t>(</w:t>
       </w:r>
       <w:r>
-        <w:t>9</w:t>
-      </w:r>
-      <w:r>
-        <w:t>.</w:t>
+        <w:t>9.</w:t>
       </w:r>
       <w:r>
         <w:t>20</w:t>
@@ -2936,10 +2923,10 @@
           <w:position w:val="-38"/>
         </w:rPr>
         <w:object w:dxaOrig="7100" w:dyaOrig="900">
-          <v:shape id="_x0000_i1119" type="#_x0000_t75" style="width:354.75pt;height:45pt" o:ole="">
-            <v:imagedata r:id="rId192" o:title=""/>
-          </v:shape>
-          <o:OLEObject Type="Embed" ProgID="Equation.3" ShapeID="_x0000_i1119" DrawAspect="Content" ObjectID="_1618042666" r:id="rId193"/>
+          <v:shape id="_x0000_i1118" type="#_x0000_t75" style="width:354.75pt;height:45pt" o:ole="">
+            <v:imagedata r:id="rId182" o:title=""/>
+          </v:shape>
+          <o:OLEObject Type="Embed" ProgID="Equation.3" ShapeID="_x0000_i1118" DrawAspect="Content" ObjectID="_1629307699" r:id="rId183"/>
         </w:object>
       </w:r>
       <w:r>
@@ -2955,19 +2942,13 @@
         <w:t>(</w:t>
       </w:r>
       <w:r>
-        <w:t>9</w:t>
-      </w:r>
-      <w:r>
-        <w:t>.</w:t>
+        <w:t>9.</w:t>
       </w:r>
       <w:r>
         <w:t>20</w:t>
       </w:r>
       <w:r>
-        <w:t>’</w:t>
-      </w:r>
-      <w:r>
-        <w:t>)</w:t>
+        <w:t>’)</w:t>
       </w:r>
       <w:r>
         <w:t>.</w:t>
@@ -2985,10 +2966,10 @@
           <w:position w:val="-12"/>
         </w:rPr>
         <w:object w:dxaOrig="1719" w:dyaOrig="360">
-          <v:shape id="_x0000_i1120" type="#_x0000_t75" style="width:86.25pt;height:18pt" o:ole="">
-            <v:imagedata r:id="rId194" o:title=""/>
-          </v:shape>
-          <o:OLEObject Type="Embed" ProgID="Equation.3" ShapeID="_x0000_i1120" DrawAspect="Content" ObjectID="_1618042667" r:id="rId195"/>
+          <v:shape id="_x0000_i1119" type="#_x0000_t75" style="width:86.25pt;height:18pt" o:ole="">
+            <v:imagedata r:id="rId184" o:title=""/>
+          </v:shape>
+          <o:OLEObject Type="Embed" ProgID="Equation.3" ShapeID="_x0000_i1119" DrawAspect="Content" ObjectID="_1629307700" r:id="rId185"/>
         </w:object>
       </w:r>
       <w:r>
@@ -3010,26 +2991,17 @@
         <w:t>20</w:t>
       </w:r>
       <w:r>
-        <w:t>’</w:t>
-      </w:r>
-      <w:r>
-        <w:t>) мають</w:t>
-      </w:r>
-      <w:r>
-        <w:t xml:space="preserve"> </w:t>
-      </w:r>
-      <w:r>
-        <w:t xml:space="preserve">єдині розв’язки для будь – якої неперервної функції </w:t>
+        <w:t xml:space="preserve">’) мають єдині розв’язки для будь – якої неперервної функції </w:t>
       </w:r>
       <w:r>
         <w:rPr>
           <w:position w:val="-12"/>
         </w:rPr>
         <w:object w:dxaOrig="660" w:dyaOrig="360">
-          <v:shape id="_x0000_i1121" type="#_x0000_t75" style="width:33pt;height:18pt" o:ole="">
-            <v:imagedata r:id="rId196" o:title=""/>
-          </v:shape>
-          <o:OLEObject Type="Embed" ProgID="Equation.3" ShapeID="_x0000_i1121" DrawAspect="Content" ObjectID="_1618042668" r:id="rId197"/>
+          <v:shape id="_x0000_i1120" type="#_x0000_t75" style="width:33pt;height:18pt" o:ole="">
+            <v:imagedata r:id="rId186" o:title=""/>
+          </v:shape>
+          <o:OLEObject Type="Embed" ProgID="Equation.3" ShapeID="_x0000_i1120" DrawAspect="Content" ObjectID="_1629307701" r:id="rId187"/>
         </w:object>
       </w:r>
       <w:r>
@@ -3062,10 +3034,10 @@
           <w:position w:val="-44"/>
         </w:rPr>
         <w:object w:dxaOrig="2820" w:dyaOrig="1020">
-          <v:shape id="_x0000_i1122" type="#_x0000_t75" style="width:141pt;height:51pt" o:ole="">
-            <v:imagedata r:id="rId198" o:title=""/>
-          </v:shape>
-          <o:OLEObject Type="Embed" ProgID="Equation.3" ShapeID="_x0000_i1122" DrawAspect="Content" ObjectID="_1618042669" r:id="rId199"/>
+          <v:shape id="_x0000_i1121" type="#_x0000_t75" style="width:141pt;height:51pt" o:ole="">
+            <v:imagedata r:id="rId188" o:title=""/>
+          </v:shape>
+          <o:OLEObject Type="Embed" ProgID="Equation.3" ShapeID="_x0000_i1121" DrawAspect="Content" ObjectID="_1629307702" r:id="rId189"/>
         </w:object>
       </w:r>
       <w:r>
@@ -3139,10 +3111,10 @@
           <w:position w:val="-118"/>
         </w:rPr>
         <w:object w:dxaOrig="3879" w:dyaOrig="2500">
-          <v:shape id="_x0000_i1123" type="#_x0000_t75" style="width:194.25pt;height:125.25pt" o:ole="">
-            <v:imagedata r:id="rId200" o:title=""/>
-          </v:shape>
-          <o:OLEObject Type="Embed" ProgID="Equation.3" ShapeID="_x0000_i1123" DrawAspect="Content" ObjectID="_1618042670" r:id="rId201"/>
+          <v:shape id="_x0000_i1122" type="#_x0000_t75" style="width:194.25pt;height:125.25pt" o:ole="">
+            <v:imagedata r:id="rId190" o:title=""/>
+          </v:shape>
+          <o:OLEObject Type="Embed" ProgID="Equation.3" ShapeID="_x0000_i1122" DrawAspect="Content" ObjectID="_1629307703" r:id="rId191"/>
         </w:object>
       </w:r>
       <w:r>
@@ -3200,10 +3172,7 @@
         <w:t>1</w:t>
       </w:r>
       <w:r>
-        <w:t>’</w:t>
-      </w:r>
-      <w:r>
-        <w:t>)</w:t>
+        <w:t>’)</w:t>
       </w:r>
       <w:r>
         <w:t>,</w:t>
@@ -3219,10 +3188,10 @@
           <w:position w:val="-62"/>
         </w:rPr>
         <w:object w:dxaOrig="2820" w:dyaOrig="1380">
-          <v:shape id="_x0000_i1124" type="#_x0000_t75" style="width:141pt;height:69pt" o:ole="">
-            <v:imagedata r:id="rId202" o:title=""/>
-          </v:shape>
-          <o:OLEObject Type="Embed" ProgID="Equation.3" ShapeID="_x0000_i1124" DrawAspect="Content" ObjectID="_1618042671" r:id="rId203"/>
+          <v:shape id="_x0000_i1123" type="#_x0000_t75" style="width:141pt;height:69pt" o:ole="">
+            <v:imagedata r:id="rId192" o:title=""/>
+          </v:shape>
+          <o:OLEObject Type="Embed" ProgID="Equation.3" ShapeID="_x0000_i1123" DrawAspect="Content" ObjectID="_1629307704" r:id="rId193"/>
         </w:object>
       </w:r>
       <w:r>
@@ -3296,10 +3265,10 @@
           <w:position w:val="-136"/>
         </w:rPr>
         <w:object w:dxaOrig="3879" w:dyaOrig="2860">
-          <v:shape id="_x0000_i1125" type="#_x0000_t75" style="width:194.25pt;height:143.25pt" o:ole="">
-            <v:imagedata r:id="rId204" o:title=""/>
-          </v:shape>
-          <o:OLEObject Type="Embed" ProgID="Equation.3" ShapeID="_x0000_i1125" DrawAspect="Content" ObjectID="_1618042672" r:id="rId205"/>
+          <v:shape id="_x0000_i1124" type="#_x0000_t75" style="width:194.25pt;height:143.25pt" o:ole="">
+            <v:imagedata r:id="rId194" o:title=""/>
+          </v:shape>
+          <o:OLEObject Type="Embed" ProgID="Equation.3" ShapeID="_x0000_i1124" DrawAspect="Content" ObjectID="_1629307705" r:id="rId195"/>
         </w:object>
       </w:r>
       <w:r>
@@ -3357,10 +3326,7 @@
         <w:t>2</w:t>
       </w:r>
       <w:r>
-        <w:t>’</w:t>
-      </w:r>
-      <w:r>
-        <w:t>)</w:t>
+        <w:t>’)</w:t>
       </w:r>
       <w:r>
         <w:t>.</w:t>
@@ -3390,10 +3356,10 @@
           <w:position w:val="-36"/>
         </w:rPr>
         <w:object w:dxaOrig="2920" w:dyaOrig="859">
-          <v:shape id="_x0000_i1126" type="#_x0000_t75" style="width:146.25pt;height:42.75pt" o:ole="">
-            <v:imagedata r:id="rId206" o:title=""/>
-          </v:shape>
-          <o:OLEObject Type="Embed" ProgID="Equation.3" ShapeID="_x0000_i1126" DrawAspect="Content" ObjectID="_1618042673" r:id="rId207"/>
+          <v:shape id="_x0000_i1125" type="#_x0000_t75" style="width:146.25pt;height:42.75pt" o:ole="">
+            <v:imagedata r:id="rId196" o:title=""/>
+          </v:shape>
+          <o:OLEObject Type="Embed" ProgID="Equation.3" ShapeID="_x0000_i1125" DrawAspect="Content" ObjectID="_1629307706" r:id="rId197"/>
         </w:object>
       </w:r>
       <w:r>
@@ -3421,27 +3387,30 @@
         <w:t>2</w:t>
       </w:r>
       <w:r>
-        <w:t xml:space="preserve">’) </w:t>
-      </w:r>
-      <w:r>
-        <w:t xml:space="preserve">та у вигляді потенціалу подвійного шару </w:t>
+        <w:t xml:space="preserve">’) та у вигляді потенціалу подвійного шару </w:t>
       </w:r>
       <w:r>
         <w:rPr>
           <w:position w:val="-38"/>
         </w:rPr>
         <w:object w:dxaOrig="3720" w:dyaOrig="880">
-          <v:shape id="_x0000_i1127" type="#_x0000_t75" style="width:168pt;height:44.25pt" o:ole="">
-            <v:imagedata r:id="rId208" o:title=""/>
-          </v:shape>
-          <o:OLEObject Type="Embed" ProgID="Equation.3" ShapeID="_x0000_i1127" DrawAspect="Content" ObjectID="_1618042674" r:id="rId209"/>
+          <v:shape id="_x0000_i1126" type="#_x0000_t75" style="width:168pt;height:44.25pt" o:ole="">
+            <v:imagedata r:id="rId198" o:title=""/>
+          </v:shape>
+          <o:OLEObject Type="Embed" ProgID="Equation.3" ShapeID="_x0000_i1126" DrawAspect="Content" ObjectID="_1629307707" r:id="rId199"/>
         </w:object>
       </w:r>
       <w:r>
         <w:t xml:space="preserve">  </w:t>
       </w:r>
       <w:r>
-        <w:t>для задачі Дірихле (</w:t>
+        <w:t xml:space="preserve">для задачі </w:t>
+      </w:r>
+      <w:r>
+        <w:t>Діріхле</w:t>
+      </w:r>
+      <w:r>
+        <w:t xml:space="preserve"> (</w:t>
       </w:r>
       <w:r>
         <w:t>9.</w:t>
@@ -3465,10 +3434,7 @@
         <w:t>1</w:t>
       </w:r>
       <w:r>
-        <w:t>’</w:t>
-      </w:r>
-      <w:r>
-        <w:t>).</w:t>
+        <w:t>’).</w:t>
       </w:r>
     </w:p>
     <w:p>
@@ -3516,28 +3482,40 @@
           <w:position w:val="-6"/>
         </w:rPr>
         <w:object w:dxaOrig="320" w:dyaOrig="360">
-          <v:shape id="_x0000_i1128" type="#_x0000_t75" style="width:15.75pt;height:18pt" o:ole="">
-            <v:imagedata r:id="rId210" o:title=""/>
-          </v:shape>
-          <o:OLEObject Type="Embed" ProgID="Equation.3" ShapeID="_x0000_i1128" DrawAspect="Content" ObjectID="_1618042675" r:id="rId211"/>
-        </w:object>
-      </w:r>
-      <w:r>
-        <w:t xml:space="preserve"> не є власним числом внутрішньої  задач Дірихле та Неймана оператора Лапласа в області </w:t>
+          <v:shape id="_x0000_i1127" type="#_x0000_t75" style="width:15.75pt;height:18pt" o:ole="">
+            <v:imagedata r:id="rId200" o:title=""/>
+          </v:shape>
+          <o:OLEObject Type="Embed" ProgID="Equation.3" ShapeID="_x0000_i1127" DrawAspect="Content" ObjectID="_1629307708" r:id="rId201"/>
+        </w:object>
+      </w:r>
+      <w:r>
+        <w:t xml:space="preserve"> не є власним числом внутрішньої  задач </w:t>
+      </w:r>
+      <w:r>
+        <w:t>Діріхле</w:t>
+      </w:r>
+      <w:r>
+        <w:t xml:space="preserve"> та Неймана оператора Лапласа в області </w:t>
       </w:r>
       <w:r>
         <w:rPr>
           <w:position w:val="-4"/>
         </w:rPr>
         <w:object w:dxaOrig="279" w:dyaOrig="279">
-          <v:shape id="_x0000_i1129" type="#_x0000_t75" style="width:14.25pt;height:14.25pt" o:ole="">
-            <v:imagedata r:id="rId212" o:title=""/>
-          </v:shape>
-          <o:OLEObject Type="Embed" ProgID="Equation.3" ShapeID="_x0000_i1129" DrawAspect="Content" ObjectID="_1618042676" r:id="rId213"/>
-        </w:object>
-      </w:r>
-      <w:r>
-        <w:t>, тоді граничні задачі Дірихле та Неймана, внутрішня та зовнішня (</w:t>
+          <v:shape id="_x0000_i1128" type="#_x0000_t75" style="width:14.25pt;height:14.25pt" o:ole="">
+            <v:imagedata r:id="rId202" o:title=""/>
+          </v:shape>
+          <o:OLEObject Type="Embed" ProgID="Equation.3" ShapeID="_x0000_i1128" DrawAspect="Content" ObjectID="_1629307709" r:id="rId203"/>
+        </w:object>
+      </w:r>
+      <w:r>
+        <w:t xml:space="preserve">, тоді граничні задачі </w:t>
+      </w:r>
+      <w:r>
+        <w:t>Діріхле</w:t>
+      </w:r>
+      <w:r>
+        <w:t xml:space="preserve"> та Неймана, внутрішня та зовнішня (</w:t>
       </w:r>
       <w:r>
         <w:t>9.</w:t>
@@ -3592,10 +3570,10 @@
           <w:position w:val="-12"/>
         </w:rPr>
         <w:object w:dxaOrig="620" w:dyaOrig="360">
-          <v:shape id="_x0000_i1130" type="#_x0000_t75" style="width:30.75pt;height:18pt" o:ole="">
-            <v:imagedata r:id="rId214" o:title=""/>
-          </v:shape>
-          <o:OLEObject Type="Embed" ProgID="Equation.3" ShapeID="_x0000_i1130" DrawAspect="Content" ObjectID="_1618042677" r:id="rId215"/>
+          <v:shape id="_x0000_i1129" type="#_x0000_t75" style="width:30.75pt;height:18pt" o:ole="">
+            <v:imagedata r:id="rId204" o:title=""/>
+          </v:shape>
+          <o:OLEObject Type="Embed" ProgID="Equation.3" ShapeID="_x0000_i1129" DrawAspect="Content" ObjectID="_1629307710" r:id="rId205"/>
         </w:object>
       </w:r>
       <w:r>
@@ -3606,10 +3584,10 @@
           <w:position w:val="-6"/>
         </w:rPr>
         <w:object w:dxaOrig="240" w:dyaOrig="300">
-          <v:shape id="_x0000_i1131" type="#_x0000_t75" style="width:12pt;height:15pt" o:ole="">
-            <v:imagedata r:id="rId216" o:title=""/>
-          </v:shape>
-          <o:OLEObject Type="Embed" ProgID="Equation.3" ShapeID="_x0000_i1131" DrawAspect="Content" ObjectID="_1618042678" r:id="rId217"/>
+          <v:shape id="_x0000_i1130" type="#_x0000_t75" style="width:12pt;height:15pt" o:ole="">
+            <v:imagedata r:id="rId206" o:title=""/>
+          </v:shape>
+          <o:OLEObject Type="Embed" ProgID="Equation.3" ShapeID="_x0000_i1130" DrawAspect="Content" ObjectID="_1629307711" r:id="rId207"/>
         </w:object>
       </w:r>
       <w:r>
@@ -3624,7 +3602,10 @@
         <w:rPr>
           <w:b/>
         </w:rPr>
-        <w:t>Доведення</w:t>
+        <w:t xml:space="preserve">Доведення </w:t>
+      </w:r>
+      <w:r>
+        <w:t>Будемо шукати</w:t>
       </w:r>
       <w:r>
         <w:rPr>
@@ -3633,64 +3614,62 @@
         <w:t xml:space="preserve"> </w:t>
       </w:r>
       <w:r>
-        <w:t>Будемо шукати</w:t>
-      </w:r>
-      <w:r>
-        <w:rPr>
-          <w:b/>
-        </w:rPr>
+        <w:t xml:space="preserve">розв’язки внутрішньої та зовнішньої задачі </w:t>
+      </w:r>
+      <w:r>
+        <w:t>Діріхле</w:t>
+      </w:r>
+      <w:r>
+        <w:t xml:space="preserve"> у </w:t>
+      </w:r>
+      <w:r>
+        <w:lastRenderedPageBreak/>
+        <w:t xml:space="preserve">вигляді потенціалу подвійного шару </w:t>
+      </w:r>
+      <w:r>
+        <w:rPr>
+          <w:position w:val="-38"/>
+        </w:rPr>
+        <w:object w:dxaOrig="3480" w:dyaOrig="880">
+          <v:shape id="_x0000_i1131" type="#_x0000_t75" style="width:156.75pt;height:44.25pt" o:ole="">
+            <v:imagedata r:id="rId208" o:title=""/>
+          </v:shape>
+          <o:OLEObject Type="Embed" ProgID="Equation.3" ShapeID="_x0000_i1131" DrawAspect="Content" ObjectID="_1629307712" r:id="rId209"/>
+        </w:object>
+      </w:r>
+      <w:r>
+        <w:t xml:space="preserve">   </w:t>
+      </w:r>
+      <w:r>
         <w:t xml:space="preserve"> </w:t>
       </w:r>
       <w:r>
-        <w:t xml:space="preserve">розв’язки внутрішньої та зовнішньої задачі Дірихле у </w:t>
-      </w:r>
-      <w:r>
-        <w:t xml:space="preserve">вигляді потенціалу подвійного шару </w:t>
-      </w:r>
-      <w:r>
-        <w:rPr>
-          <w:position w:val="-38"/>
-        </w:rPr>
-        <w:object w:dxaOrig="3480" w:dyaOrig="880">
-          <v:shape id="_x0000_i1132" type="#_x0000_t75" style="width:156.75pt;height:44.25pt" o:ole="">
-            <v:imagedata r:id="rId218" o:title=""/>
-          </v:shape>
-          <o:OLEObject Type="Embed" ProgID="Equation.3" ShapeID="_x0000_i1132" DrawAspect="Content" ObjectID="_1618042679" r:id="rId219"/>
-        </w:object>
-      </w:r>
-      <w:r>
-        <w:t xml:space="preserve">   </w:t>
+        <w:t>(</w:t>
+      </w:r>
+      <w:r>
+        <w:t>9.</w:t>
+      </w:r>
+      <w:r>
+        <w:t>2</w:t>
+      </w:r>
+      <w:r>
+        <w:t>2</w:t>
+      </w:r>
+      <w:r>
+        <w:t>), а внутрішньої та зовнішньої задач Неймана у вигляді потенціалу простого шару</w:t>
       </w:r>
       <w:r>
         <w:t xml:space="preserve"> </w:t>
       </w:r>
       <w:r>
-        <w:t>(</w:t>
-      </w:r>
-      <w:r>
-        <w:t>9.</w:t>
-      </w:r>
-      <w:r>
-        <w:t>2</w:t>
-      </w:r>
-      <w:r>
-        <w:t>2</w:t>
-      </w:r>
-      <w:r>
-        <w:t>), а внутрішньої та зовнішньої задач Неймана у вигляді потенціалу простого шару</w:t>
-      </w:r>
-      <w:r>
-        <w:t xml:space="preserve"> </w:t>
-      </w:r>
-      <w:r>
         <w:rPr>
           <w:position w:val="-36"/>
         </w:rPr>
         <w:object w:dxaOrig="2780" w:dyaOrig="840">
-          <v:shape id="_x0000_i1133" type="#_x0000_t75" style="width:138.75pt;height:42pt" o:ole="">
-            <v:imagedata r:id="rId220" o:title=""/>
-          </v:shape>
-          <o:OLEObject Type="Embed" ProgID="Equation.3" ShapeID="_x0000_i1133" DrawAspect="Content" ObjectID="_1618042680" r:id="rId221"/>
+          <v:shape id="_x0000_i1132" type="#_x0000_t75" style="width:138.75pt;height:42pt" o:ole="">
+            <v:imagedata r:id="rId210" o:title=""/>
+          </v:shape>
+          <o:OLEObject Type="Embed" ProgID="Equation.3" ShapeID="_x0000_i1132" DrawAspect="Content" ObjectID="_1629307713" r:id="rId211"/>
         </w:object>
       </w:r>
       <w:r>
@@ -3771,10 +3750,10 @@
           <w:position w:val="-36"/>
         </w:rPr>
         <w:object w:dxaOrig="4360" w:dyaOrig="800">
-          <v:shape id="_x0000_i1134" type="#_x0000_t75" style="width:218.25pt;height:39.75pt" o:ole="">
-            <v:imagedata r:id="rId222" o:title=""/>
-          </v:shape>
-          <o:OLEObject Type="Embed" ProgID="Equation.3" ShapeID="_x0000_i1134" DrawAspect="Content" ObjectID="_1618042681" r:id="rId223"/>
+          <v:shape id="_x0000_i1133" type="#_x0000_t75" style="width:218.25pt;height:39.75pt" o:ole="">
+            <v:imagedata r:id="rId212" o:title=""/>
+          </v:shape>
+          <o:OLEObject Type="Embed" ProgID="Equation.3" ShapeID="_x0000_i1133" DrawAspect="Content" ObjectID="_1629307714" r:id="rId213"/>
         </w:object>
       </w:r>
       <w:r>
@@ -3820,10 +3799,10 @@
           <w:position w:val="-36"/>
         </w:rPr>
         <w:object w:dxaOrig="4200" w:dyaOrig="800">
-          <v:shape id="_x0000_i1135" type="#_x0000_t75" style="width:210pt;height:39.75pt" o:ole="">
-            <v:imagedata r:id="rId224" o:title=""/>
-          </v:shape>
-          <o:OLEObject Type="Embed" ProgID="Equation.3" ShapeID="_x0000_i1135" DrawAspect="Content" ObjectID="_1618042682" r:id="rId225"/>
+          <v:shape id="_x0000_i1134" type="#_x0000_t75" style="width:210pt;height:39.75pt" o:ole="">
+            <v:imagedata r:id="rId214" o:title=""/>
+          </v:shape>
+          <o:OLEObject Type="Embed" ProgID="Equation.3" ShapeID="_x0000_i1134" DrawAspect="Content" ObjectID="_1629307715" r:id="rId215"/>
         </w:object>
       </w:r>
       <w:r>
@@ -3857,10 +3836,7 @@
         <w:t>5</w:t>
       </w:r>
       <w:r>
-        <w:t>’</w:t>
-      </w:r>
-      <w:r>
-        <w:t>)</w:t>
+        <w:t>’)</w:t>
       </w:r>
       <w:r>
         <w:t>,</w:t>
@@ -3875,10 +3851,10 @@
           <w:position w:val="-36"/>
         </w:rPr>
         <w:object w:dxaOrig="4260" w:dyaOrig="800">
-          <v:shape id="_x0000_i1136" type="#_x0000_t75" style="width:213pt;height:39.75pt" o:ole="">
-            <v:imagedata r:id="rId226" o:title=""/>
-          </v:shape>
-          <o:OLEObject Type="Embed" ProgID="Equation.3" ShapeID="_x0000_i1136" DrawAspect="Content" ObjectID="_1618042683" r:id="rId227"/>
+          <v:shape id="_x0000_i1135" type="#_x0000_t75" style="width:213pt;height:39.75pt" o:ole="">
+            <v:imagedata r:id="rId216" o:title=""/>
+          </v:shape>
+          <o:OLEObject Type="Embed" ProgID="Equation.3" ShapeID="_x0000_i1135" DrawAspect="Content" ObjectID="_1629307716" r:id="rId217"/>
         </w:object>
       </w:r>
       <w:r>
@@ -3927,10 +3903,10 @@
           <w:position w:val="-36"/>
         </w:rPr>
         <w:object w:dxaOrig="4480" w:dyaOrig="800">
-          <v:shape id="_x0000_i1137" type="#_x0000_t75" style="width:224.25pt;height:39.75pt" o:ole="">
-            <v:imagedata r:id="rId228" o:title=""/>
-          </v:shape>
-          <o:OLEObject Type="Embed" ProgID="Equation.3" ShapeID="_x0000_i1137" DrawAspect="Content" ObjectID="_1618042684" r:id="rId229"/>
+          <v:shape id="_x0000_i1136" type="#_x0000_t75" style="width:224.25pt;height:39.75pt" o:ole="">
+            <v:imagedata r:id="rId218" o:title=""/>
+          </v:shape>
+          <o:OLEObject Type="Embed" ProgID="Equation.3" ShapeID="_x0000_i1136" DrawAspect="Content" ObjectID="_1629307717" r:id="rId219"/>
         </w:object>
       </w:r>
       <w:r>
@@ -3961,10 +3937,7 @@
         <w:t>6</w:t>
       </w:r>
       <w:r>
-        <w:t>’</w:t>
-      </w:r>
-      <w:r>
-        <w:t>)</w:t>
+        <w:t>’)</w:t>
       </w:r>
       <w:r>
         <w:t>.</w:t>
@@ -3985,10 +3958,10 @@
           <w:position w:val="-40"/>
         </w:rPr>
         <w:object w:dxaOrig="6380" w:dyaOrig="900">
-          <v:shape id="_x0000_i1138" type="#_x0000_t75" style="width:318.75pt;height:45pt" o:ole="">
-            <v:imagedata r:id="rId230" o:title=""/>
-          </v:shape>
-          <o:OLEObject Type="Embed" ProgID="Equation.3" ShapeID="_x0000_i1138" DrawAspect="Content" ObjectID="_1618042685" r:id="rId231"/>
+          <v:shape id="_x0000_i1137" type="#_x0000_t75" style="width:318.75pt;height:45pt" o:ole="">
+            <v:imagedata r:id="rId220" o:title=""/>
+          </v:shape>
+          <o:OLEObject Type="Embed" ProgID="Equation.3" ShapeID="_x0000_i1137" DrawAspect="Content" ObjectID="_1629307718" r:id="rId221"/>
         </w:object>
       </w:r>
       <w:r>
@@ -4034,10 +4007,10 @@
           <w:position w:val="-40"/>
         </w:rPr>
         <w:object w:dxaOrig="6720" w:dyaOrig="900">
-          <v:shape id="_x0000_i1139" type="#_x0000_t75" style="width:336pt;height:45pt" o:ole="">
-            <v:imagedata r:id="rId232" o:title=""/>
-          </v:shape>
-          <o:OLEObject Type="Embed" ProgID="Equation.3" ShapeID="_x0000_i1139" DrawAspect="Content" ObjectID="_1618042686" r:id="rId233"/>
+          <v:shape id="_x0000_i1138" type="#_x0000_t75" style="width:336pt;height:45pt" o:ole="">
+            <v:imagedata r:id="rId222" o:title=""/>
+          </v:shape>
+          <o:OLEObject Type="Embed" ProgID="Equation.3" ShapeID="_x0000_i1138" DrawAspect="Content" ObjectID="_1629307719" r:id="rId223"/>
         </w:object>
       </w:r>
       <w:r>
@@ -4059,10 +4032,7 @@
         <w:t>7</w:t>
       </w:r>
       <w:r>
-        <w:t>’</w:t>
-      </w:r>
-      <w:r>
-        <w:t xml:space="preserve">) </w:t>
+        <w:t xml:space="preserve">’) </w:t>
       </w:r>
       <w:r>
         <w:br/>
@@ -4091,17 +4061,23 @@
         <w:t>Вивчимо</w:t>
       </w:r>
       <w:r>
-        <w:t xml:space="preserve"> випадок зовнішньої задачі Дірихле та внутрішньої задачі Неймана </w:t>
+        <w:t xml:space="preserve"> випадок зовнішньої задачі </w:t>
+      </w:r>
+      <w:r>
+        <w:t>Діріхле</w:t>
+      </w:r>
+      <w:r>
+        <w:t xml:space="preserve"> та внутрішньої задачі Неймана </w:t>
       </w:r>
       <w:r>
         <w:rPr>
           <w:position w:val="-12"/>
         </w:rPr>
         <w:object w:dxaOrig="840" w:dyaOrig="380">
-          <v:shape id="_x0000_i1140" type="#_x0000_t75" style="width:42pt;height:18.75pt" o:ole="">
-            <v:imagedata r:id="rId234" o:title=""/>
-          </v:shape>
-          <o:OLEObject Type="Embed" ProgID="Equation.3" ShapeID="_x0000_i1140" DrawAspect="Content" ObjectID="_1618042687" r:id="rId235"/>
+          <v:shape id="_x0000_i1139" type="#_x0000_t75" style="width:42pt;height:18.75pt" o:ole="">
+            <v:imagedata r:id="rId224" o:title=""/>
+          </v:shape>
+          <o:OLEObject Type="Embed" ProgID="Equation.3" ShapeID="_x0000_i1139" DrawAspect="Content" ObjectID="_1629307720" r:id="rId225"/>
         </w:object>
       </w:r>
       <w:r>
@@ -4112,10 +4088,10 @@
           <w:position w:val="-12"/>
         </w:rPr>
         <w:object w:dxaOrig="380" w:dyaOrig="380">
-          <v:shape id="_x0000_i1141" type="#_x0000_t75" style="width:18.75pt;height:18.75pt" o:ole="">
-            <v:imagedata r:id="rId236" o:title=""/>
-          </v:shape>
-          <o:OLEObject Type="Embed" ProgID="Equation.3" ShapeID="_x0000_i1141" DrawAspect="Content" ObjectID="_1618042688" r:id="rId237"/>
+          <v:shape id="_x0000_i1140" type="#_x0000_t75" style="width:18.75pt;height:18.75pt" o:ole="">
+            <v:imagedata r:id="rId226" o:title=""/>
+          </v:shape>
+          <o:OLEObject Type="Embed" ProgID="Equation.3" ShapeID="_x0000_i1140" DrawAspect="Content" ObjectID="_1629307721" r:id="rId227"/>
         </w:object>
       </w:r>
       <w:r>
@@ -4126,10 +4102,10 @@
           <w:position w:val="-36"/>
         </w:rPr>
         <w:object w:dxaOrig="3400" w:dyaOrig="800">
-          <v:shape id="_x0000_i1142" type="#_x0000_t75" style="width:170.25pt;height:39.75pt" o:ole="">
-            <v:imagedata r:id="rId238" o:title=""/>
-          </v:shape>
-          <o:OLEObject Type="Embed" ProgID="Equation.3" ShapeID="_x0000_i1142" DrawAspect="Content" ObjectID="_1618042689" r:id="rId239"/>
+          <v:shape id="_x0000_i1141" type="#_x0000_t75" style="width:170.25pt;height:39.75pt" o:ole="">
+            <v:imagedata r:id="rId228" o:title=""/>
+          </v:shape>
+          <o:OLEObject Type="Embed" ProgID="Equation.3" ShapeID="_x0000_i1141" DrawAspect="Content" ObjectID="_1629307722" r:id="rId229"/>
         </w:object>
       </w:r>
       <w:r>
@@ -4196,10 +4172,10 @@
           <w:position w:val="-12"/>
         </w:rPr>
         <w:object w:dxaOrig="320" w:dyaOrig="380">
-          <v:shape id="_x0000_i1143" type="#_x0000_t75" style="width:15.75pt;height:18.75pt" o:ole="">
-            <v:imagedata r:id="rId240" o:title=""/>
-          </v:shape>
-          <o:OLEObject Type="Embed" ProgID="Equation.3" ShapeID="_x0000_i1143" DrawAspect="Content" ObjectID="_1618042690" r:id="rId241"/>
+          <v:shape id="_x0000_i1142" type="#_x0000_t75" style="width:15.75pt;height:18.75pt" o:ole="">
+            <v:imagedata r:id="rId230" o:title=""/>
+          </v:shape>
+          <o:OLEObject Type="Embed" ProgID="Equation.3" ShapeID="_x0000_i1142" DrawAspect="Content" ObjectID="_1629307723" r:id="rId231"/>
         </w:object>
       </w:r>
       <w:r>
@@ -4210,10 +4186,10 @@
           <w:position w:val="-36"/>
         </w:rPr>
         <w:object w:dxaOrig="4140" w:dyaOrig="800">
-          <v:shape id="_x0000_i1144" type="#_x0000_t75" style="width:207pt;height:39.75pt" o:ole="">
-            <v:imagedata r:id="rId242" o:title=""/>
-          </v:shape>
-          <o:OLEObject Type="Embed" ProgID="Equation.3" ShapeID="_x0000_i1144" DrawAspect="Content" ObjectID="_1618042691" r:id="rId243"/>
+          <v:shape id="_x0000_i1143" type="#_x0000_t75" style="width:207pt;height:39.75pt" o:ole="">
+            <v:imagedata r:id="rId232" o:title=""/>
+          </v:shape>
+          <o:OLEObject Type="Embed" ProgID="Equation.3" ShapeID="_x0000_i1143" DrawAspect="Content" ObjectID="_1629307724" r:id="rId233"/>
         </w:object>
       </w:r>
       <w:r>
@@ -4247,7 +4223,22 @@
         <w:br/>
       </w:r>
       <w:r>
+        <w:lastRenderedPageBreak/>
         <w:t xml:space="preserve">теж має єдиний нетривіальний розв’язок </w:t>
+      </w:r>
+      <w:r>
+        <w:rPr>
+          <w:position w:val="-12"/>
+        </w:rPr>
+        <w:object w:dxaOrig="320" w:dyaOrig="380">
+          <v:shape id="_x0000_i1144" type="#_x0000_t75" style="width:15.75pt;height:18.75pt" o:ole="">
+            <v:imagedata r:id="rId234" o:title=""/>
+          </v:shape>
+          <o:OLEObject Type="Embed" ProgID="Equation.3" ShapeID="_x0000_i1144" DrawAspect="Content" ObjectID="_1629307725" r:id="rId235"/>
+        </w:object>
+      </w:r>
+      <w:r>
+        <w:t xml:space="preserve">. Складемо потенціал простого шару з щільністю </w:t>
       </w:r>
       <w:r>
         <w:rPr>
@@ -4255,254 +4246,250 @@
         </w:rPr>
         <w:object w:dxaOrig="320" w:dyaOrig="380">
           <v:shape id="_x0000_i1145" type="#_x0000_t75" style="width:15.75pt;height:18.75pt" o:ole="">
+            <v:imagedata r:id="rId236" o:title=""/>
+          </v:shape>
+          <o:OLEObject Type="Embed" ProgID="Equation.3" ShapeID="_x0000_i1145" DrawAspect="Content" ObjectID="_1629307726" r:id="rId237"/>
+        </w:object>
+      </w:r>
+      <w:r>
+        <w:t xml:space="preserve"> </w:t>
+      </w:r>
+      <w:r>
+        <w:rPr>
+          <w:position w:val="-36"/>
+        </w:rPr>
+        <w:object w:dxaOrig="3000" w:dyaOrig="859">
+          <v:shape id="_x0000_i1146" type="#_x0000_t75" style="width:151.5pt;height:42.75pt" o:ole="">
+            <v:imagedata r:id="rId238" o:title=""/>
+          </v:shape>
+          <o:OLEObject Type="Embed" ProgID="Equation.3" ShapeID="_x0000_i1146" DrawAspect="Content" ObjectID="_1629307727" r:id="rId239"/>
+        </w:object>
+      </w:r>
+      <w:r>
+        <w:t xml:space="preserve">. З теореми про розрив нормальної похідної потенціалу простого шару маємо, що цей потенціал є розв’язком граничної задачі: </w:t>
+      </w:r>
+      <w:r>
+        <w:rPr>
+          <w:position w:val="-62"/>
+        </w:rPr>
+        <w:object w:dxaOrig="2940" w:dyaOrig="1380">
+          <v:shape id="_x0000_i1147" type="#_x0000_t75" style="width:147pt;height:69pt" o:ole="">
+            <v:imagedata r:id="rId240" o:title=""/>
+          </v:shape>
+          <o:OLEObject Type="Embed" ProgID="Equation.3" ShapeID="_x0000_i1147" DrawAspect="Content" ObjectID="_1629307728" r:id="rId241"/>
+        </w:object>
+      </w:r>
+      <w:r>
+        <w:t xml:space="preserve">, але оскільки </w:t>
+      </w:r>
+      <w:r>
+        <w:rPr>
+          <w:position w:val="-6"/>
+        </w:rPr>
+        <w:object w:dxaOrig="320" w:dyaOrig="340">
+          <v:shape id="_x0000_i1148" type="#_x0000_t75" style="width:15.75pt;height:17.25pt" o:ole="">
+            <v:imagedata r:id="rId242" o:title=""/>
+          </v:shape>
+          <o:OLEObject Type="Embed" ProgID="Equation.3" ShapeID="_x0000_i1148" DrawAspect="Content" ObjectID="_1629307729" r:id="rId243"/>
+        </w:object>
+      </w:r>
+      <w:r>
+        <w:t xml:space="preserve"> не є власне число внутрішньої задачі Неймана, то остання гранична задача</w:t>
+      </w:r>
+      <w:r>
+        <w:t xml:space="preserve"> має лише тривіальний розв’язок</w:t>
+      </w:r>
+      <w:r>
+        <w:t xml:space="preserve">, тобто </w:t>
+      </w:r>
+      <w:r>
+        <w:rPr>
+          <w:position w:val="-12"/>
+        </w:rPr>
+        <w:object w:dxaOrig="2020" w:dyaOrig="400">
+          <v:shape id="_x0000_i1149" type="#_x0000_t75" style="width:101.25pt;height:20.25pt" o:ole="">
             <v:imagedata r:id="rId244" o:title=""/>
           </v:shape>
-          <o:OLEObject Type="Embed" ProgID="Equation.3" ShapeID="_x0000_i1145" DrawAspect="Content" ObjectID="_1618042692" r:id="rId245"/>
-        </w:object>
-      </w:r>
-      <w:r>
-        <w:t xml:space="preserve">. Складемо потенціал простого шару з щільністю </w:t>
+          <o:OLEObject Type="Embed" ProgID="Equation.3" ShapeID="_x0000_i1149" DrawAspect="Content" ObjectID="_1629307730" r:id="rId245"/>
+        </w:object>
+      </w:r>
+      <w:r>
+        <w:t xml:space="preserve">. Враховуючи неперервність потенціалу простого шару в усьому </w:t>
+      </w:r>
+      <w:r>
+        <w:t>е</w:t>
+      </w:r>
+      <w:r>
+        <w:t xml:space="preserve">вклідовому просторі можна записати, що </w:t>
       </w:r>
       <w:r>
         <w:rPr>
           <w:position w:val="-12"/>
         </w:rPr>
-        <w:object w:dxaOrig="320" w:dyaOrig="380">
-          <v:shape id="_x0000_i1146" type="#_x0000_t75" style="width:15.75pt;height:18.75pt" o:ole="">
+        <w:object w:dxaOrig="1960" w:dyaOrig="400">
+          <v:shape id="_x0000_i1150" type="#_x0000_t75" style="width:98.25pt;height:20.25pt" o:ole="">
             <v:imagedata r:id="rId246" o:title=""/>
           </v:shape>
-          <o:OLEObject Type="Embed" ProgID="Equation.3" ShapeID="_x0000_i1146" DrawAspect="Content" ObjectID="_1618042693" r:id="rId247"/>
-        </w:object>
-      </w:r>
-      <w:r>
-        <w:t xml:space="preserve"> </w:t>
-      </w:r>
-      <w:r>
-        <w:rPr>
-          <w:position w:val="-36"/>
-        </w:rPr>
-        <w:object w:dxaOrig="3000" w:dyaOrig="859">
-          <v:shape id="_x0000_i1147" type="#_x0000_t75" style="width:151.5pt;height:42.75pt" o:ole="">
+          <o:OLEObject Type="Embed" ProgID="Equation.3" ShapeID="_x0000_i1150" DrawAspect="Content" ObjectID="_1629307731" r:id="rId247"/>
+        </w:object>
+      </w:r>
+      <w:r>
+        <w:t xml:space="preserve">. Звідси випливає, що </w:t>
+      </w:r>
+      <w:r>
+        <w:rPr>
+          <w:position w:val="-12"/>
+        </w:rPr>
+        <w:object w:dxaOrig="380" w:dyaOrig="400">
+          <v:shape id="_x0000_i1151" type="#_x0000_t75" style="width:18.75pt;height:20.25pt" o:ole="">
             <v:imagedata r:id="rId248" o:title=""/>
           </v:shape>
-          <o:OLEObject Type="Embed" ProgID="Equation.3" ShapeID="_x0000_i1147" DrawAspect="Content" ObjectID="_1618042694" r:id="rId249"/>
-        </w:object>
-      </w:r>
-      <w:r>
-        <w:t xml:space="preserve">. З теореми про розрив нормальної похідної потенціалу простого шару маємо, що цей потенціал є розв’язком граничної задачі: </w:t>
-      </w:r>
-      <w:r>
-        <w:rPr>
-          <w:position w:val="-62"/>
-        </w:rPr>
-        <w:object w:dxaOrig="2940" w:dyaOrig="1380">
-          <v:shape id="_x0000_i1148" type="#_x0000_t75" style="width:147pt;height:69pt" o:ole="">
+          <o:OLEObject Type="Embed" ProgID="Equation.3" ShapeID="_x0000_i1151" DrawAspect="Content" ObjectID="_1629307732" r:id="rId249"/>
+        </w:object>
+      </w:r>
+      <w:r>
+        <w:t xml:space="preserve"> задовольняє граничній задачі </w:t>
+      </w:r>
+      <w:r>
+        <w:rPr>
+          <w:position w:val="-44"/>
+        </w:rPr>
+        <w:object w:dxaOrig="3000" w:dyaOrig="1020">
+          <v:shape id="_x0000_i1152" type="#_x0000_t75" style="width:150pt;height:51pt" o:ole="">
             <v:imagedata r:id="rId250" o:title=""/>
           </v:shape>
-          <o:OLEObject Type="Embed" ProgID="Equation.3" ShapeID="_x0000_i1148" DrawAspect="Content" ObjectID="_1618042695" r:id="rId251"/>
-        </w:object>
-      </w:r>
-      <w:r>
-        <w:t xml:space="preserve">, але оскільки </w:t>
-      </w:r>
-      <w:r>
-        <w:rPr>
-          <w:position w:val="-6"/>
-        </w:rPr>
-        <w:object w:dxaOrig="320" w:dyaOrig="340">
-          <v:shape id="_x0000_i1149" type="#_x0000_t75" style="width:15.75pt;height:17.25pt" o:ole="">
+          <o:OLEObject Type="Embed" ProgID="Equation.3" ShapeID="_x0000_i1152" DrawAspect="Content" ObjectID="_1629307733" r:id="rId251"/>
+        </w:object>
+      </w:r>
+      <w:r>
+        <w:t xml:space="preserve">, а оскільки </w:t>
+      </w:r>
+      <w:r>
+        <w:rPr>
+          <w:position w:val="-12"/>
+        </w:rPr>
+        <w:object w:dxaOrig="360" w:dyaOrig="420">
+          <v:shape id="_x0000_i1153" type="#_x0000_t75" style="width:18pt;height:21pt" o:ole="">
             <v:imagedata r:id="rId252" o:title=""/>
           </v:shape>
-          <o:OLEObject Type="Embed" ProgID="Equation.3" ShapeID="_x0000_i1149" DrawAspect="Content" ObjectID="_1618042696" r:id="rId253"/>
-        </w:object>
-      </w:r>
-      <w:r>
-        <w:t xml:space="preserve"> не є власне число внутрішньої задачі Неймана, то остання гранична задача</w:t>
-      </w:r>
-      <w:r>
-        <w:t xml:space="preserve"> має лише тривіальний розв’язок</w:t>
-      </w:r>
-      <w:r>
-        <w:t xml:space="preserve">, тобто </w:t>
+          <o:OLEObject Type="Embed" ProgID="Equation.3" ShapeID="_x0000_i1153" DrawAspect="Content" ObjectID="_1629307734" r:id="rId253"/>
+        </w:object>
+      </w:r>
+      <w:r>
+        <w:t xml:space="preserve"> задовольняє умові Зомерфельда, то єдиним розв’язком останньої задачі </w:t>
+      </w:r>
+      <w:r>
+        <w:t>Діріхле</w:t>
+      </w:r>
+      <w:r>
+        <w:t xml:space="preserve"> є тотожній нуль. Отже маємо, що </w:t>
       </w:r>
       <w:r>
         <w:rPr>
           <w:position w:val="-12"/>
         </w:rPr>
-        <w:object w:dxaOrig="2020" w:dyaOrig="400">
-          <v:shape id="_x0000_i1150" type="#_x0000_t75" style="width:101.25pt;height:20.25pt" o:ole="">
+        <w:object w:dxaOrig="3180" w:dyaOrig="400">
+          <v:shape id="_x0000_i1154" type="#_x0000_t75" style="width:159pt;height:20.25pt" o:ole="">
             <v:imagedata r:id="rId254" o:title=""/>
           </v:shape>
-          <o:OLEObject Type="Embed" ProgID="Equation.3" ShapeID="_x0000_i1150" DrawAspect="Content" ObjectID="_1618042697" r:id="rId255"/>
-        </w:object>
-      </w:r>
-      <w:r>
-        <w:t xml:space="preserve">. Враховуючи неперервність потенціалу простого шару в усьому </w:t>
-      </w:r>
-      <w:r>
-        <w:t>е</w:t>
-      </w:r>
-      <w:r>
-        <w:t xml:space="preserve">вклідовому просторі можна записати, що </w:t>
+          <o:OLEObject Type="Embed" ProgID="Equation.3" ShapeID="_x0000_i1154" DrawAspect="Content" ObjectID="_1629307735" r:id="rId255"/>
+        </w:object>
+      </w:r>
+      <w:r>
+        <w:t xml:space="preserve">, а це в свою чергу означає, що </w:t>
       </w:r>
       <w:r>
         <w:rPr>
           <w:position w:val="-12"/>
         </w:rPr>
-        <w:object w:dxaOrig="1960" w:dyaOrig="400">
-          <v:shape id="_x0000_i1151" type="#_x0000_t75" style="width:98.25pt;height:20.25pt" o:ole="">
+        <w:object w:dxaOrig="1420" w:dyaOrig="380">
+          <v:shape id="_x0000_i1155" type="#_x0000_t75" style="width:1in;height:18.75pt" o:ole="">
             <v:imagedata r:id="rId256" o:title=""/>
           </v:shape>
-          <o:OLEObject Type="Embed" ProgID="Equation.3" ShapeID="_x0000_i1151" DrawAspect="Content" ObjectID="_1618042698" r:id="rId257"/>
-        </w:object>
-      </w:r>
-      <w:r>
-        <w:t xml:space="preserve">. Звідси випливає, що </w:t>
+          <o:OLEObject Type="Embed" ProgID="Equation.3" ShapeID="_x0000_i1155" DrawAspect="Content" ObjectID="_1629307736" r:id="rId257"/>
+        </w:object>
+      </w:r>
+      <w:r>
+        <w:t xml:space="preserve"> і рівняння (</w:t>
+      </w:r>
+      <w:r>
+        <w:t>9.</w:t>
+      </w:r>
+      <w:r>
+        <w:t>2</w:t>
+      </w:r>
+      <w:r>
+        <w:t>8</w:t>
+      </w:r>
+      <w:r>
+        <w:t>) та (</w:t>
+      </w:r>
+      <w:r>
+        <w:t>9.</w:t>
+      </w:r>
+      <w:r>
+        <w:t>2</w:t>
+      </w:r>
+      <w:r>
+        <w:t>9</w:t>
+      </w:r>
+      <w:r>
+        <w:t>) мають лише тривіальні розв’язки. Згідно до теореми Фредгольма відповідні неоднорідні рівняння (</w:t>
+      </w:r>
+      <w:r>
+        <w:t>9.</w:t>
+      </w:r>
+      <w:r>
+        <w:t>2</w:t>
+      </w:r>
+      <w:r>
+        <w:t>5</w:t>
+      </w:r>
+      <w:r>
+        <w:t>’) та (</w:t>
+      </w:r>
+      <w:r>
+        <w:t>9.</w:t>
+      </w:r>
+      <w:r>
+        <w:t>2</w:t>
+      </w:r>
+      <w:r>
+        <w:t>6</w:t>
+      </w:r>
+      <w:r>
+        <w:t xml:space="preserve">) мають єдиний розв’язок для будь-якого вільного члена </w:t>
       </w:r>
       <w:r>
         <w:rPr>
           <w:position w:val="-12"/>
         </w:rPr>
-        <w:object w:dxaOrig="380" w:dyaOrig="400">
-          <v:shape id="_x0000_i1152" type="#_x0000_t75" style="width:18.75pt;height:20.25pt" o:ole="">
+        <w:object w:dxaOrig="279" w:dyaOrig="360">
+          <v:shape id="_x0000_i1156" type="#_x0000_t75" style="width:14.25pt;height:18pt" o:ole="">
             <v:imagedata r:id="rId258" o:title=""/>
           </v:shape>
-          <o:OLEObject Type="Embed" ProgID="Equation.3" ShapeID="_x0000_i1152" DrawAspect="Content" ObjectID="_1618042699" r:id="rId259"/>
-        </w:object>
-      </w:r>
-      <w:r>
-        <w:t xml:space="preserve"> задовольняє граничній задачі </w:t>
-      </w:r>
-      <w:r>
-        <w:rPr>
-          <w:position w:val="-44"/>
-        </w:rPr>
-        <w:object w:dxaOrig="3000" w:dyaOrig="1020">
-          <v:shape id="_x0000_i1153" type="#_x0000_t75" style="width:150pt;height:51pt" o:ole="">
-            <v:imagedata r:id="rId260" o:title=""/>
-          </v:shape>
-          <o:OLEObject Type="Embed" ProgID="Equation.3" ShapeID="_x0000_i1153" DrawAspect="Content" ObjectID="_1618042700" r:id="rId261"/>
-        </w:object>
-      </w:r>
-      <w:r>
-        <w:t xml:space="preserve">, а оскільки </w:t>
-      </w:r>
-      <w:r>
-        <w:rPr>
-          <w:position w:val="-12"/>
-        </w:rPr>
-        <w:object w:dxaOrig="360" w:dyaOrig="420">
-          <v:shape id="_x0000_i1154" type="#_x0000_t75" style="width:18pt;height:21pt" o:ole="">
-            <v:imagedata r:id="rId262" o:title=""/>
-          </v:shape>
-          <o:OLEObject Type="Embed" ProgID="Equation.3" ShapeID="_x0000_i1154" DrawAspect="Content" ObjectID="_1618042701" r:id="rId263"/>
-        </w:object>
-      </w:r>
-      <w:r>
-        <w:t xml:space="preserve"> задовольняє умові Зомерфельда, то єдиним розв’язком останньої задачі Дірихле є тотожній нуль. Отже маємо, що </w:t>
-      </w:r>
-      <w:r>
-        <w:rPr>
-          <w:position w:val="-12"/>
-        </w:rPr>
-        <w:object w:dxaOrig="3180" w:dyaOrig="400">
-          <v:shape id="_x0000_i1155" type="#_x0000_t75" style="width:159pt;height:20.25pt" o:ole="">
-            <v:imagedata r:id="rId264" o:title=""/>
-          </v:shape>
-          <o:OLEObject Type="Embed" ProgID="Equation.3" ShapeID="_x0000_i1155" DrawAspect="Content" ObjectID="_1618042702" r:id="rId265"/>
-        </w:object>
-      </w:r>
-      <w:r>
-        <w:t xml:space="preserve">, а це в свою чергу означає, що </w:t>
-      </w:r>
-      <w:r>
-        <w:rPr>
-          <w:position w:val="-12"/>
-        </w:rPr>
-        <w:object w:dxaOrig="1420" w:dyaOrig="380">
-          <v:shape id="_x0000_i1156" type="#_x0000_t75" style="width:1in;height:18.75pt" o:ole="">
-            <v:imagedata r:id="rId266" o:title=""/>
-          </v:shape>
-          <o:OLEObject Type="Embed" ProgID="Equation.3" ShapeID="_x0000_i1156" DrawAspect="Content" ObjectID="_1618042703" r:id="rId267"/>
-        </w:object>
-      </w:r>
-      <w:r>
-        <w:t xml:space="preserve"> і рівняння (</w:t>
-      </w:r>
-      <w:r>
-        <w:t>9.</w:t>
-      </w:r>
-      <w:r>
-        <w:t>2</w:t>
-      </w:r>
-      <w:r>
-        <w:t>8</w:t>
-      </w:r>
-      <w:r>
-        <w:t>) та (</w:t>
-      </w:r>
-      <w:r>
-        <w:t>9.</w:t>
-      </w:r>
-      <w:r>
-        <w:t>2</w:t>
-      </w:r>
-      <w:r>
-        <w:t>9</w:t>
-      </w:r>
-      <w:r>
-        <w:t>) мають лише тривіальні розв’язки. Згідно до теореми Фредгольма відповідні неоднорідні рівняння (</w:t>
-      </w:r>
-      <w:r>
-        <w:t>9.</w:t>
-      </w:r>
-      <w:r>
-        <w:t>2</w:t>
-      </w:r>
-      <w:r>
-        <w:t>5</w:t>
-      </w:r>
-      <w:r>
-        <w:t>’</w:t>
-      </w:r>
-      <w:r>
-        <w:t>) та (</w:t>
-      </w:r>
-      <w:r>
-        <w:t>9.</w:t>
-      </w:r>
-      <w:r>
-        <w:t>2</w:t>
-      </w:r>
-      <w:r>
-        <w:t>6</w:t>
-      </w:r>
-      <w:r>
-        <w:t xml:space="preserve">) мають єдиний розв’язок для будь-якого вільного члена </w:t>
-      </w:r>
-      <w:r>
-        <w:rPr>
-          <w:position w:val="-12"/>
-        </w:rPr>
-        <w:object w:dxaOrig="279" w:dyaOrig="360">
-          <v:shape id="_x0000_i1157" type="#_x0000_t75" style="width:14.25pt;height:18pt" o:ole="">
-            <v:imagedata r:id="rId268" o:title=""/>
-          </v:shape>
-          <o:OLEObject Type="Embed" ProgID="Equation.3" ShapeID="_x0000_i1157" DrawAspect="Content" ObjectID="_1618042704" r:id="rId269"/>
+          <o:OLEObject Type="Embed" ProgID="Equation.3" ShapeID="_x0000_i1156" DrawAspect="Content" ObjectID="_1629307737" r:id="rId259"/>
         </w:object>
       </w:r>
       <w:r>
         <w:t>. Теорема доведена.</w:t>
       </w:r>
+      <w:bookmarkStart w:id="0" w:name="_GoBack"/>
+      <w:bookmarkEnd w:id="0"/>
+    </w:p>
+    <w:p>
+      <w:pPr>
+        <w:pStyle w:val="dtext"/>
+      </w:pPr>
     </w:p>
     <w:sectPr>
-      <w:footerReference w:type="even" r:id="rId270"/>
-      <w:footerReference w:type="default" r:id="rId271"/>
+      <w:footerReference w:type="even" r:id="rId260"/>
+      <w:footerReference w:type="default" r:id="rId261"/>
       <w:pgSz w:w="11907" w:h="16840" w:code="9"/>
-      <w:pgMar w:top="1134" w:right="851" w:bottom="1134" w:left="1134" w:header="709" w:footer="709" w:gutter="0"/>
+      <w:pgMar w:top="720" w:right="720" w:bottom="720" w:left="720" w:header="709" w:footer="709" w:gutter="0"/>
       <w:cols w:space="708"/>
       <w:titlePg/>
-      <w:docGrid w:linePitch="360"/>
+      <w:docGrid w:linePitch="381"/>
     </w:sectPr>
   </w:body>
 </w:document>
@@ -4598,7 +4585,7 @@
         <w:rStyle w:val="af6"/>
         <w:noProof/>
       </w:rPr>
-      <w:t>2</w:t>
+      <w:t>10</w:t>
     </w:r>
     <w:r>
       <w:rPr>
@@ -7562,6 +7549,7 @@
     <w:name w:val="heading 1"/>
     <w:basedOn w:val="a0"/>
     <w:next w:val="a0"/>
+    <w:link w:val="10"/>
     <w:qFormat/>
     <w:rsid w:val="005159A7"/>
     <w:pPr>
@@ -7584,6 +7572,7 @@
     <w:name w:val="heading 2"/>
     <w:basedOn w:val="a0"/>
     <w:next w:val="a0"/>
+    <w:link w:val="21"/>
     <w:qFormat/>
     <w:rsid w:val="00C52D23"/>
     <w:pPr>
@@ -7653,7 +7642,6 @@
     <w:uiPriority w:val="99"/>
     <w:semiHidden/>
     <w:unhideWhenUsed/>
-    <w:qFormat/>
     <w:tblPr>
       <w:tblInd w:w="0" w:type="dxa"/>
       <w:tblCellMar>
@@ -7666,11 +7654,12 @@
   </w:style>
   <w:style w:type="numbering" w:default="1" w:styleId="a3">
     <w:name w:val="No List"/>
+    <w:uiPriority w:val="99"/>
     <w:semiHidden/>
     <w:unhideWhenUsed/>
   </w:style>
-  <w:style w:type="character" w:customStyle="1" w:styleId="8">
-    <w:name w:val=" Знак Знак8"/>
+  <w:style w:type="character" w:customStyle="1" w:styleId="10">
+    <w:name w:val="Заголовок 1 Знак"/>
     <w:basedOn w:val="a1"/>
     <w:link w:val="1"/>
     <w:rsid w:val="00F3075F"/>
@@ -7684,8 +7673,8 @@
       <w:lang w:val="ru-RU" w:eastAsia="ru-RU"/>
     </w:rPr>
   </w:style>
-  <w:style w:type="character" w:customStyle="1" w:styleId="7">
-    <w:name w:val=" Знак Знак7"/>
+  <w:style w:type="character" w:customStyle="1" w:styleId="21">
+    <w:name w:val="Заголовок 2 Знак"/>
     <w:basedOn w:val="a1"/>
     <w:link w:val="20"/>
     <w:rsid w:val="00115883"/>
@@ -7879,7 +7868,7 @@
       <w:szCs w:val="24"/>
     </w:rPr>
   </w:style>
-  <w:style w:type="paragraph" w:styleId="ad">
+  <w:style w:type="paragraph" w:customStyle="1" w:styleId="ad">
     <w:name w:val="Название"/>
     <w:basedOn w:val="a0"/>
     <w:link w:val="ae"/>
@@ -7930,7 +7919,7 @@
       <w:lang w:val="ru-RU" w:eastAsia="ru-RU"/>
     </w:rPr>
   </w:style>
-  <w:style w:type="paragraph" w:styleId="21">
+  <w:style w:type="paragraph" w:styleId="22">
     <w:name w:val="List Continue 2"/>
     <w:basedOn w:val="a0"/>
     <w:rsid w:val="00AC63BC"/>
@@ -8364,7 +8353,7 @@
 </file>
 
 <file path=customXml/itemProps1.xml><?xml version="1.0" encoding="utf-8"?>
-<ds:datastoreItem xmlns:ds="http://schemas.openxmlformats.org/officeDocument/2006/customXml" ds:itemID="{D45A1642-42EF-4207-B2D3-083947A097A0}">
+<ds:datastoreItem xmlns:ds="http://schemas.openxmlformats.org/officeDocument/2006/customXml" ds:itemID="{403E8A52-B166-46C4-896E-724AF755B3CC}">
   <ds:schemaRefs>
     <ds:schemaRef ds:uri="http://schemas.openxmlformats.org/officeDocument/2006/bibliography"/>
   </ds:schemaRefs>

</xml_diff>